<commit_message>
add sorting and better formatting in template
</commit_message>
<xml_diff>
--- a/public/template.docx
+++ b/public/template.docx
@@ -1,6 +1,6 @@
 
 <file path=word/document.xml><?xml version="1.0" encoding="utf-8"?>
-<w:document xmlns:wpc="http://schemas.microsoft.com/office/word/2010/wordprocessingCanvas" xmlns:cx="http://schemas.microsoft.com/office/drawing/2014/chartex" xmlns:cx1="http://schemas.microsoft.com/office/drawing/2015/9/8/chartex" xmlns:cx2="http://schemas.microsoft.com/office/drawing/2015/10/21/chartex" xmlns:cx3="http://schemas.microsoft.com/office/drawing/2016/5/9/chartex" xmlns:cx4="http://schemas.microsoft.com/office/drawing/2016/5/10/chartex" xmlns:cx5="http://schemas.microsoft.com/office/drawing/2016/5/11/chartex" xmlns:cx6="http://schemas.microsoft.com/office/drawing/2016/5/12/chartex" xmlns:cx7="http://schemas.microsoft.com/office/drawing/2016/5/13/chartex" xmlns:cx8="http://schemas.microsoft.com/office/drawing/2016/5/14/chartex" xmlns:mc="http://schemas.openxmlformats.org/markup-compatibility/2006" xmlns:aink="http://schemas.microsoft.com/office/drawing/2016/ink" xmlns:am3d="http://schemas.microsoft.com/office/drawing/2017/model3d" xmlns:o="urn:schemas-microsoft-com:office:office" xmlns:r="http://schemas.openxmlformats.org/officeDocument/2006/relationships" xmlns:m="http://schemas.openxmlformats.org/officeDocument/2006/math" xmlns:v="urn:schemas-microsoft-com:vml" xmlns:wp14="http://schemas.microsoft.com/office/word/2010/wordprocessingDrawing" xmlns:wp="http://schemas.openxmlformats.org/drawingml/2006/wordprocessingDrawing" xmlns:w10="urn:schemas-microsoft-com:office:word" xmlns:w="http://schemas.openxmlformats.org/wordprocessingml/2006/main" xmlns:w14="http://schemas.microsoft.com/office/word/2010/wordml" xmlns:w15="http://schemas.microsoft.com/office/word/2012/wordml" xmlns:w16cex="http://schemas.microsoft.com/office/word/2018/wordml/cex" xmlns:w16cid="http://schemas.microsoft.com/office/word/2016/wordml/cid" xmlns:w16="http://schemas.microsoft.com/office/word/2018/wordml" xmlns:w16sdtdh="http://schemas.microsoft.com/office/word/2020/wordml/sdtdatahash" xmlns:w16se="http://schemas.microsoft.com/office/word/2015/wordml/symex" xmlns:wpg="http://schemas.microsoft.com/office/word/2010/wordprocessingGroup" xmlns:wpi="http://schemas.microsoft.com/office/word/2010/wordprocessingInk" xmlns:wne="http://schemas.microsoft.com/office/word/2006/wordml" xmlns:wps="http://schemas.microsoft.com/office/word/2010/wordprocessingShape" mc:Ignorable="w14 w15 w16se w16cid w16 w16cex w16sdtdh wp14">
+<w:document xmlns:wpc="http://schemas.microsoft.com/office/word/2010/wordprocessingCanvas" xmlns:cx="http://schemas.microsoft.com/office/drawing/2014/chartex" xmlns:cx1="http://schemas.microsoft.com/office/drawing/2015/9/8/chartex" xmlns:cx2="http://schemas.microsoft.com/office/drawing/2015/10/21/chartex" xmlns:cx3="http://schemas.microsoft.com/office/drawing/2016/5/9/chartex" xmlns:cx4="http://schemas.microsoft.com/office/drawing/2016/5/10/chartex" xmlns:cx5="http://schemas.microsoft.com/office/drawing/2016/5/11/chartex" xmlns:cx6="http://schemas.microsoft.com/office/drawing/2016/5/12/chartex" xmlns:cx7="http://schemas.microsoft.com/office/drawing/2016/5/13/chartex" xmlns:cx8="http://schemas.microsoft.com/office/drawing/2016/5/14/chartex" xmlns:mc="http://schemas.openxmlformats.org/markup-compatibility/2006" xmlns:aink="http://schemas.microsoft.com/office/drawing/2016/ink" xmlns:am3d="http://schemas.microsoft.com/office/drawing/2017/model3d" xmlns:o="urn:schemas-microsoft-com:office:office" xmlns:oel="http://schemas.microsoft.com/office/2019/extlst" xmlns:r="http://schemas.openxmlformats.org/officeDocument/2006/relationships" xmlns:m="http://schemas.openxmlformats.org/officeDocument/2006/math" xmlns:v="urn:schemas-microsoft-com:vml" xmlns:wp14="http://schemas.microsoft.com/office/word/2010/wordprocessingDrawing" xmlns:wp="http://schemas.openxmlformats.org/drawingml/2006/wordprocessingDrawing" xmlns:w10="urn:schemas-microsoft-com:office:word" xmlns:w="http://schemas.openxmlformats.org/wordprocessingml/2006/main" xmlns:w14="http://schemas.microsoft.com/office/word/2010/wordml" xmlns:w15="http://schemas.microsoft.com/office/word/2012/wordml" xmlns:w16cex="http://schemas.microsoft.com/office/word/2018/wordml/cex" xmlns:w16cid="http://schemas.microsoft.com/office/word/2016/wordml/cid" xmlns:w16="http://schemas.microsoft.com/office/word/2018/wordml" xmlns:w16du="http://schemas.microsoft.com/office/word/2023/wordml/word16du" xmlns:w16sdtdh="http://schemas.microsoft.com/office/word/2020/wordml/sdtdatahash" xmlns:w16se="http://schemas.microsoft.com/office/word/2015/wordml/symex" xmlns:wpg="http://schemas.microsoft.com/office/word/2010/wordprocessingGroup" xmlns:wpi="http://schemas.microsoft.com/office/word/2010/wordprocessingInk" xmlns:wne="http://schemas.microsoft.com/office/word/2006/wordml" xmlns:wps="http://schemas.microsoft.com/office/word/2010/wordprocessingShape" mc:Ignorable="w14 w15 w16se w16cid w16 w16cex w16sdtdh wp14">
   <w:background w:color="BAAC7C">
     <v:background id="_x0000_s1025" o:bwmode="white" fillcolor="#baac7c">
       <v:fill r:id="rId3" o:title="parchment-background-with-blue" type="tile"/>
@@ -8,6 +8,2000 @@
   </w:background>
   <w:body>
     <w:p>
+      <w:r>
+        <w:rPr>
+          <w:noProof/>
+        </w:rPr>
+        <mc:AlternateContent>
+          <mc:Choice Requires="wps">
+            <w:drawing>
+              <wp:anchor distT="0" distB="0" distL="114300" distR="114300" simplePos="0" relativeHeight="251680768" behindDoc="0" locked="0" layoutInCell="1" allowOverlap="1" wp14:anchorId="432E7372" wp14:editId="673A22FD">
+                <wp:simplePos x="0" y="0"/>
+                <wp:positionH relativeFrom="column">
+                  <wp:posOffset>-876300</wp:posOffset>
+                </wp:positionH>
+                <wp:positionV relativeFrom="paragraph">
+                  <wp:posOffset>6713220</wp:posOffset>
+                </wp:positionV>
+                <wp:extent cx="2430780" cy="403225"/>
+                <wp:effectExtent l="0" t="0" r="0" b="0"/>
+                <wp:wrapNone/>
+                <wp:docPr id="11" name="Text Box 11"/>
+                <wp:cNvGraphicFramePr/>
+                <a:graphic xmlns:a="http://schemas.openxmlformats.org/drawingml/2006/main">
+                  <a:graphicData uri="http://schemas.microsoft.com/office/word/2010/wordprocessingShape">
+                    <wps:wsp>
+                      <wps:cNvSpPr txBox="1"/>
+                      <wps:spPr>
+                        <a:xfrm>
+                          <a:off x="0" y="0"/>
+                          <a:ext cx="2430780" cy="403225"/>
+                        </a:xfrm>
+                        <a:prstGeom prst="rect">
+                          <a:avLst/>
+                        </a:prstGeom>
+                        <a:noFill/>
+                        <a:ln w="6350">
+                          <a:noFill/>
+                        </a:ln>
+                      </wps:spPr>
+                      <wps:txbx>
+                        <w:txbxContent>
+                          <w:p>
+                            <w:pPr>
+                              <w:rPr>
+                                <w:rFonts w:ascii="Bahnschrift SemiBold" w:hAnsi="Bahnschrift SemiBold"/>
+                                <w:sz w:val="36"/>
+                                <w:szCs w:val="36"/>
+                              </w:rPr>
+                            </w:pPr>
+                            <w:r>
+                              <w:rPr>
+                                <w:rFonts w:ascii="Bahnschrift SemiBold" w:hAnsi="Bahnschrift SemiBold"/>
+                                <w:sz w:val="36"/>
+                                <w:szCs w:val="36"/>
+                              </w:rPr>
+                              <w:t>{book1}</w:t>
+                            </w:r>
+                          </w:p>
+                        </w:txbxContent>
+                      </wps:txbx>
+                      <wps:bodyPr rot="0" spcFirstLastPara="0" vertOverflow="overflow" horzOverflow="overflow" vert="horz" wrap="square" lIns="91440" tIns="45720" rIns="91440" bIns="45720" numCol="1" spcCol="0" rtlCol="0" fromWordArt="0" anchor="t" anchorCtr="0" forceAA="0" compatLnSpc="1">
+                        <a:prstTxWarp prst="textNoShape">
+                          <a:avLst/>
+                        </a:prstTxWarp>
+                        <a:noAutofit/>
+                      </wps:bodyPr>
+                    </wps:wsp>
+                  </a:graphicData>
+                </a:graphic>
+                <wp14:sizeRelH relativeFrom="margin">
+                  <wp14:pctWidth>0</wp14:pctWidth>
+                </wp14:sizeRelH>
+              </wp:anchor>
+            </w:drawing>
+          </mc:Choice>
+          <mc:Fallback>
+            <w:pict>
+              <v:shapetype w14:anchorId="432E7372" id="_x0000_t202" coordsize="21600,21600" o:spt="202" path="m,l,21600r21600,l21600,xe">
+                <v:stroke joinstyle="miter"/>
+                <v:path gradientshapeok="t" o:connecttype="rect"/>
+              </v:shapetype>
+              <v:shape id="Text Box 11" o:spid="_x0000_s1026" type="#_x0000_t202" style="position:absolute;margin-left:-69pt;margin-top:528.6pt;width:191.4pt;height:31.75pt;z-index:251680768;visibility:visible;mso-wrap-style:square;mso-width-percent:0;mso-wrap-distance-left:9pt;mso-wrap-distance-top:0;mso-wrap-distance-right:9pt;mso-wrap-distance-bottom:0;mso-position-horizontal:absolute;mso-position-horizontal-relative:text;mso-position-vertical:absolute;mso-position-vertical-relative:text;mso-width-percent:0;mso-width-relative:margin;v-text-anchor:top" o:gfxdata="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" filled="f" stroked="f" strokeweight=".5pt">
+                <v:textbox>
+                  <w:txbxContent>
+                    <w:p>
+                      <w:pPr>
+                        <w:rPr>
+                          <w:rFonts w:ascii="Bahnschrift SemiBold" w:hAnsi="Bahnschrift SemiBold"/>
+                          <w:sz w:val="36"/>
+                          <w:szCs w:val="36"/>
+                        </w:rPr>
+                      </w:pPr>
+                      <w:r>
+                        <w:rPr>
+                          <w:rFonts w:ascii="Bahnschrift SemiBold" w:hAnsi="Bahnschrift SemiBold"/>
+                          <w:sz w:val="36"/>
+                          <w:szCs w:val="36"/>
+                        </w:rPr>
+                        <w:t>{book1}</w:t>
+                      </w:r>
+                    </w:p>
+                  </w:txbxContent>
+                </v:textbox>
+              </v:shape>
+            </w:pict>
+          </mc:Fallback>
+        </mc:AlternateContent>
+      </w:r>
+      <w:r>
+        <w:rPr>
+          <w:noProof/>
+        </w:rPr>
+        <mc:AlternateContent>
+          <mc:Choice Requires="wps">
+            <w:drawing>
+              <wp:anchor distT="0" distB="0" distL="114300" distR="114300" simplePos="0" relativeHeight="251682816" behindDoc="0" locked="0" layoutInCell="1" allowOverlap="1" wp14:anchorId="74802961" wp14:editId="322C06DC">
+                <wp:simplePos x="0" y="0"/>
+                <wp:positionH relativeFrom="page">
+                  <wp:align>left</wp:align>
+                </wp:positionH>
+                <wp:positionV relativeFrom="paragraph">
+                  <wp:posOffset>7185660</wp:posOffset>
+                </wp:positionV>
+                <wp:extent cx="2499360" cy="403225"/>
+                <wp:effectExtent l="0" t="0" r="0" b="0"/>
+                <wp:wrapNone/>
+                <wp:docPr id="17" name="Text Box 17"/>
+                <wp:cNvGraphicFramePr/>
+                <a:graphic xmlns:a="http://schemas.openxmlformats.org/drawingml/2006/main">
+                  <a:graphicData uri="http://schemas.microsoft.com/office/word/2010/wordprocessingShape">
+                    <wps:wsp>
+                      <wps:cNvSpPr txBox="1"/>
+                      <wps:spPr>
+                        <a:xfrm>
+                          <a:off x="0" y="0"/>
+                          <a:ext cx="2499360" cy="403225"/>
+                        </a:xfrm>
+                        <a:prstGeom prst="rect">
+                          <a:avLst/>
+                        </a:prstGeom>
+                        <a:noFill/>
+                        <a:ln w="6350">
+                          <a:noFill/>
+                        </a:ln>
+                      </wps:spPr>
+                      <wps:txbx>
+                        <w:txbxContent>
+                          <w:p>
+                            <w:pPr>
+                              <w:rPr>
+                                <w:rFonts w:ascii="Bahnschrift Light" w:hAnsi="Bahnschrift Light"/>
+                                <w:sz w:val="36"/>
+                                <w:szCs w:val="36"/>
+                              </w:rPr>
+                            </w:pPr>
+                            <w:r>
+                              <w:rPr>
+                                <w:rFonts w:ascii="Bahnschrift Light" w:hAnsi="Bahnschrift Light"/>
+                                <w:sz w:val="36"/>
+                                <w:szCs w:val="36"/>
+                              </w:rPr>
+                              <w:t>{book</w:t>
+                            </w:r>
+                            <w:r>
+                              <w:rPr>
+                                <w:rFonts w:ascii="Bahnschrift Light" w:hAnsi="Bahnschrift Light"/>
+                                <w:sz w:val="36"/>
+                                <w:szCs w:val="36"/>
+                              </w:rPr>
+                              <w:t>4</w:t>
+                            </w:r>
+                            <w:r>
+                              <w:rPr>
+                                <w:rFonts w:ascii="Bahnschrift Light" w:hAnsi="Bahnschrift Light"/>
+                                <w:sz w:val="36"/>
+                                <w:szCs w:val="36"/>
+                              </w:rPr>
+                              <w:t>}</w:t>
+                            </w:r>
+                          </w:p>
+                        </w:txbxContent>
+                      </wps:txbx>
+                      <wps:bodyPr rot="0" spcFirstLastPara="0" vertOverflow="overflow" horzOverflow="overflow" vert="horz" wrap="square" lIns="91440" tIns="45720" rIns="91440" bIns="45720" numCol="1" spcCol="0" rtlCol="0" fromWordArt="0" anchor="t" anchorCtr="0" forceAA="0" compatLnSpc="1">
+                        <a:prstTxWarp prst="textNoShape">
+                          <a:avLst/>
+                        </a:prstTxWarp>
+                        <a:noAutofit/>
+                      </wps:bodyPr>
+                    </wps:wsp>
+                  </a:graphicData>
+                </a:graphic>
+                <wp14:sizeRelH relativeFrom="margin">
+                  <wp14:pctWidth>0</wp14:pctWidth>
+                </wp14:sizeRelH>
+              </wp:anchor>
+            </w:drawing>
+          </mc:Choice>
+          <mc:Fallback>
+            <w:pict>
+              <v:shape w14:anchorId="74802961" id="Text Box 17" o:spid="_x0000_s1027" type="#_x0000_t202" style="position:absolute;margin-left:0;margin-top:565.8pt;width:196.8pt;height:31.75pt;z-index:251682816;visibility:visible;mso-wrap-style:square;mso-width-percent:0;mso-wrap-distance-left:9pt;mso-wrap-distance-top:0;mso-wrap-distance-right:9pt;mso-wrap-distance-bottom:0;mso-position-horizontal:left;mso-position-horizontal-relative:page;mso-position-vertical:absolute;mso-position-vertical-relative:text;mso-width-percent:0;mso-width-relative:margin;v-text-anchor:top" o:gfxdata="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" filled="f" stroked="f" strokeweight=".5pt">
+                <v:textbox>
+                  <w:txbxContent>
+                    <w:p>
+                      <w:pPr>
+                        <w:rPr>
+                          <w:rFonts w:ascii="Bahnschrift Light" w:hAnsi="Bahnschrift Light"/>
+                          <w:sz w:val="36"/>
+                          <w:szCs w:val="36"/>
+                        </w:rPr>
+                      </w:pPr>
+                      <w:r>
+                        <w:rPr>
+                          <w:rFonts w:ascii="Bahnschrift Light" w:hAnsi="Bahnschrift Light"/>
+                          <w:sz w:val="36"/>
+                          <w:szCs w:val="36"/>
+                        </w:rPr>
+                        <w:t>{book</w:t>
+                      </w:r>
+                      <w:r>
+                        <w:rPr>
+                          <w:rFonts w:ascii="Bahnschrift Light" w:hAnsi="Bahnschrift Light"/>
+                          <w:sz w:val="36"/>
+                          <w:szCs w:val="36"/>
+                        </w:rPr>
+                        <w:t>4</w:t>
+                      </w:r>
+                      <w:r>
+                        <w:rPr>
+                          <w:rFonts w:ascii="Bahnschrift Light" w:hAnsi="Bahnschrift Light"/>
+                          <w:sz w:val="36"/>
+                          <w:szCs w:val="36"/>
+                        </w:rPr>
+                        <w:t>}</w:t>
+                      </w:r>
+                    </w:p>
+                  </w:txbxContent>
+                </v:textbox>
+                <w10:wrap anchorx="page"/>
+              </v:shape>
+            </w:pict>
+          </mc:Fallback>
+        </mc:AlternateContent>
+      </w:r>
+      <w:r>
+        <w:rPr>
+          <w:noProof/>
+        </w:rPr>
+        <mc:AlternateContent>
+          <mc:Choice Requires="wps">
+            <w:drawing>
+              <wp:anchor distT="0" distB="0" distL="114300" distR="114300" simplePos="0" relativeHeight="251684864" behindDoc="0" locked="0" layoutInCell="1" allowOverlap="1" wp14:anchorId="36460E93" wp14:editId="6B189749">
+                <wp:simplePos x="0" y="0"/>
+                <wp:positionH relativeFrom="column">
+                  <wp:posOffset>-883920</wp:posOffset>
+                </wp:positionH>
+                <wp:positionV relativeFrom="paragraph">
+                  <wp:posOffset>7734300</wp:posOffset>
+                </wp:positionV>
+                <wp:extent cx="2438400" cy="403225"/>
+                <wp:effectExtent l="0" t="0" r="0" b="0"/>
+                <wp:wrapNone/>
+                <wp:docPr id="18" name="Text Box 18"/>
+                <wp:cNvGraphicFramePr/>
+                <a:graphic xmlns:a="http://schemas.openxmlformats.org/drawingml/2006/main">
+                  <a:graphicData uri="http://schemas.microsoft.com/office/word/2010/wordprocessingShape">
+                    <wps:wsp>
+                      <wps:cNvSpPr txBox="1"/>
+                      <wps:spPr>
+                        <a:xfrm>
+                          <a:off x="0" y="0"/>
+                          <a:ext cx="2438400" cy="403225"/>
+                        </a:xfrm>
+                        <a:prstGeom prst="rect">
+                          <a:avLst/>
+                        </a:prstGeom>
+                        <a:noFill/>
+                        <a:ln w="6350">
+                          <a:noFill/>
+                        </a:ln>
+                      </wps:spPr>
+                      <wps:txbx>
+                        <w:txbxContent>
+                          <w:p>
+                            <w:pPr>
+                              <w:rPr>
+                                <w:rFonts w:ascii="Bahnschrift SemiCondensed" w:hAnsi="Bahnschrift SemiCondensed"/>
+                                <w:sz w:val="40"/>
+                                <w:szCs w:val="40"/>
+                              </w:rPr>
+                            </w:pPr>
+                            <w:r>
+                              <w:rPr>
+                                <w:rFonts w:ascii="Bahnschrift SemiCondensed" w:hAnsi="Bahnschrift SemiCondensed"/>
+                                <w:sz w:val="40"/>
+                                <w:szCs w:val="40"/>
+                              </w:rPr>
+                              <w:t>{book3}</w:t>
+                            </w:r>
+                          </w:p>
+                        </w:txbxContent>
+                      </wps:txbx>
+                      <wps:bodyPr rot="0" spcFirstLastPara="0" vertOverflow="overflow" horzOverflow="overflow" vert="horz" wrap="square" lIns="91440" tIns="45720" rIns="91440" bIns="45720" numCol="1" spcCol="0" rtlCol="0" fromWordArt="0" anchor="t" anchorCtr="0" forceAA="0" compatLnSpc="1">
+                        <a:prstTxWarp prst="textNoShape">
+                          <a:avLst/>
+                        </a:prstTxWarp>
+                        <a:noAutofit/>
+                      </wps:bodyPr>
+                    </wps:wsp>
+                  </a:graphicData>
+                </a:graphic>
+                <wp14:sizeRelH relativeFrom="margin">
+                  <wp14:pctWidth>0</wp14:pctWidth>
+                </wp14:sizeRelH>
+              </wp:anchor>
+            </w:drawing>
+          </mc:Choice>
+          <mc:Fallback>
+            <w:pict>
+              <v:shape w14:anchorId="36460E93" id="Text Box 18" o:spid="_x0000_s1028" type="#_x0000_t202" style="position:absolute;margin-left:-69.6pt;margin-top:609pt;width:192pt;height:31.75pt;z-index:251684864;visibility:visible;mso-wrap-style:square;mso-width-percent:0;mso-wrap-distance-left:9pt;mso-wrap-distance-top:0;mso-wrap-distance-right:9pt;mso-wrap-distance-bottom:0;mso-position-horizontal:absolute;mso-position-horizontal-relative:text;mso-position-vertical:absolute;mso-position-vertical-relative:text;mso-width-percent:0;mso-width-relative:margin;v-text-anchor:top" o:gfxdata="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" filled="f" stroked="f" strokeweight=".5pt">
+                <v:textbox>
+                  <w:txbxContent>
+                    <w:p>
+                      <w:pPr>
+                        <w:rPr>
+                          <w:rFonts w:ascii="Bahnschrift SemiCondensed" w:hAnsi="Bahnschrift SemiCondensed"/>
+                          <w:sz w:val="40"/>
+                          <w:szCs w:val="40"/>
+                        </w:rPr>
+                      </w:pPr>
+                      <w:r>
+                        <w:rPr>
+                          <w:rFonts w:ascii="Bahnschrift SemiCondensed" w:hAnsi="Bahnschrift SemiCondensed"/>
+                          <w:sz w:val="40"/>
+                          <w:szCs w:val="40"/>
+                        </w:rPr>
+                        <w:t>{book3}</w:t>
+                      </w:r>
+                    </w:p>
+                  </w:txbxContent>
+                </v:textbox>
+              </v:shape>
+            </w:pict>
+          </mc:Fallback>
+        </mc:AlternateContent>
+      </w:r>
+      <w:r>
+        <w:rPr>
+          <w:noProof/>
+        </w:rPr>
+        <mc:AlternateContent>
+          <mc:Choice Requires="wps">
+            <w:drawing>
+              <wp:anchor distT="0" distB="0" distL="114300" distR="114300" simplePos="0" relativeHeight="251686912" behindDoc="0" locked="0" layoutInCell="1" allowOverlap="1" wp14:anchorId="06CDAC20" wp14:editId="4B76F769">
+                <wp:simplePos x="0" y="0"/>
+                <wp:positionH relativeFrom="column">
+                  <wp:posOffset>-876300</wp:posOffset>
+                </wp:positionH>
+                <wp:positionV relativeFrom="paragraph">
+                  <wp:posOffset>8267700</wp:posOffset>
+                </wp:positionV>
+                <wp:extent cx="2407920" cy="518795"/>
+                <wp:effectExtent l="0" t="0" r="0" b="0"/>
+                <wp:wrapNone/>
+                <wp:docPr id="19" name="Text Box 19"/>
+                <wp:cNvGraphicFramePr/>
+                <a:graphic xmlns:a="http://schemas.openxmlformats.org/drawingml/2006/main">
+                  <a:graphicData uri="http://schemas.microsoft.com/office/word/2010/wordprocessingShape">
+                    <wps:wsp>
+                      <wps:cNvSpPr txBox="1"/>
+                      <wps:spPr>
+                        <a:xfrm>
+                          <a:off x="0" y="0"/>
+                          <a:ext cx="2407920" cy="518795"/>
+                        </a:xfrm>
+                        <a:prstGeom prst="rect">
+                          <a:avLst/>
+                        </a:prstGeom>
+                        <a:noFill/>
+                        <a:ln w="6350">
+                          <a:noFill/>
+                        </a:ln>
+                      </wps:spPr>
+                      <wps:txbx>
+                        <w:txbxContent>
+                          <w:p>
+                            <w:pPr>
+                              <w:rPr>
+                                <w:rFonts w:ascii="Bahnschrift SemiBold Condensed" w:hAnsi="Bahnschrift SemiBold Condensed"/>
+                                <w:sz w:val="40"/>
+                                <w:szCs w:val="40"/>
+                              </w:rPr>
+                            </w:pPr>
+                            <w:r>
+                              <w:rPr>
+                                <w:rFonts w:ascii="Bahnschrift SemiBold Condensed" w:hAnsi="Bahnschrift SemiBold Condensed"/>
+                                <w:sz w:val="40"/>
+                                <w:szCs w:val="40"/>
+                              </w:rPr>
+                              <w:t>{book2}</w:t>
+                            </w:r>
+                          </w:p>
+                        </w:txbxContent>
+                      </wps:txbx>
+                      <wps:bodyPr rot="0" spcFirstLastPara="0" vertOverflow="overflow" horzOverflow="overflow" vert="horz" wrap="square" lIns="91440" tIns="45720" rIns="91440" bIns="45720" numCol="1" spcCol="0" rtlCol="0" fromWordArt="0" anchor="t" anchorCtr="0" forceAA="0" compatLnSpc="1">
+                        <a:prstTxWarp prst="textNoShape">
+                          <a:avLst/>
+                        </a:prstTxWarp>
+                        <a:noAutofit/>
+                      </wps:bodyPr>
+                    </wps:wsp>
+                  </a:graphicData>
+                </a:graphic>
+                <wp14:sizeRelH relativeFrom="margin">
+                  <wp14:pctWidth>0</wp14:pctWidth>
+                </wp14:sizeRelH>
+                <wp14:sizeRelV relativeFrom="margin">
+                  <wp14:pctHeight>0</wp14:pctHeight>
+                </wp14:sizeRelV>
+              </wp:anchor>
+            </w:drawing>
+          </mc:Choice>
+          <mc:Fallback>
+            <w:pict>
+              <v:shape w14:anchorId="06CDAC20" id="Text Box 19" o:spid="_x0000_s1029" type="#_x0000_t202" style="position:absolute;margin-left:-69pt;margin-top:651pt;width:189.6pt;height:40.85pt;z-index:251686912;visibility:visible;mso-wrap-style:square;mso-width-percent:0;mso-height-percent:0;mso-wrap-distance-left:9pt;mso-wrap-distance-top:0;mso-wrap-distance-right:9pt;mso-wrap-distance-bottom:0;mso-position-horizontal:absolute;mso-position-horizontal-relative:text;mso-position-vertical:absolute;mso-position-vertical-relative:text;mso-width-percent:0;mso-height-percent:0;mso-width-relative:margin;mso-height-relative:margin;v-text-anchor:top" o:gfxdata="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" filled="f" stroked="f" strokeweight=".5pt">
+                <v:textbox>
+                  <w:txbxContent>
+                    <w:p>
+                      <w:pPr>
+                        <w:rPr>
+                          <w:rFonts w:ascii="Bahnschrift SemiBold Condensed" w:hAnsi="Bahnschrift SemiBold Condensed"/>
+                          <w:sz w:val="40"/>
+                          <w:szCs w:val="40"/>
+                        </w:rPr>
+                      </w:pPr>
+                      <w:r>
+                        <w:rPr>
+                          <w:rFonts w:ascii="Bahnschrift SemiBold Condensed" w:hAnsi="Bahnschrift SemiBold Condensed"/>
+                          <w:sz w:val="40"/>
+                          <w:szCs w:val="40"/>
+                        </w:rPr>
+                        <w:t>{book2}</w:t>
+                      </w:r>
+                    </w:p>
+                  </w:txbxContent>
+                </v:textbox>
+              </v:shape>
+            </w:pict>
+          </mc:Fallback>
+        </mc:AlternateContent>
+      </w:r>
+      <w:r>
+        <w:rPr>
+          <w:noProof/>
+        </w:rPr>
+        <mc:AlternateContent>
+          <mc:Choice Requires="wps">
+            <w:drawing>
+              <wp:anchor distT="0" distB="0" distL="114300" distR="114300" simplePos="0" relativeHeight="251688960" behindDoc="0" locked="0" layoutInCell="1" allowOverlap="1" wp14:anchorId="5D2386AE" wp14:editId="23ACC189">
+                <wp:simplePos x="0" y="0"/>
+                <wp:positionH relativeFrom="column">
+                  <wp:posOffset>-883920</wp:posOffset>
+                </wp:positionH>
+                <wp:positionV relativeFrom="paragraph">
+                  <wp:posOffset>8854440</wp:posOffset>
+                </wp:positionV>
+                <wp:extent cx="2514600" cy="472440"/>
+                <wp:effectExtent l="0" t="0" r="0" b="3810"/>
+                <wp:wrapNone/>
+                <wp:docPr id="20" name="Text Box 20"/>
+                <wp:cNvGraphicFramePr/>
+                <a:graphic xmlns:a="http://schemas.openxmlformats.org/drawingml/2006/main">
+                  <a:graphicData uri="http://schemas.microsoft.com/office/word/2010/wordprocessingShape">
+                    <wps:wsp>
+                      <wps:cNvSpPr txBox="1"/>
+                      <wps:spPr>
+                        <a:xfrm>
+                          <a:off x="0" y="0"/>
+                          <a:ext cx="2514600" cy="472440"/>
+                        </a:xfrm>
+                        <a:prstGeom prst="rect">
+                          <a:avLst/>
+                        </a:prstGeom>
+                        <a:noFill/>
+                        <a:ln w="6350">
+                          <a:noFill/>
+                        </a:ln>
+                      </wps:spPr>
+                      <wps:txbx>
+                        <w:txbxContent>
+                          <w:p>
+                            <w:pPr>
+                              <w:rPr>
+                                <w:rFonts w:ascii="Bahnschrift Light Condensed" w:hAnsi="Bahnschrift Light Condensed"/>
+                                <w:sz w:val="40"/>
+                                <w:szCs w:val="40"/>
+                              </w:rPr>
+                            </w:pPr>
+                            <w:r>
+                              <w:rPr>
+                                <w:rFonts w:ascii="Bahnschrift Light Condensed" w:hAnsi="Bahnschrift Light Condensed"/>
+                                <w:sz w:val="40"/>
+                                <w:szCs w:val="40"/>
+                              </w:rPr>
+                              <w:t>{book5}</w:t>
+                            </w:r>
+                          </w:p>
+                        </w:txbxContent>
+                      </wps:txbx>
+                      <wps:bodyPr rot="0" spcFirstLastPara="0" vertOverflow="overflow" horzOverflow="overflow" vert="horz" wrap="square" lIns="91440" tIns="45720" rIns="91440" bIns="45720" numCol="1" spcCol="0" rtlCol="0" fromWordArt="0" anchor="t" anchorCtr="0" forceAA="0" compatLnSpc="1">
+                        <a:prstTxWarp prst="textNoShape">
+                          <a:avLst/>
+                        </a:prstTxWarp>
+                        <a:noAutofit/>
+                      </wps:bodyPr>
+                    </wps:wsp>
+                  </a:graphicData>
+                </a:graphic>
+                <wp14:sizeRelH relativeFrom="margin">
+                  <wp14:pctWidth>0</wp14:pctWidth>
+                </wp14:sizeRelH>
+                <wp14:sizeRelV relativeFrom="margin">
+                  <wp14:pctHeight>0</wp14:pctHeight>
+                </wp14:sizeRelV>
+              </wp:anchor>
+            </w:drawing>
+          </mc:Choice>
+          <mc:Fallback>
+            <w:pict>
+              <v:shape w14:anchorId="5D2386AE" id="Text Box 20" o:spid="_x0000_s1030" type="#_x0000_t202" style="position:absolute;margin-left:-69.6pt;margin-top:697.2pt;width:198pt;height:37.2pt;z-index:251688960;visibility:visible;mso-wrap-style:square;mso-width-percent:0;mso-height-percent:0;mso-wrap-distance-left:9pt;mso-wrap-distance-top:0;mso-wrap-distance-right:9pt;mso-wrap-distance-bottom:0;mso-position-horizontal:absolute;mso-position-horizontal-relative:text;mso-position-vertical:absolute;mso-position-vertical-relative:text;mso-width-percent:0;mso-height-percent:0;mso-width-relative:margin;mso-height-relative:margin;v-text-anchor:top" o:gfxdata="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" filled="f" stroked="f" strokeweight=".5pt">
+                <v:textbox>
+                  <w:txbxContent>
+                    <w:p>
+                      <w:pPr>
+                        <w:rPr>
+                          <w:rFonts w:ascii="Bahnschrift Light Condensed" w:hAnsi="Bahnschrift Light Condensed"/>
+                          <w:sz w:val="40"/>
+                          <w:szCs w:val="40"/>
+                        </w:rPr>
+                      </w:pPr>
+                      <w:r>
+                        <w:rPr>
+                          <w:rFonts w:ascii="Bahnschrift Light Condensed" w:hAnsi="Bahnschrift Light Condensed"/>
+                          <w:sz w:val="40"/>
+                          <w:szCs w:val="40"/>
+                        </w:rPr>
+                        <w:t>{book5}</w:t>
+                      </w:r>
+                    </w:p>
+                  </w:txbxContent>
+                </v:textbox>
+              </v:shape>
+            </w:pict>
+          </mc:Fallback>
+        </mc:AlternateContent>
+      </w:r>
+      <w:r>
+        <w:rPr>
+          <w:noProof/>
+        </w:rPr>
+        <mc:AlternateContent>
+          <mc:Choice Requires="wps">
+            <w:drawing>
+              <wp:anchor distT="0" distB="0" distL="114300" distR="114300" simplePos="0" relativeHeight="251666432" behindDoc="0" locked="0" layoutInCell="1" allowOverlap="1" wp14:anchorId="5F092BFA" wp14:editId="6643B392">
+                <wp:simplePos x="0" y="0"/>
+                <wp:positionH relativeFrom="column">
+                  <wp:posOffset>-815340</wp:posOffset>
+                </wp:positionH>
+                <wp:positionV relativeFrom="paragraph">
+                  <wp:posOffset>1706880</wp:posOffset>
+                </wp:positionV>
+                <wp:extent cx="2430780" cy="868680"/>
+                <wp:effectExtent l="0" t="0" r="0" b="7620"/>
+                <wp:wrapNone/>
+                <wp:docPr id="7" name="Text Box 7"/>
+                <wp:cNvGraphicFramePr/>
+                <a:graphic xmlns:a="http://schemas.openxmlformats.org/drawingml/2006/main">
+                  <a:graphicData uri="http://schemas.microsoft.com/office/word/2010/wordprocessingShape">
+                    <wps:wsp>
+                      <wps:cNvSpPr txBox="1"/>
+                      <wps:spPr>
+                        <a:xfrm>
+                          <a:off x="0" y="0"/>
+                          <a:ext cx="2430780" cy="868680"/>
+                        </a:xfrm>
+                        <a:prstGeom prst="rect">
+                          <a:avLst/>
+                        </a:prstGeom>
+                        <a:noFill/>
+                        <a:ln w="6350">
+                          <a:noFill/>
+                        </a:ln>
+                      </wps:spPr>
+                      <wps:txbx>
+                        <w:txbxContent>
+                          <w:p>
+                            <w:pPr>
+                              <w:rPr>
+                                <w:rFonts w:ascii="Bahnschrift Light Condensed" w:hAnsi="Bahnschrift Light Condensed"/>
+                                <w:sz w:val="28"/>
+                                <w:szCs w:val="28"/>
+                                <w:lang w:val="en-GB"/>
+                              </w:rPr>
+                            </w:pPr>
+                            <w:r>
+                              <w:rPr>
+                                <w:rFonts w:ascii="Bahnschrift Light Condensed" w:hAnsi="Bahnschrift Light Condensed"/>
+                                <w:sz w:val="28"/>
+                                <w:szCs w:val="28"/>
+                                <w:lang w:val="en-GB"/>
+                              </w:rPr>
+                              <w:t>World Population: {</w:t>
+                            </w:r>
+                            <w:proofErr w:type="spellStart"/>
+                            <w:r>
+                              <w:rPr>
+                                <w:rFonts w:ascii="Bahnschrift Light Condensed" w:hAnsi="Bahnschrift Light Condensed"/>
+                                <w:sz w:val="28"/>
+                                <w:szCs w:val="28"/>
+                                <w:lang w:val="en-GB"/>
+                              </w:rPr>
+                              <w:t>world_pop</w:t>
+                            </w:r>
+                            <w:proofErr w:type="spellEnd"/>
+                            <w:r>
+                              <w:rPr>
+                                <w:rFonts w:ascii="Bahnschrift Light Condensed" w:hAnsi="Bahnschrift Light Condensed"/>
+                                <w:sz w:val="28"/>
+                                <w:szCs w:val="28"/>
+                                <w:lang w:val="en-GB"/>
+                              </w:rPr>
+                              <w:t>}</w:t>
+                            </w:r>
+                          </w:p>
+                          <w:p>
+                            <w:pPr>
+                              <w:rPr>
+                                <w:rFonts w:ascii="Bahnschrift Light Condensed" w:hAnsi="Bahnschrift Light Condensed"/>
+                                <w:sz w:val="28"/>
+                                <w:szCs w:val="28"/>
+                                <w:lang w:val="en-GB"/>
+                              </w:rPr>
+                            </w:pPr>
+                            <w:r>
+                              <w:rPr>
+                                <w:rFonts w:ascii="Bahnschrift Light Condensed" w:hAnsi="Bahnschrift Light Condensed"/>
+                                <w:sz w:val="28"/>
+                                <w:szCs w:val="28"/>
+                                <w:lang w:val="en-GB"/>
+                              </w:rPr>
+                              <w:t xml:space="preserve">UK Population: </w:t>
+                            </w:r>
+                            <w:r>
+                              <w:rPr>
+                                <w:rFonts w:ascii="Bahnschrift Light Condensed" w:hAnsi="Bahnschrift Light Condensed"/>
+                                <w:sz w:val="28"/>
+                                <w:szCs w:val="28"/>
+                                <w:lang w:val="en-GB"/>
+                              </w:rPr>
+                              <w:t>{</w:t>
+                            </w:r>
+                            <w:proofErr w:type="spellStart"/>
+                            <w:r>
+                              <w:rPr>
+                                <w:rFonts w:ascii="Bahnschrift Light Condensed" w:hAnsi="Bahnschrift Light Condensed"/>
+                                <w:sz w:val="28"/>
+                                <w:szCs w:val="28"/>
+                                <w:lang w:val="en-GB"/>
+                              </w:rPr>
+                              <w:t>uk_pop</w:t>
+                            </w:r>
+                            <w:proofErr w:type="spellEnd"/>
+                            <w:r>
+                              <w:rPr>
+                                <w:rFonts w:ascii="Bahnschrift Light Condensed" w:hAnsi="Bahnschrift Light Condensed"/>
+                                <w:sz w:val="28"/>
+                                <w:szCs w:val="28"/>
+                                <w:lang w:val="en-GB"/>
+                              </w:rPr>
+                              <w:t>}</w:t>
+                            </w:r>
+                          </w:p>
+                        </w:txbxContent>
+                      </wps:txbx>
+                      <wps:bodyPr rot="0" spcFirstLastPara="0" vertOverflow="overflow" horzOverflow="overflow" vert="horz" wrap="square" lIns="91440" tIns="45720" rIns="91440" bIns="45720" numCol="1" spcCol="0" rtlCol="0" fromWordArt="0" anchor="t" anchorCtr="0" forceAA="0" compatLnSpc="1">
+                        <a:prstTxWarp prst="textNoShape">
+                          <a:avLst/>
+                        </a:prstTxWarp>
+                        <a:noAutofit/>
+                      </wps:bodyPr>
+                    </wps:wsp>
+                  </a:graphicData>
+                </a:graphic>
+                <wp14:sizeRelH relativeFrom="margin">
+                  <wp14:pctWidth>0</wp14:pctWidth>
+                </wp14:sizeRelH>
+              </wp:anchor>
+            </w:drawing>
+          </mc:Choice>
+          <mc:Fallback>
+            <w:pict>
+              <v:shape w14:anchorId="5F092BFA" id="Text Box 7" o:spid="_x0000_s1031" type="#_x0000_t202" style="position:absolute;margin-left:-64.2pt;margin-top:134.4pt;width:191.4pt;height:68.4pt;z-index:251666432;visibility:visible;mso-wrap-style:square;mso-width-percent:0;mso-wrap-distance-left:9pt;mso-wrap-distance-top:0;mso-wrap-distance-right:9pt;mso-wrap-distance-bottom:0;mso-position-horizontal:absolute;mso-position-horizontal-relative:text;mso-position-vertical:absolute;mso-position-vertical-relative:text;mso-width-percent:0;mso-width-relative:margin;v-text-anchor:top" o:gfxdata="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" filled="f" stroked="f" strokeweight=".5pt">
+                <v:textbox>
+                  <w:txbxContent>
+                    <w:p>
+                      <w:pPr>
+                        <w:rPr>
+                          <w:rFonts w:ascii="Bahnschrift Light Condensed" w:hAnsi="Bahnschrift Light Condensed"/>
+                          <w:sz w:val="28"/>
+                          <w:szCs w:val="28"/>
+                          <w:lang w:val="en-GB"/>
+                        </w:rPr>
+                      </w:pPr>
+                      <w:r>
+                        <w:rPr>
+                          <w:rFonts w:ascii="Bahnschrift Light Condensed" w:hAnsi="Bahnschrift Light Condensed"/>
+                          <w:sz w:val="28"/>
+                          <w:szCs w:val="28"/>
+                          <w:lang w:val="en-GB"/>
+                        </w:rPr>
+                        <w:t>World Population: {</w:t>
+                      </w:r>
+                      <w:proofErr w:type="spellStart"/>
+                      <w:r>
+                        <w:rPr>
+                          <w:rFonts w:ascii="Bahnschrift Light Condensed" w:hAnsi="Bahnschrift Light Condensed"/>
+                          <w:sz w:val="28"/>
+                          <w:szCs w:val="28"/>
+                          <w:lang w:val="en-GB"/>
+                        </w:rPr>
+                        <w:t>world_pop</w:t>
+                      </w:r>
+                      <w:proofErr w:type="spellEnd"/>
+                      <w:r>
+                        <w:rPr>
+                          <w:rFonts w:ascii="Bahnschrift Light Condensed" w:hAnsi="Bahnschrift Light Condensed"/>
+                          <w:sz w:val="28"/>
+                          <w:szCs w:val="28"/>
+                          <w:lang w:val="en-GB"/>
+                        </w:rPr>
+                        <w:t>}</w:t>
+                      </w:r>
+                    </w:p>
+                    <w:p>
+                      <w:pPr>
+                        <w:rPr>
+                          <w:rFonts w:ascii="Bahnschrift Light Condensed" w:hAnsi="Bahnschrift Light Condensed"/>
+                          <w:sz w:val="28"/>
+                          <w:szCs w:val="28"/>
+                          <w:lang w:val="en-GB"/>
+                        </w:rPr>
+                      </w:pPr>
+                      <w:r>
+                        <w:rPr>
+                          <w:rFonts w:ascii="Bahnschrift Light Condensed" w:hAnsi="Bahnschrift Light Condensed"/>
+                          <w:sz w:val="28"/>
+                          <w:szCs w:val="28"/>
+                          <w:lang w:val="en-GB"/>
+                        </w:rPr>
+                        <w:t xml:space="preserve">UK Population: </w:t>
+                      </w:r>
+                      <w:r>
+                        <w:rPr>
+                          <w:rFonts w:ascii="Bahnschrift Light Condensed" w:hAnsi="Bahnschrift Light Condensed"/>
+                          <w:sz w:val="28"/>
+                          <w:szCs w:val="28"/>
+                          <w:lang w:val="en-GB"/>
+                        </w:rPr>
+                        <w:t>{</w:t>
+                      </w:r>
+                      <w:proofErr w:type="spellStart"/>
+                      <w:r>
+                        <w:rPr>
+                          <w:rFonts w:ascii="Bahnschrift Light Condensed" w:hAnsi="Bahnschrift Light Condensed"/>
+                          <w:sz w:val="28"/>
+                          <w:szCs w:val="28"/>
+                          <w:lang w:val="en-GB"/>
+                        </w:rPr>
+                        <w:t>uk_pop</w:t>
+                      </w:r>
+                      <w:proofErr w:type="spellEnd"/>
+                      <w:r>
+                        <w:rPr>
+                          <w:rFonts w:ascii="Bahnschrift Light Condensed" w:hAnsi="Bahnschrift Light Condensed"/>
+                          <w:sz w:val="28"/>
+                          <w:szCs w:val="28"/>
+                          <w:lang w:val="en-GB"/>
+                        </w:rPr>
+                        <w:t>}</w:t>
+                      </w:r>
+                    </w:p>
+                  </w:txbxContent>
+                </v:textbox>
+              </v:shape>
+            </w:pict>
+          </mc:Fallback>
+        </mc:AlternateContent>
+      </w:r>
+      <w:r>
+        <w:rPr>
+          <w:noProof/>
+        </w:rPr>
+        <mc:AlternateContent>
+          <mc:Choice Requires="wps">
+            <w:drawing>
+              <wp:anchor distT="0" distB="0" distL="114300" distR="114300" simplePos="0" relativeHeight="251697152" behindDoc="0" locked="0" layoutInCell="1" allowOverlap="1" wp14:anchorId="7BDF1757" wp14:editId="4021F7BB">
+                <wp:simplePos x="0" y="0"/>
+                <wp:positionH relativeFrom="column">
+                  <wp:posOffset>1501140</wp:posOffset>
+                </wp:positionH>
+                <wp:positionV relativeFrom="paragraph">
+                  <wp:posOffset>2773680</wp:posOffset>
+                </wp:positionV>
+                <wp:extent cx="2613660" cy="1483995"/>
+                <wp:effectExtent l="0" t="0" r="0" b="1905"/>
+                <wp:wrapNone/>
+                <wp:docPr id="30" name="Text Box 30"/>
+                <wp:cNvGraphicFramePr/>
+                <a:graphic xmlns:a="http://schemas.openxmlformats.org/drawingml/2006/main">
+                  <a:graphicData uri="http://schemas.microsoft.com/office/word/2010/wordprocessingShape">
+                    <wps:wsp>
+                      <wps:cNvSpPr txBox="1"/>
+                      <wps:spPr>
+                        <a:xfrm>
+                          <a:off x="0" y="0"/>
+                          <a:ext cx="2613660" cy="1483995"/>
+                        </a:xfrm>
+                        <a:prstGeom prst="rect">
+                          <a:avLst/>
+                        </a:prstGeom>
+                        <a:noFill/>
+                        <a:ln w="6350">
+                          <a:noFill/>
+                        </a:ln>
+                      </wps:spPr>
+                      <wps:txbx>
+                        <w:txbxContent>
+                          <w:p>
+                            <w:pPr>
+                              <w:pStyle w:val="ListParagraph"/>
+                              <w:numPr>
+                                <w:ilvl w:val="0"/>
+                                <w:numId w:val="7"/>
+                              </w:numPr>
+                              <w:rPr>
+                                <w:rFonts w:ascii="Rockwell Condensed" w:hAnsi="Rockwell Condensed"/>
+                                <w:sz w:val="32"/>
+                                <w:szCs w:val="32"/>
+                              </w:rPr>
+                            </w:pPr>
+                            <w:r>
+                              <w:rPr>
+                                <w:rFonts w:ascii="Rockwell Condensed" w:hAnsi="Rockwell Condensed"/>
+                                <w:sz w:val="32"/>
+                                <w:szCs w:val="32"/>
+                              </w:rPr>
+                              <w:t>{</w:t>
+                            </w:r>
+                            <w:r>
+                              <w:rPr>
+                                <w:rFonts w:ascii="Rockwell Condensed" w:hAnsi="Rockwell Condensed"/>
+                                <w:sz w:val="32"/>
+                                <w:szCs w:val="32"/>
+                              </w:rPr>
+                              <w:t>celebrity1</w:t>
+                            </w:r>
+                            <w:r>
+                              <w:rPr>
+                                <w:rFonts w:ascii="Rockwell Condensed" w:hAnsi="Rockwell Condensed"/>
+                                <w:sz w:val="32"/>
+                                <w:szCs w:val="32"/>
+                              </w:rPr>
+                              <w:t>}</w:t>
+                            </w:r>
+                          </w:p>
+                          <w:p>
+                            <w:pPr>
+                              <w:pStyle w:val="ListParagraph"/>
+                              <w:numPr>
+                                <w:ilvl w:val="0"/>
+                                <w:numId w:val="7"/>
+                              </w:numPr>
+                              <w:rPr>
+                                <w:rFonts w:ascii="Rockwell Condensed" w:hAnsi="Rockwell Condensed"/>
+                                <w:sz w:val="32"/>
+                                <w:szCs w:val="32"/>
+                              </w:rPr>
+                            </w:pPr>
+                            <w:r>
+                              <w:rPr>
+                                <w:rFonts w:ascii="Rockwell Condensed" w:hAnsi="Rockwell Condensed"/>
+                                <w:sz w:val="32"/>
+                                <w:szCs w:val="32"/>
+                              </w:rPr>
+                              <w:t>{</w:t>
+                            </w:r>
+                            <w:r>
+                              <w:rPr>
+                                <w:rFonts w:ascii="Rockwell Condensed" w:hAnsi="Rockwell Condensed"/>
+                                <w:sz w:val="32"/>
+                                <w:szCs w:val="32"/>
+                              </w:rPr>
+                              <w:t>celebrity</w:t>
+                            </w:r>
+                            <w:r>
+                              <w:rPr>
+                                <w:rFonts w:ascii="Rockwell Condensed" w:hAnsi="Rockwell Condensed"/>
+                                <w:sz w:val="32"/>
+                                <w:szCs w:val="32"/>
+                              </w:rPr>
+                              <w:t>2</w:t>
+                            </w:r>
+                            <w:r>
+                              <w:rPr>
+                                <w:rFonts w:ascii="Rockwell Condensed" w:hAnsi="Rockwell Condensed"/>
+                                <w:sz w:val="32"/>
+                                <w:szCs w:val="32"/>
+                              </w:rPr>
+                              <w:t>}</w:t>
+                            </w:r>
+                          </w:p>
+                          <w:p>
+                            <w:pPr>
+                              <w:pStyle w:val="ListParagraph"/>
+                              <w:numPr>
+                                <w:ilvl w:val="0"/>
+                                <w:numId w:val="7"/>
+                              </w:numPr>
+                              <w:rPr>
+                                <w:rFonts w:ascii="Rockwell Condensed" w:hAnsi="Rockwell Condensed"/>
+                                <w:sz w:val="32"/>
+                                <w:szCs w:val="32"/>
+                              </w:rPr>
+                            </w:pPr>
+                            <w:r>
+                              <w:rPr>
+                                <w:rFonts w:ascii="Rockwell Condensed" w:hAnsi="Rockwell Condensed"/>
+                                <w:sz w:val="32"/>
+                                <w:szCs w:val="32"/>
+                              </w:rPr>
+                              <w:t>{</w:t>
+                            </w:r>
+                            <w:r>
+                              <w:rPr>
+                                <w:rFonts w:ascii="Rockwell Condensed" w:hAnsi="Rockwell Condensed"/>
+                                <w:sz w:val="32"/>
+                                <w:szCs w:val="32"/>
+                              </w:rPr>
+                              <w:t>celebrity</w:t>
+                            </w:r>
+                            <w:r>
+                              <w:rPr>
+                                <w:rFonts w:ascii="Rockwell Condensed" w:hAnsi="Rockwell Condensed"/>
+                                <w:sz w:val="32"/>
+                                <w:szCs w:val="32"/>
+                              </w:rPr>
+                              <w:t>3</w:t>
+                            </w:r>
+                            <w:r>
+                              <w:rPr>
+                                <w:rFonts w:ascii="Rockwell Condensed" w:hAnsi="Rockwell Condensed"/>
+                                <w:sz w:val="32"/>
+                                <w:szCs w:val="32"/>
+                              </w:rPr>
+                              <w:t>}</w:t>
+                            </w:r>
+                          </w:p>
+                          <w:p>
+                            <w:pPr>
+                              <w:pStyle w:val="ListParagraph"/>
+                              <w:numPr>
+                                <w:ilvl w:val="0"/>
+                                <w:numId w:val="7"/>
+                              </w:numPr>
+                              <w:rPr>
+                                <w:rFonts w:ascii="Rockwell Condensed" w:hAnsi="Rockwell Condensed"/>
+                                <w:sz w:val="32"/>
+                                <w:szCs w:val="32"/>
+                              </w:rPr>
+                            </w:pPr>
+                            <w:r>
+                              <w:rPr>
+                                <w:rFonts w:ascii="Rockwell Condensed" w:hAnsi="Rockwell Condensed"/>
+                                <w:sz w:val="32"/>
+                                <w:szCs w:val="32"/>
+                              </w:rPr>
+                              <w:t>{</w:t>
+                            </w:r>
+                            <w:r>
+                              <w:rPr>
+                                <w:rFonts w:ascii="Rockwell Condensed" w:hAnsi="Rockwell Condensed"/>
+                                <w:sz w:val="32"/>
+                                <w:szCs w:val="32"/>
+                              </w:rPr>
+                              <w:t>celebrity</w:t>
+                            </w:r>
+                            <w:r>
+                              <w:rPr>
+                                <w:rFonts w:ascii="Rockwell Condensed" w:hAnsi="Rockwell Condensed"/>
+                                <w:sz w:val="32"/>
+                                <w:szCs w:val="32"/>
+                              </w:rPr>
+                              <w:t>4</w:t>
+                            </w:r>
+                            <w:r>
+                              <w:rPr>
+                                <w:rFonts w:ascii="Rockwell Condensed" w:hAnsi="Rockwell Condensed"/>
+                                <w:sz w:val="32"/>
+                                <w:szCs w:val="32"/>
+                              </w:rPr>
+                              <w:t>}</w:t>
+                            </w:r>
+                          </w:p>
+                          <w:p>
+                            <w:pPr>
+                              <w:pStyle w:val="ListParagraph"/>
+                              <w:numPr>
+                                <w:ilvl w:val="0"/>
+                                <w:numId w:val="7"/>
+                              </w:numPr>
+                              <w:rPr>
+                                <w:rFonts w:ascii="Rockwell Condensed" w:hAnsi="Rockwell Condensed"/>
+                                <w:sz w:val="32"/>
+                                <w:szCs w:val="32"/>
+                              </w:rPr>
+                            </w:pPr>
+                            <w:r>
+                              <w:rPr>
+                                <w:rFonts w:ascii="Rockwell Condensed" w:hAnsi="Rockwell Condensed"/>
+                                <w:sz w:val="32"/>
+                                <w:szCs w:val="32"/>
+                              </w:rPr>
+                              <w:t>{</w:t>
+                            </w:r>
+                            <w:r>
+                              <w:rPr>
+                                <w:rFonts w:ascii="Rockwell Condensed" w:hAnsi="Rockwell Condensed"/>
+                                <w:sz w:val="32"/>
+                                <w:szCs w:val="32"/>
+                              </w:rPr>
+                              <w:t>celebrity</w:t>
+                            </w:r>
+                            <w:r>
+                              <w:rPr>
+                                <w:rFonts w:ascii="Rockwell Condensed" w:hAnsi="Rockwell Condensed"/>
+                                <w:sz w:val="32"/>
+                                <w:szCs w:val="32"/>
+                              </w:rPr>
+                              <w:t>5</w:t>
+                            </w:r>
+                            <w:r>
+                              <w:rPr>
+                                <w:rFonts w:ascii="Rockwell Condensed" w:hAnsi="Rockwell Condensed"/>
+                                <w:sz w:val="32"/>
+                                <w:szCs w:val="32"/>
+                              </w:rPr>
+                              <w:t>}</w:t>
+                            </w:r>
+                          </w:p>
+                        </w:txbxContent>
+                      </wps:txbx>
+                      <wps:bodyPr rot="0" spcFirstLastPara="0" vertOverflow="overflow" horzOverflow="overflow" vert="horz" wrap="square" lIns="91440" tIns="45720" rIns="91440" bIns="45720" numCol="1" spcCol="0" rtlCol="0" fromWordArt="0" anchor="t" anchorCtr="0" forceAA="0" compatLnSpc="1">
+                        <a:prstTxWarp prst="textNoShape">
+                          <a:avLst/>
+                        </a:prstTxWarp>
+                        <a:noAutofit/>
+                      </wps:bodyPr>
+                    </wps:wsp>
+                  </a:graphicData>
+                </a:graphic>
+                <wp14:sizeRelH relativeFrom="margin">
+                  <wp14:pctWidth>0</wp14:pctWidth>
+                </wp14:sizeRelH>
+                <wp14:sizeRelV relativeFrom="margin">
+                  <wp14:pctHeight>0</wp14:pctHeight>
+                </wp14:sizeRelV>
+              </wp:anchor>
+            </w:drawing>
+          </mc:Choice>
+          <mc:Fallback>
+            <w:pict>
+              <v:shape w14:anchorId="7BDF1757" id="Text Box 30" o:spid="_x0000_s1032" type="#_x0000_t202" style="position:absolute;margin-left:118.2pt;margin-top:218.4pt;width:205.8pt;height:116.85pt;z-index:251697152;visibility:visible;mso-wrap-style:square;mso-width-percent:0;mso-height-percent:0;mso-wrap-distance-left:9pt;mso-wrap-distance-top:0;mso-wrap-distance-right:9pt;mso-wrap-distance-bottom:0;mso-position-horizontal:absolute;mso-position-horizontal-relative:text;mso-position-vertical:absolute;mso-position-vertical-relative:text;mso-width-percent:0;mso-height-percent:0;mso-width-relative:margin;mso-height-relative:margin;v-text-anchor:top" o:gfxdata="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" filled="f" stroked="f" strokeweight=".5pt">
+                <v:textbox>
+                  <w:txbxContent>
+                    <w:p>
+                      <w:pPr>
+                        <w:pStyle w:val="ListParagraph"/>
+                        <w:numPr>
+                          <w:ilvl w:val="0"/>
+                          <w:numId w:val="7"/>
+                        </w:numPr>
+                        <w:rPr>
+                          <w:rFonts w:ascii="Rockwell Condensed" w:hAnsi="Rockwell Condensed"/>
+                          <w:sz w:val="32"/>
+                          <w:szCs w:val="32"/>
+                        </w:rPr>
+                      </w:pPr>
+                      <w:r>
+                        <w:rPr>
+                          <w:rFonts w:ascii="Rockwell Condensed" w:hAnsi="Rockwell Condensed"/>
+                          <w:sz w:val="32"/>
+                          <w:szCs w:val="32"/>
+                        </w:rPr>
+                        <w:t>{</w:t>
+                      </w:r>
+                      <w:r>
+                        <w:rPr>
+                          <w:rFonts w:ascii="Rockwell Condensed" w:hAnsi="Rockwell Condensed"/>
+                          <w:sz w:val="32"/>
+                          <w:szCs w:val="32"/>
+                        </w:rPr>
+                        <w:t>celebrity1</w:t>
+                      </w:r>
+                      <w:r>
+                        <w:rPr>
+                          <w:rFonts w:ascii="Rockwell Condensed" w:hAnsi="Rockwell Condensed"/>
+                          <w:sz w:val="32"/>
+                          <w:szCs w:val="32"/>
+                        </w:rPr>
+                        <w:t>}</w:t>
+                      </w:r>
+                    </w:p>
+                    <w:p>
+                      <w:pPr>
+                        <w:pStyle w:val="ListParagraph"/>
+                        <w:numPr>
+                          <w:ilvl w:val="0"/>
+                          <w:numId w:val="7"/>
+                        </w:numPr>
+                        <w:rPr>
+                          <w:rFonts w:ascii="Rockwell Condensed" w:hAnsi="Rockwell Condensed"/>
+                          <w:sz w:val="32"/>
+                          <w:szCs w:val="32"/>
+                        </w:rPr>
+                      </w:pPr>
+                      <w:r>
+                        <w:rPr>
+                          <w:rFonts w:ascii="Rockwell Condensed" w:hAnsi="Rockwell Condensed"/>
+                          <w:sz w:val="32"/>
+                          <w:szCs w:val="32"/>
+                        </w:rPr>
+                        <w:t>{</w:t>
+                      </w:r>
+                      <w:r>
+                        <w:rPr>
+                          <w:rFonts w:ascii="Rockwell Condensed" w:hAnsi="Rockwell Condensed"/>
+                          <w:sz w:val="32"/>
+                          <w:szCs w:val="32"/>
+                        </w:rPr>
+                        <w:t>celebrity</w:t>
+                      </w:r>
+                      <w:r>
+                        <w:rPr>
+                          <w:rFonts w:ascii="Rockwell Condensed" w:hAnsi="Rockwell Condensed"/>
+                          <w:sz w:val="32"/>
+                          <w:szCs w:val="32"/>
+                        </w:rPr>
+                        <w:t>2</w:t>
+                      </w:r>
+                      <w:r>
+                        <w:rPr>
+                          <w:rFonts w:ascii="Rockwell Condensed" w:hAnsi="Rockwell Condensed"/>
+                          <w:sz w:val="32"/>
+                          <w:szCs w:val="32"/>
+                        </w:rPr>
+                        <w:t>}</w:t>
+                      </w:r>
+                    </w:p>
+                    <w:p>
+                      <w:pPr>
+                        <w:pStyle w:val="ListParagraph"/>
+                        <w:numPr>
+                          <w:ilvl w:val="0"/>
+                          <w:numId w:val="7"/>
+                        </w:numPr>
+                        <w:rPr>
+                          <w:rFonts w:ascii="Rockwell Condensed" w:hAnsi="Rockwell Condensed"/>
+                          <w:sz w:val="32"/>
+                          <w:szCs w:val="32"/>
+                        </w:rPr>
+                      </w:pPr>
+                      <w:r>
+                        <w:rPr>
+                          <w:rFonts w:ascii="Rockwell Condensed" w:hAnsi="Rockwell Condensed"/>
+                          <w:sz w:val="32"/>
+                          <w:szCs w:val="32"/>
+                        </w:rPr>
+                        <w:t>{</w:t>
+                      </w:r>
+                      <w:r>
+                        <w:rPr>
+                          <w:rFonts w:ascii="Rockwell Condensed" w:hAnsi="Rockwell Condensed"/>
+                          <w:sz w:val="32"/>
+                          <w:szCs w:val="32"/>
+                        </w:rPr>
+                        <w:t>celebrity</w:t>
+                      </w:r>
+                      <w:r>
+                        <w:rPr>
+                          <w:rFonts w:ascii="Rockwell Condensed" w:hAnsi="Rockwell Condensed"/>
+                          <w:sz w:val="32"/>
+                          <w:szCs w:val="32"/>
+                        </w:rPr>
+                        <w:t>3</w:t>
+                      </w:r>
+                      <w:r>
+                        <w:rPr>
+                          <w:rFonts w:ascii="Rockwell Condensed" w:hAnsi="Rockwell Condensed"/>
+                          <w:sz w:val="32"/>
+                          <w:szCs w:val="32"/>
+                        </w:rPr>
+                        <w:t>}</w:t>
+                      </w:r>
+                    </w:p>
+                    <w:p>
+                      <w:pPr>
+                        <w:pStyle w:val="ListParagraph"/>
+                        <w:numPr>
+                          <w:ilvl w:val="0"/>
+                          <w:numId w:val="7"/>
+                        </w:numPr>
+                        <w:rPr>
+                          <w:rFonts w:ascii="Rockwell Condensed" w:hAnsi="Rockwell Condensed"/>
+                          <w:sz w:val="32"/>
+                          <w:szCs w:val="32"/>
+                        </w:rPr>
+                      </w:pPr>
+                      <w:r>
+                        <w:rPr>
+                          <w:rFonts w:ascii="Rockwell Condensed" w:hAnsi="Rockwell Condensed"/>
+                          <w:sz w:val="32"/>
+                          <w:szCs w:val="32"/>
+                        </w:rPr>
+                        <w:t>{</w:t>
+                      </w:r>
+                      <w:r>
+                        <w:rPr>
+                          <w:rFonts w:ascii="Rockwell Condensed" w:hAnsi="Rockwell Condensed"/>
+                          <w:sz w:val="32"/>
+                          <w:szCs w:val="32"/>
+                        </w:rPr>
+                        <w:t>celebrity</w:t>
+                      </w:r>
+                      <w:r>
+                        <w:rPr>
+                          <w:rFonts w:ascii="Rockwell Condensed" w:hAnsi="Rockwell Condensed"/>
+                          <w:sz w:val="32"/>
+                          <w:szCs w:val="32"/>
+                        </w:rPr>
+                        <w:t>4</w:t>
+                      </w:r>
+                      <w:r>
+                        <w:rPr>
+                          <w:rFonts w:ascii="Rockwell Condensed" w:hAnsi="Rockwell Condensed"/>
+                          <w:sz w:val="32"/>
+                          <w:szCs w:val="32"/>
+                        </w:rPr>
+                        <w:t>}</w:t>
+                      </w:r>
+                    </w:p>
+                    <w:p>
+                      <w:pPr>
+                        <w:pStyle w:val="ListParagraph"/>
+                        <w:numPr>
+                          <w:ilvl w:val="0"/>
+                          <w:numId w:val="7"/>
+                        </w:numPr>
+                        <w:rPr>
+                          <w:rFonts w:ascii="Rockwell Condensed" w:hAnsi="Rockwell Condensed"/>
+                          <w:sz w:val="32"/>
+                          <w:szCs w:val="32"/>
+                        </w:rPr>
+                      </w:pPr>
+                      <w:r>
+                        <w:rPr>
+                          <w:rFonts w:ascii="Rockwell Condensed" w:hAnsi="Rockwell Condensed"/>
+                          <w:sz w:val="32"/>
+                          <w:szCs w:val="32"/>
+                        </w:rPr>
+                        <w:t>{</w:t>
+                      </w:r>
+                      <w:r>
+                        <w:rPr>
+                          <w:rFonts w:ascii="Rockwell Condensed" w:hAnsi="Rockwell Condensed"/>
+                          <w:sz w:val="32"/>
+                          <w:szCs w:val="32"/>
+                        </w:rPr>
+                        <w:t>celebrity</w:t>
+                      </w:r>
+                      <w:r>
+                        <w:rPr>
+                          <w:rFonts w:ascii="Rockwell Condensed" w:hAnsi="Rockwell Condensed"/>
+                          <w:sz w:val="32"/>
+                          <w:szCs w:val="32"/>
+                        </w:rPr>
+                        <w:t>5</w:t>
+                      </w:r>
+                      <w:r>
+                        <w:rPr>
+                          <w:rFonts w:ascii="Rockwell Condensed" w:hAnsi="Rockwell Condensed"/>
+                          <w:sz w:val="32"/>
+                          <w:szCs w:val="32"/>
+                        </w:rPr>
+                        <w:t>}</w:t>
+                      </w:r>
+                    </w:p>
+                  </w:txbxContent>
+                </v:textbox>
+              </v:shape>
+            </w:pict>
+          </mc:Fallback>
+        </mc:AlternateContent>
+      </w:r>
+      <w:r>
+        <w:rPr>
+          <w:noProof/>
+        </w:rPr>
+        <mc:AlternateContent>
+          <mc:Choice Requires="wps">
+            <w:drawing>
+              <wp:anchor distT="0" distB="0" distL="114300" distR="114300" simplePos="0" relativeHeight="251694080" behindDoc="0" locked="0" layoutInCell="1" allowOverlap="1" wp14:anchorId="138F2C74" wp14:editId="21DAEC5C">
+                <wp:simplePos x="0" y="0"/>
+                <wp:positionH relativeFrom="column">
+                  <wp:posOffset>2202180</wp:posOffset>
+                </wp:positionH>
+                <wp:positionV relativeFrom="paragraph">
+                  <wp:posOffset>1173480</wp:posOffset>
+                </wp:positionV>
+                <wp:extent cx="1973580" cy="937260"/>
+                <wp:effectExtent l="0" t="0" r="0" b="0"/>
+                <wp:wrapNone/>
+                <wp:docPr id="25" name="Text Box 25"/>
+                <wp:cNvGraphicFramePr/>
+                <a:graphic xmlns:a="http://schemas.openxmlformats.org/drawingml/2006/main">
+                  <a:graphicData uri="http://schemas.microsoft.com/office/word/2010/wordprocessingShape">
+                    <wps:wsp>
+                      <wps:cNvSpPr txBox="1"/>
+                      <wps:spPr>
+                        <a:xfrm>
+                          <a:off x="0" y="0"/>
+                          <a:ext cx="1973580" cy="937260"/>
+                        </a:xfrm>
+                        <a:prstGeom prst="rect">
+                          <a:avLst/>
+                        </a:prstGeom>
+                        <a:noFill/>
+                        <a:ln w="6350">
+                          <a:noFill/>
+                        </a:ln>
+                      </wps:spPr>
+                      <wps:txbx>
+                        <w:txbxContent>
+                          <w:p>
+                            <w:pPr>
+                              <w:pStyle w:val="ListParagraph"/>
+                              <w:numPr>
+                                <w:ilvl w:val="0"/>
+                                <w:numId w:val="6"/>
+                              </w:numPr>
+                              <w:rPr>
+                                <w:rFonts w:ascii="Arial" w:hAnsi="Arial" w:cs="Arial"/>
+                                <w:sz w:val="28"/>
+                                <w:szCs w:val="28"/>
+                              </w:rPr>
+                            </w:pPr>
+                            <w:r>
+                              <w:rPr>
+                                <w:rFonts w:ascii="Arial" w:hAnsi="Arial" w:cs="Arial"/>
+                                <w:sz w:val="28"/>
+                                <w:szCs w:val="28"/>
+                              </w:rPr>
+                              <w:t xml:space="preserve">Monarch </w:t>
+                            </w:r>
+                            <w:r>
+                              <w:rPr>
+                                <w:rFonts w:ascii="Arial" w:hAnsi="Arial" w:cs="Arial"/>
+                                <w:sz w:val="28"/>
+                                <w:szCs w:val="28"/>
+                              </w:rPr>
+                              <w:t>{</w:t>
+                            </w:r>
+                            <w:proofErr w:type="spellStart"/>
+                            <w:r>
+                              <w:rPr>
+                                <w:rFonts w:ascii="Arial" w:hAnsi="Arial" w:cs="Arial"/>
+                                <w:sz w:val="28"/>
+                                <w:szCs w:val="28"/>
+                              </w:rPr>
+                              <w:t>monarch</w:t>
+                            </w:r>
+                            <w:proofErr w:type="spellEnd"/>
+                            <w:r>
+                              <w:rPr>
+                                <w:rFonts w:ascii="Arial" w:hAnsi="Arial" w:cs="Arial"/>
+                                <w:sz w:val="28"/>
+                                <w:szCs w:val="28"/>
+                              </w:rPr>
+                              <w:t>}</w:t>
+                            </w:r>
+                          </w:p>
+                        </w:txbxContent>
+                      </wps:txbx>
+                      <wps:bodyPr rot="0" spcFirstLastPara="0" vertOverflow="overflow" horzOverflow="overflow" vert="horz" wrap="square" lIns="91440" tIns="45720" rIns="91440" bIns="45720" numCol="1" spcCol="0" rtlCol="0" fromWordArt="0" anchor="t" anchorCtr="0" forceAA="0" compatLnSpc="1">
+                        <a:prstTxWarp prst="textNoShape">
+                          <a:avLst/>
+                        </a:prstTxWarp>
+                        <a:noAutofit/>
+                      </wps:bodyPr>
+                    </wps:wsp>
+                  </a:graphicData>
+                </a:graphic>
+                <wp14:sizeRelH relativeFrom="margin">
+                  <wp14:pctWidth>0</wp14:pctWidth>
+                </wp14:sizeRelH>
+                <wp14:sizeRelV relativeFrom="margin">
+                  <wp14:pctHeight>0</wp14:pctHeight>
+                </wp14:sizeRelV>
+              </wp:anchor>
+            </w:drawing>
+          </mc:Choice>
+          <mc:Fallback>
+            <w:pict>
+              <v:shape w14:anchorId="138F2C74" id="Text Box 25" o:spid="_x0000_s1033" type="#_x0000_t202" style="position:absolute;margin-left:173.4pt;margin-top:92.4pt;width:155.4pt;height:73.8pt;z-index:251694080;visibility:visible;mso-wrap-style:square;mso-width-percent:0;mso-height-percent:0;mso-wrap-distance-left:9pt;mso-wrap-distance-top:0;mso-wrap-distance-right:9pt;mso-wrap-distance-bottom:0;mso-position-horizontal:absolute;mso-position-horizontal-relative:text;mso-position-vertical:absolute;mso-position-vertical-relative:text;mso-width-percent:0;mso-height-percent:0;mso-width-relative:margin;mso-height-relative:margin;v-text-anchor:top" o:gfxdata="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" filled="f" stroked="f" strokeweight=".5pt">
+                <v:textbox>
+                  <w:txbxContent>
+                    <w:p>
+                      <w:pPr>
+                        <w:pStyle w:val="ListParagraph"/>
+                        <w:numPr>
+                          <w:ilvl w:val="0"/>
+                          <w:numId w:val="6"/>
+                        </w:numPr>
+                        <w:rPr>
+                          <w:rFonts w:ascii="Arial" w:hAnsi="Arial" w:cs="Arial"/>
+                          <w:sz w:val="28"/>
+                          <w:szCs w:val="28"/>
+                        </w:rPr>
+                      </w:pPr>
+                      <w:r>
+                        <w:rPr>
+                          <w:rFonts w:ascii="Arial" w:hAnsi="Arial" w:cs="Arial"/>
+                          <w:sz w:val="28"/>
+                          <w:szCs w:val="28"/>
+                        </w:rPr>
+                        <w:t xml:space="preserve">Monarch </w:t>
+                      </w:r>
+                      <w:r>
+                        <w:rPr>
+                          <w:rFonts w:ascii="Arial" w:hAnsi="Arial" w:cs="Arial"/>
+                          <w:sz w:val="28"/>
+                          <w:szCs w:val="28"/>
+                        </w:rPr>
+                        <w:t>{</w:t>
+                      </w:r>
+                      <w:proofErr w:type="spellStart"/>
+                      <w:r>
+                        <w:rPr>
+                          <w:rFonts w:ascii="Arial" w:hAnsi="Arial" w:cs="Arial"/>
+                          <w:sz w:val="28"/>
+                          <w:szCs w:val="28"/>
+                        </w:rPr>
+                        <w:t>monarch</w:t>
+                      </w:r>
+                      <w:proofErr w:type="spellEnd"/>
+                      <w:r>
+                        <w:rPr>
+                          <w:rFonts w:ascii="Arial" w:hAnsi="Arial" w:cs="Arial"/>
+                          <w:sz w:val="28"/>
+                          <w:szCs w:val="28"/>
+                        </w:rPr>
+                        <w:t>}</w:t>
+                      </w:r>
+                    </w:p>
+                  </w:txbxContent>
+                </v:textbox>
+              </v:shape>
+            </w:pict>
+          </mc:Fallback>
+        </mc:AlternateContent>
+      </w:r>
+      <w:r>
+        <w:rPr>
+          <w:noProof/>
+        </w:rPr>
+        <mc:AlternateContent>
+          <mc:Choice Requires="wps">
+            <w:drawing>
+              <wp:anchor distT="0" distB="0" distL="114300" distR="114300" simplePos="0" relativeHeight="251673600" behindDoc="0" locked="0" layoutInCell="1" allowOverlap="1" wp14:anchorId="700F6C0E" wp14:editId="752A24A0">
+                <wp:simplePos x="0" y="0"/>
+                <wp:positionH relativeFrom="column">
+                  <wp:posOffset>-1143000</wp:posOffset>
+                </wp:positionH>
+                <wp:positionV relativeFrom="paragraph">
+                  <wp:posOffset>3032760</wp:posOffset>
+                </wp:positionV>
+                <wp:extent cx="2781300" cy="3014980"/>
+                <wp:effectExtent l="0" t="0" r="0" b="0"/>
+                <wp:wrapNone/>
+                <wp:docPr id="13" name="Text Box 13"/>
+                <wp:cNvGraphicFramePr/>
+                <a:graphic xmlns:a="http://schemas.openxmlformats.org/drawingml/2006/main">
+                  <a:graphicData uri="http://schemas.microsoft.com/office/word/2010/wordprocessingShape">
+                    <wps:wsp>
+                      <wps:cNvSpPr txBox="1"/>
+                      <wps:spPr>
+                        <a:xfrm>
+                          <a:off x="0" y="0"/>
+                          <a:ext cx="2781300" cy="3014980"/>
+                        </a:xfrm>
+                        <a:prstGeom prst="rect">
+                          <a:avLst/>
+                        </a:prstGeom>
+                        <a:noFill/>
+                        <a:ln w="6350">
+                          <a:noFill/>
+                        </a:ln>
+                      </wps:spPr>
+                      <wps:txbx>
+                        <w:txbxContent>
+                          <w:p>
+                            <w:pPr>
+                              <w:pStyle w:val="ListParagraph"/>
+                              <w:numPr>
+                                <w:ilvl w:val="0"/>
+                                <w:numId w:val="5"/>
+                              </w:numPr>
+                              <w:spacing w:after="120"/>
+                              <w:ind w:left="714" w:hanging="357"/>
+                              <w:contextualSpacing w:val="0"/>
+                              <w:rPr>
+                                <w:rFonts w:ascii="Bahnschrift Light Condensed" w:hAnsi="Bahnschrift Light Condensed"/>
+                                <w:sz w:val="48"/>
+                                <w:szCs w:val="48"/>
+                              </w:rPr>
+                            </w:pPr>
+                            <w:r>
+                              <w:rPr>
+                                <w:rFonts w:ascii="Bahnschrift Light Condensed" w:hAnsi="Bahnschrift Light Condensed"/>
+                                <w:sz w:val="48"/>
+                                <w:szCs w:val="48"/>
+                              </w:rPr>
+                              <w:t>{</w:t>
+                            </w:r>
+                            <w:r>
+                              <w:rPr>
+                                <w:rFonts w:ascii="Bahnschrift Light Condensed" w:hAnsi="Bahnschrift Light Condensed"/>
+                                <w:sz w:val="48"/>
+                                <w:szCs w:val="48"/>
+                              </w:rPr>
+                              <w:t>movie1</w:t>
+                            </w:r>
+                            <w:r>
+                              <w:rPr>
+                                <w:rFonts w:ascii="Bahnschrift Light Condensed" w:hAnsi="Bahnschrift Light Condensed"/>
+                                <w:sz w:val="48"/>
+                                <w:szCs w:val="48"/>
+                              </w:rPr>
+                              <w:t>}</w:t>
+                            </w:r>
+                          </w:p>
+                          <w:p>
+                            <w:pPr>
+                              <w:pStyle w:val="ListParagraph"/>
+                              <w:numPr>
+                                <w:ilvl w:val="0"/>
+                                <w:numId w:val="5"/>
+                              </w:numPr>
+                              <w:spacing w:after="120"/>
+                              <w:ind w:left="714" w:hanging="357"/>
+                              <w:contextualSpacing w:val="0"/>
+                              <w:rPr>
+                                <w:rFonts w:ascii="Bahnschrift Light Condensed" w:hAnsi="Bahnschrift Light Condensed"/>
+                                <w:sz w:val="48"/>
+                                <w:szCs w:val="48"/>
+                              </w:rPr>
+                            </w:pPr>
+                            <w:r>
+                              <w:rPr>
+                                <w:rFonts w:ascii="Bahnschrift Light Condensed" w:hAnsi="Bahnschrift Light Condensed"/>
+                                <w:sz w:val="48"/>
+                                <w:szCs w:val="48"/>
+                              </w:rPr>
+                              <w:t>{</w:t>
+                            </w:r>
+                            <w:r>
+                              <w:rPr>
+                                <w:rFonts w:ascii="Bahnschrift Light Condensed" w:hAnsi="Bahnschrift Light Condensed"/>
+                                <w:sz w:val="48"/>
+                                <w:szCs w:val="48"/>
+                              </w:rPr>
+                              <w:t>movie2</w:t>
+                            </w:r>
+                            <w:r>
+                              <w:rPr>
+                                <w:rFonts w:ascii="Bahnschrift Light Condensed" w:hAnsi="Bahnschrift Light Condensed"/>
+                                <w:sz w:val="48"/>
+                                <w:szCs w:val="48"/>
+                              </w:rPr>
+                              <w:t>}</w:t>
+                            </w:r>
+                          </w:p>
+                          <w:p>
+                            <w:pPr>
+                              <w:pStyle w:val="ListParagraph"/>
+                              <w:numPr>
+                                <w:ilvl w:val="0"/>
+                                <w:numId w:val="5"/>
+                              </w:numPr>
+                              <w:spacing w:after="120"/>
+                              <w:ind w:left="714" w:hanging="357"/>
+                              <w:contextualSpacing w:val="0"/>
+                              <w:rPr>
+                                <w:rFonts w:ascii="Bahnschrift Light Condensed" w:hAnsi="Bahnschrift Light Condensed"/>
+                                <w:sz w:val="48"/>
+                                <w:szCs w:val="48"/>
+                              </w:rPr>
+                            </w:pPr>
+                            <w:r>
+                              <w:rPr>
+                                <w:rFonts w:ascii="Bahnschrift Light Condensed" w:hAnsi="Bahnschrift Light Condensed"/>
+                                <w:sz w:val="48"/>
+                                <w:szCs w:val="48"/>
+                              </w:rPr>
+                              <w:t>{</w:t>
+                            </w:r>
+                            <w:r>
+                              <w:rPr>
+                                <w:rFonts w:ascii="Bahnschrift Light Condensed" w:hAnsi="Bahnschrift Light Condensed"/>
+                                <w:sz w:val="48"/>
+                                <w:szCs w:val="48"/>
+                              </w:rPr>
+                              <w:t>movie</w:t>
+                            </w:r>
+                            <w:r>
+                              <w:rPr>
+                                <w:rFonts w:ascii="Bahnschrift Light Condensed" w:hAnsi="Bahnschrift Light Condensed"/>
+                                <w:sz w:val="48"/>
+                                <w:szCs w:val="48"/>
+                              </w:rPr>
+                              <w:t>3</w:t>
+                            </w:r>
+                            <w:r>
+                              <w:rPr>
+                                <w:rFonts w:ascii="Bahnschrift Light Condensed" w:hAnsi="Bahnschrift Light Condensed"/>
+                                <w:sz w:val="48"/>
+                                <w:szCs w:val="48"/>
+                              </w:rPr>
+                              <w:t>}</w:t>
+                            </w:r>
+                          </w:p>
+                          <w:p>
+                            <w:pPr>
+                              <w:pStyle w:val="ListParagraph"/>
+                              <w:numPr>
+                                <w:ilvl w:val="0"/>
+                                <w:numId w:val="5"/>
+                              </w:numPr>
+                              <w:spacing w:after="120"/>
+                              <w:ind w:left="714" w:hanging="357"/>
+                              <w:contextualSpacing w:val="0"/>
+                              <w:rPr>
+                                <w:rFonts w:ascii="Bahnschrift Light Condensed" w:hAnsi="Bahnschrift Light Condensed"/>
+                                <w:sz w:val="48"/>
+                                <w:szCs w:val="48"/>
+                              </w:rPr>
+                            </w:pPr>
+                            <w:r>
+                              <w:rPr>
+                                <w:rFonts w:ascii="Bahnschrift Light Condensed" w:hAnsi="Bahnschrift Light Condensed"/>
+                                <w:sz w:val="48"/>
+                                <w:szCs w:val="48"/>
+                              </w:rPr>
+                              <w:t>{</w:t>
+                            </w:r>
+                            <w:r>
+                              <w:rPr>
+                                <w:rFonts w:ascii="Bahnschrift Light Condensed" w:hAnsi="Bahnschrift Light Condensed"/>
+                                <w:sz w:val="48"/>
+                                <w:szCs w:val="48"/>
+                              </w:rPr>
+                              <w:t>movie</w:t>
+                            </w:r>
+                            <w:r>
+                              <w:rPr>
+                                <w:rFonts w:ascii="Bahnschrift Light Condensed" w:hAnsi="Bahnschrift Light Condensed"/>
+                                <w:sz w:val="48"/>
+                                <w:szCs w:val="48"/>
+                              </w:rPr>
+                              <w:t>4}</w:t>
+                            </w:r>
+                          </w:p>
+                          <w:p>
+                            <w:pPr>
+                              <w:pStyle w:val="ListParagraph"/>
+                              <w:numPr>
+                                <w:ilvl w:val="0"/>
+                                <w:numId w:val="5"/>
+                              </w:numPr>
+                              <w:spacing w:after="120"/>
+                              <w:ind w:left="714" w:hanging="357"/>
+                              <w:contextualSpacing w:val="0"/>
+                              <w:rPr>
+                                <w:rFonts w:ascii="Bahnschrift Light Condensed" w:hAnsi="Bahnschrift Light Condensed"/>
+                                <w:sz w:val="48"/>
+                                <w:szCs w:val="48"/>
+                              </w:rPr>
+                            </w:pPr>
+                            <w:r>
+                              <w:rPr>
+                                <w:rFonts w:ascii="Bahnschrift Light Condensed" w:hAnsi="Bahnschrift Light Condensed"/>
+                                <w:sz w:val="48"/>
+                                <w:szCs w:val="48"/>
+                              </w:rPr>
+                              <w:t>{</w:t>
+                            </w:r>
+                            <w:r>
+                              <w:rPr>
+                                <w:rFonts w:ascii="Bahnschrift Light Condensed" w:hAnsi="Bahnschrift Light Condensed"/>
+                                <w:sz w:val="48"/>
+                                <w:szCs w:val="48"/>
+                              </w:rPr>
+                              <w:t>movie</w:t>
+                            </w:r>
+                            <w:r>
+                              <w:rPr>
+                                <w:rFonts w:ascii="Bahnschrift Light Condensed" w:hAnsi="Bahnschrift Light Condensed"/>
+                                <w:sz w:val="48"/>
+                                <w:szCs w:val="48"/>
+                              </w:rPr>
+                              <w:t>5}</w:t>
+                            </w:r>
+                          </w:p>
+                          <w:p>
+                            <w:pPr>
+                              <w:spacing w:after="120"/>
+                              <w:rPr>
+                                <w:rFonts w:ascii="Bahnschrift Light Condensed" w:hAnsi="Bahnschrift Light Condensed"/>
+                                <w:sz w:val="48"/>
+                                <w:szCs w:val="48"/>
+                              </w:rPr>
+                            </w:pPr>
+                          </w:p>
+                        </w:txbxContent>
+                      </wps:txbx>
+                      <wps:bodyPr rot="0" spcFirstLastPara="0" vertOverflow="overflow" horzOverflow="overflow" vert="horz" wrap="square" lIns="91440" tIns="45720" rIns="91440" bIns="45720" numCol="1" spcCol="0" rtlCol="0" fromWordArt="0" anchor="t" anchorCtr="0" forceAA="0" compatLnSpc="1">
+                        <a:prstTxWarp prst="textNoShape">
+                          <a:avLst/>
+                        </a:prstTxWarp>
+                        <a:noAutofit/>
+                      </wps:bodyPr>
+                    </wps:wsp>
+                  </a:graphicData>
+                </a:graphic>
+                <wp14:sizeRelH relativeFrom="margin">
+                  <wp14:pctWidth>0</wp14:pctWidth>
+                </wp14:sizeRelH>
+                <wp14:sizeRelV relativeFrom="margin">
+                  <wp14:pctHeight>0</wp14:pctHeight>
+                </wp14:sizeRelV>
+              </wp:anchor>
+            </w:drawing>
+          </mc:Choice>
+          <mc:Fallback>
+            <w:pict>
+              <v:shape w14:anchorId="700F6C0E" id="Text Box 13" o:spid="_x0000_s1034" type="#_x0000_t202" style="position:absolute;margin-left:-90pt;margin-top:238.8pt;width:219pt;height:237.4pt;z-index:251673600;visibility:visible;mso-wrap-style:square;mso-width-percent:0;mso-height-percent:0;mso-wrap-distance-left:9pt;mso-wrap-distance-top:0;mso-wrap-distance-right:9pt;mso-wrap-distance-bottom:0;mso-position-horizontal:absolute;mso-position-horizontal-relative:text;mso-position-vertical:absolute;mso-position-vertical-relative:text;mso-width-percent:0;mso-height-percent:0;mso-width-relative:margin;mso-height-relative:margin;v-text-anchor:top" o:gfxdata="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" filled="f" stroked="f" strokeweight=".5pt">
+                <v:textbox>
+                  <w:txbxContent>
+                    <w:p>
+                      <w:pPr>
+                        <w:pStyle w:val="ListParagraph"/>
+                        <w:numPr>
+                          <w:ilvl w:val="0"/>
+                          <w:numId w:val="5"/>
+                        </w:numPr>
+                        <w:spacing w:after="120"/>
+                        <w:ind w:left="714" w:hanging="357"/>
+                        <w:contextualSpacing w:val="0"/>
+                        <w:rPr>
+                          <w:rFonts w:ascii="Bahnschrift Light Condensed" w:hAnsi="Bahnschrift Light Condensed"/>
+                          <w:sz w:val="48"/>
+                          <w:szCs w:val="48"/>
+                        </w:rPr>
+                      </w:pPr>
+                      <w:r>
+                        <w:rPr>
+                          <w:rFonts w:ascii="Bahnschrift Light Condensed" w:hAnsi="Bahnschrift Light Condensed"/>
+                          <w:sz w:val="48"/>
+                          <w:szCs w:val="48"/>
+                        </w:rPr>
+                        <w:t>{</w:t>
+                      </w:r>
+                      <w:r>
+                        <w:rPr>
+                          <w:rFonts w:ascii="Bahnschrift Light Condensed" w:hAnsi="Bahnschrift Light Condensed"/>
+                          <w:sz w:val="48"/>
+                          <w:szCs w:val="48"/>
+                        </w:rPr>
+                        <w:t>movie1</w:t>
+                      </w:r>
+                      <w:r>
+                        <w:rPr>
+                          <w:rFonts w:ascii="Bahnschrift Light Condensed" w:hAnsi="Bahnschrift Light Condensed"/>
+                          <w:sz w:val="48"/>
+                          <w:szCs w:val="48"/>
+                        </w:rPr>
+                        <w:t>}</w:t>
+                      </w:r>
+                    </w:p>
+                    <w:p>
+                      <w:pPr>
+                        <w:pStyle w:val="ListParagraph"/>
+                        <w:numPr>
+                          <w:ilvl w:val="0"/>
+                          <w:numId w:val="5"/>
+                        </w:numPr>
+                        <w:spacing w:after="120"/>
+                        <w:ind w:left="714" w:hanging="357"/>
+                        <w:contextualSpacing w:val="0"/>
+                        <w:rPr>
+                          <w:rFonts w:ascii="Bahnschrift Light Condensed" w:hAnsi="Bahnschrift Light Condensed"/>
+                          <w:sz w:val="48"/>
+                          <w:szCs w:val="48"/>
+                        </w:rPr>
+                      </w:pPr>
+                      <w:r>
+                        <w:rPr>
+                          <w:rFonts w:ascii="Bahnschrift Light Condensed" w:hAnsi="Bahnschrift Light Condensed"/>
+                          <w:sz w:val="48"/>
+                          <w:szCs w:val="48"/>
+                        </w:rPr>
+                        <w:t>{</w:t>
+                      </w:r>
+                      <w:r>
+                        <w:rPr>
+                          <w:rFonts w:ascii="Bahnschrift Light Condensed" w:hAnsi="Bahnschrift Light Condensed"/>
+                          <w:sz w:val="48"/>
+                          <w:szCs w:val="48"/>
+                        </w:rPr>
+                        <w:t>movie2</w:t>
+                      </w:r>
+                      <w:r>
+                        <w:rPr>
+                          <w:rFonts w:ascii="Bahnschrift Light Condensed" w:hAnsi="Bahnschrift Light Condensed"/>
+                          <w:sz w:val="48"/>
+                          <w:szCs w:val="48"/>
+                        </w:rPr>
+                        <w:t>}</w:t>
+                      </w:r>
+                    </w:p>
+                    <w:p>
+                      <w:pPr>
+                        <w:pStyle w:val="ListParagraph"/>
+                        <w:numPr>
+                          <w:ilvl w:val="0"/>
+                          <w:numId w:val="5"/>
+                        </w:numPr>
+                        <w:spacing w:after="120"/>
+                        <w:ind w:left="714" w:hanging="357"/>
+                        <w:contextualSpacing w:val="0"/>
+                        <w:rPr>
+                          <w:rFonts w:ascii="Bahnschrift Light Condensed" w:hAnsi="Bahnschrift Light Condensed"/>
+                          <w:sz w:val="48"/>
+                          <w:szCs w:val="48"/>
+                        </w:rPr>
+                      </w:pPr>
+                      <w:r>
+                        <w:rPr>
+                          <w:rFonts w:ascii="Bahnschrift Light Condensed" w:hAnsi="Bahnschrift Light Condensed"/>
+                          <w:sz w:val="48"/>
+                          <w:szCs w:val="48"/>
+                        </w:rPr>
+                        <w:t>{</w:t>
+                      </w:r>
+                      <w:r>
+                        <w:rPr>
+                          <w:rFonts w:ascii="Bahnschrift Light Condensed" w:hAnsi="Bahnschrift Light Condensed"/>
+                          <w:sz w:val="48"/>
+                          <w:szCs w:val="48"/>
+                        </w:rPr>
+                        <w:t>movie</w:t>
+                      </w:r>
+                      <w:r>
+                        <w:rPr>
+                          <w:rFonts w:ascii="Bahnschrift Light Condensed" w:hAnsi="Bahnschrift Light Condensed"/>
+                          <w:sz w:val="48"/>
+                          <w:szCs w:val="48"/>
+                        </w:rPr>
+                        <w:t>3</w:t>
+                      </w:r>
+                      <w:r>
+                        <w:rPr>
+                          <w:rFonts w:ascii="Bahnschrift Light Condensed" w:hAnsi="Bahnschrift Light Condensed"/>
+                          <w:sz w:val="48"/>
+                          <w:szCs w:val="48"/>
+                        </w:rPr>
+                        <w:t>}</w:t>
+                      </w:r>
+                    </w:p>
+                    <w:p>
+                      <w:pPr>
+                        <w:pStyle w:val="ListParagraph"/>
+                        <w:numPr>
+                          <w:ilvl w:val="0"/>
+                          <w:numId w:val="5"/>
+                        </w:numPr>
+                        <w:spacing w:after="120"/>
+                        <w:ind w:left="714" w:hanging="357"/>
+                        <w:contextualSpacing w:val="0"/>
+                        <w:rPr>
+                          <w:rFonts w:ascii="Bahnschrift Light Condensed" w:hAnsi="Bahnschrift Light Condensed"/>
+                          <w:sz w:val="48"/>
+                          <w:szCs w:val="48"/>
+                        </w:rPr>
+                      </w:pPr>
+                      <w:r>
+                        <w:rPr>
+                          <w:rFonts w:ascii="Bahnschrift Light Condensed" w:hAnsi="Bahnschrift Light Condensed"/>
+                          <w:sz w:val="48"/>
+                          <w:szCs w:val="48"/>
+                        </w:rPr>
+                        <w:t>{</w:t>
+                      </w:r>
+                      <w:r>
+                        <w:rPr>
+                          <w:rFonts w:ascii="Bahnschrift Light Condensed" w:hAnsi="Bahnschrift Light Condensed"/>
+                          <w:sz w:val="48"/>
+                          <w:szCs w:val="48"/>
+                        </w:rPr>
+                        <w:t>movie</w:t>
+                      </w:r>
+                      <w:r>
+                        <w:rPr>
+                          <w:rFonts w:ascii="Bahnschrift Light Condensed" w:hAnsi="Bahnschrift Light Condensed"/>
+                          <w:sz w:val="48"/>
+                          <w:szCs w:val="48"/>
+                        </w:rPr>
+                        <w:t>4}</w:t>
+                      </w:r>
+                    </w:p>
+                    <w:p>
+                      <w:pPr>
+                        <w:pStyle w:val="ListParagraph"/>
+                        <w:numPr>
+                          <w:ilvl w:val="0"/>
+                          <w:numId w:val="5"/>
+                        </w:numPr>
+                        <w:spacing w:after="120"/>
+                        <w:ind w:left="714" w:hanging="357"/>
+                        <w:contextualSpacing w:val="0"/>
+                        <w:rPr>
+                          <w:rFonts w:ascii="Bahnschrift Light Condensed" w:hAnsi="Bahnschrift Light Condensed"/>
+                          <w:sz w:val="48"/>
+                          <w:szCs w:val="48"/>
+                        </w:rPr>
+                      </w:pPr>
+                      <w:r>
+                        <w:rPr>
+                          <w:rFonts w:ascii="Bahnschrift Light Condensed" w:hAnsi="Bahnschrift Light Condensed"/>
+                          <w:sz w:val="48"/>
+                          <w:szCs w:val="48"/>
+                        </w:rPr>
+                        <w:t>{</w:t>
+                      </w:r>
+                      <w:r>
+                        <w:rPr>
+                          <w:rFonts w:ascii="Bahnschrift Light Condensed" w:hAnsi="Bahnschrift Light Condensed"/>
+                          <w:sz w:val="48"/>
+                          <w:szCs w:val="48"/>
+                        </w:rPr>
+                        <w:t>movie</w:t>
+                      </w:r>
+                      <w:r>
+                        <w:rPr>
+                          <w:rFonts w:ascii="Bahnschrift Light Condensed" w:hAnsi="Bahnschrift Light Condensed"/>
+                          <w:sz w:val="48"/>
+                          <w:szCs w:val="48"/>
+                        </w:rPr>
+                        <w:t>5}</w:t>
+                      </w:r>
+                    </w:p>
+                    <w:p>
+                      <w:pPr>
+                        <w:spacing w:after="120"/>
+                        <w:rPr>
+                          <w:rFonts w:ascii="Bahnschrift Light Condensed" w:hAnsi="Bahnschrift Light Condensed"/>
+                          <w:sz w:val="48"/>
+                          <w:szCs w:val="48"/>
+                        </w:rPr>
+                      </w:pPr>
+                    </w:p>
+                  </w:txbxContent>
+                </v:textbox>
+              </v:shape>
+            </w:pict>
+          </mc:Fallback>
+        </mc:AlternateContent>
+      </w:r>
       <w:r>
         <w:rPr>
           <w:noProof/>
@@ -55,13 +2049,77 @@
                                 <w:szCs w:val="40"/>
                               </w:rPr>
                             </w:pPr>
+                            <w:proofErr w:type="spellStart"/>
                             <w:r>
                               <w:rPr>
                                 <w:rFonts w:ascii="Bahnschrift Light Condensed" w:hAnsi="Bahnschrift Light Condensed"/>
                                 <w:sz w:val="40"/>
                                 <w:szCs w:val="40"/>
                               </w:rPr>
-                              <w:t>What movies were there?</w:t>
+                              <w:t>What</w:t>
+                            </w:r>
+                            <w:proofErr w:type="spellEnd"/>
+                            <w:r>
+                              <w:rPr>
+                                <w:rFonts w:ascii="Bahnschrift Light Condensed" w:hAnsi="Bahnschrift Light Condensed"/>
+                                <w:sz w:val="40"/>
+                                <w:szCs w:val="40"/>
+                              </w:rPr>
+                              <w:t xml:space="preserve"> </w:t>
+                            </w:r>
+                            <w:proofErr w:type="spellStart"/>
+                            <w:r>
+                              <w:rPr>
+                                <w:rFonts w:ascii="Bahnschrift Light Condensed" w:hAnsi="Bahnschrift Light Condensed"/>
+                                <w:sz w:val="40"/>
+                                <w:szCs w:val="40"/>
+                              </w:rPr>
+                              <w:t>movies</w:t>
+                            </w:r>
+                            <w:proofErr w:type="spellEnd"/>
+                            <w:r>
+                              <w:rPr>
+                                <w:rFonts w:ascii="Bahnschrift Light Condensed" w:hAnsi="Bahnschrift Light Condensed"/>
+                                <w:sz w:val="40"/>
+                                <w:szCs w:val="40"/>
+                              </w:rPr>
+                              <w:t xml:space="preserve"> </w:t>
+                            </w:r>
+                            <w:proofErr w:type="spellStart"/>
+                            <w:r>
+                              <w:rPr>
+                                <w:rFonts w:ascii="Bahnschrift Light Condensed" w:hAnsi="Bahnschrift Light Condensed"/>
+                                <w:sz w:val="40"/>
+                                <w:szCs w:val="40"/>
+                              </w:rPr>
+                              <w:t>were</w:t>
+                            </w:r>
+                            <w:proofErr w:type="spellEnd"/>
+                            <w:r>
+                              <w:rPr>
+                                <w:rFonts w:ascii="Bahnschrift Light Condensed" w:hAnsi="Bahnschrift Light Condensed"/>
+                                <w:sz w:val="40"/>
+                                <w:szCs w:val="40"/>
+                              </w:rPr>
+                              <w:t xml:space="preserve"> </w:t>
+                            </w:r>
+                            <w:proofErr w:type="spellStart"/>
+                            <w:r>
+                              <w:rPr>
+                                <w:rFonts w:ascii="Bahnschrift Light Condensed" w:hAnsi="Bahnschrift Light Condensed"/>
+                                <w:sz w:val="40"/>
+                                <w:szCs w:val="40"/>
+                              </w:rPr>
+                              <w:t>there</w:t>
+                            </w:r>
+                            <w:proofErr w:type="spellEnd"/>
+                            <w:r>
+                              <w:rPr>
+                                <w:rFonts w:ascii="Bahnschrift Light Condensed" w:hAnsi="Bahnschrift Light Condensed"/>
+                                <w:sz w:val="40"/>
+                                <w:szCs w:val="40"/>
+                              </w:rPr>
+                              <w:t>?</w:t>
                             </w:r>
                           </w:p>
                         </w:txbxContent>
@@ -83,11 +2141,7 @@
           </mc:Choice>
           <mc:Fallback>
             <w:pict>
-              <v:shapetype w14:anchorId="5705933E" id="_x0000_t202" coordsize="21600,21600" o:spt="202" path="m,l,21600r21600,l21600,xe">
-                <v:stroke joinstyle="miter"/>
-                <v:path gradientshapeok="t" o:connecttype="rect"/>
-              </v:shapetype>
-              <v:shape id="Text Box 10" o:spid="_x0000_s1026" type="#_x0000_t202" style="position:absolute;margin-left:-68pt;margin-top:200.5pt;width:193pt;height:32.4pt;z-index:251671552;visibility:visible;mso-wrap-style:square;mso-width-percent:0;mso-wrap-distance-left:9pt;mso-wrap-distance-top:0;mso-wrap-distance-right:9pt;mso-wrap-distance-bottom:0;mso-position-horizontal:absolute;mso-position-horizontal-relative:text;mso-position-vertical:absolute;mso-position-vertical-relative:text;mso-width-percent:0;mso-width-relative:margin;v-text-anchor:top" o:gfxdata="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" filled="f" stroked="f" strokeweight=".5pt">
+              <v:shape w14:anchorId="5705933E" id="Text Box 10" o:spid="_x0000_s1035" type="#_x0000_t202" style="position:absolute;margin-left:-68pt;margin-top:200.5pt;width:193pt;height:32.4pt;z-index:251671552;visibility:visible;mso-wrap-style:square;mso-width-percent:0;mso-wrap-distance-left:9pt;mso-wrap-distance-top:0;mso-wrap-distance-right:9pt;mso-wrap-distance-bottom:0;mso-position-horizontal:absolute;mso-position-horizontal-relative:text;mso-position-vertical:absolute;mso-position-vertical-relative:text;mso-width-percent:0;mso-width-relative:margin;v-text-anchor:top" o:gfxdata="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" filled="f" stroked="f" strokeweight=".5pt">
                 <v:textbox>
                   <w:txbxContent>
                     <w:p>
@@ -98,13 +2152,77 @@
                           <w:szCs w:val="40"/>
                         </w:rPr>
                       </w:pPr>
+                      <w:proofErr w:type="spellStart"/>
                       <w:r>
                         <w:rPr>
                           <w:rFonts w:ascii="Bahnschrift Light Condensed" w:hAnsi="Bahnschrift Light Condensed"/>
                           <w:sz w:val="40"/>
                           <w:szCs w:val="40"/>
                         </w:rPr>
-                        <w:t>What movies were there?</w:t>
+                        <w:t>What</w:t>
+                      </w:r>
+                      <w:proofErr w:type="spellEnd"/>
+                      <w:r>
+                        <w:rPr>
+                          <w:rFonts w:ascii="Bahnschrift Light Condensed" w:hAnsi="Bahnschrift Light Condensed"/>
+                          <w:sz w:val="40"/>
+                          <w:szCs w:val="40"/>
+                        </w:rPr>
+                        <w:t xml:space="preserve"> </w:t>
+                      </w:r>
+                      <w:proofErr w:type="spellStart"/>
+                      <w:r>
+                        <w:rPr>
+                          <w:rFonts w:ascii="Bahnschrift Light Condensed" w:hAnsi="Bahnschrift Light Condensed"/>
+                          <w:sz w:val="40"/>
+                          <w:szCs w:val="40"/>
+                        </w:rPr>
+                        <w:t>movies</w:t>
+                      </w:r>
+                      <w:proofErr w:type="spellEnd"/>
+                      <w:r>
+                        <w:rPr>
+                          <w:rFonts w:ascii="Bahnschrift Light Condensed" w:hAnsi="Bahnschrift Light Condensed"/>
+                          <w:sz w:val="40"/>
+                          <w:szCs w:val="40"/>
+                        </w:rPr>
+                        <w:t xml:space="preserve"> </w:t>
+                      </w:r>
+                      <w:proofErr w:type="spellStart"/>
+                      <w:r>
+                        <w:rPr>
+                          <w:rFonts w:ascii="Bahnschrift Light Condensed" w:hAnsi="Bahnschrift Light Condensed"/>
+                          <w:sz w:val="40"/>
+                          <w:szCs w:val="40"/>
+                        </w:rPr>
+                        <w:t>were</w:t>
+                      </w:r>
+                      <w:proofErr w:type="spellEnd"/>
+                      <w:r>
+                        <w:rPr>
+                          <w:rFonts w:ascii="Bahnschrift Light Condensed" w:hAnsi="Bahnschrift Light Condensed"/>
+                          <w:sz w:val="40"/>
+                          <w:szCs w:val="40"/>
+                        </w:rPr>
+                        <w:t xml:space="preserve"> </w:t>
+                      </w:r>
+                      <w:proofErr w:type="spellStart"/>
+                      <w:r>
+                        <w:rPr>
+                          <w:rFonts w:ascii="Bahnschrift Light Condensed" w:hAnsi="Bahnschrift Light Condensed"/>
+                          <w:sz w:val="40"/>
+                          <w:szCs w:val="40"/>
+                        </w:rPr>
+                        <w:t>there</w:t>
+                      </w:r>
+                      <w:proofErr w:type="spellEnd"/>
+                      <w:r>
+                        <w:rPr>
+                          <w:rFonts w:ascii="Bahnschrift Light Condensed" w:hAnsi="Bahnschrift Light Condensed"/>
+                          <w:sz w:val="40"/>
+                          <w:szCs w:val="40"/>
+                        </w:rPr>
+                        <w:t>?</w:t>
                       </w:r>
                     </w:p>
                   </w:txbxContent>
@@ -197,7 +2315,7 @@
         <mc:AlternateContent>
           <mc:Choice Requires="wps">
             <w:drawing>
-              <wp:anchor distT="0" distB="0" distL="114300" distR="114300" simplePos="0" relativeHeight="251699200" behindDoc="0" locked="0" layoutInCell="1" allowOverlap="1" wp14:anchorId="791D14C6" wp14:editId="0015C875">
+              <wp:anchor distT="0" distB="0" distL="114300" distR="114300" simplePos="0" relativeHeight="251699200" behindDoc="0" locked="0" layoutInCell="1" allowOverlap="1" wp14:anchorId="791D14C6" wp14:editId="503597E2">
                 <wp:simplePos x="0" y="0"/>
                 <wp:positionH relativeFrom="page">
                   <wp:posOffset>2578308</wp:posOffset>
@@ -258,525 +2376,10 @@
           </mc:Choice>
           <mc:Fallback>
             <w:pict>
-              <v:line w14:anchorId="5167CD01" id="Straight Connector 31" o:spid="_x0000_s1026" style="position:absolute;z-index:251699200;visibility:visible;mso-wrap-style:square;mso-width-percent:0;mso-height-percent:0;mso-wrap-distance-left:9pt;mso-wrap-distance-top:0;mso-wrap-distance-right:9pt;mso-wrap-distance-bottom:0;mso-position-horizontal:absolute;mso-position-horizontal-relative:page;mso-position-vertical:absolute;mso-position-vertical-relative:text;mso-width-percent:0;mso-height-percent:0;mso-width-relative:margin;mso-height-relative:margin" from="203pt,335.2pt" to="397.75pt,338.45pt" o:gfxdata="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" strokecolor="black [3213]" strokeweight="1.5pt">
+              <v:line w14:anchorId="2FCCD5D6" id="Straight Connector 31" o:spid="_x0000_s1026" style="position:absolute;z-index:251699200;visibility:visible;mso-wrap-style:square;mso-width-percent:0;mso-height-percent:0;mso-wrap-distance-left:9pt;mso-wrap-distance-top:0;mso-wrap-distance-right:9pt;mso-wrap-distance-bottom:0;mso-position-horizontal:absolute;mso-position-horizontal-relative:page;mso-position-vertical:absolute;mso-position-vertical-relative:text;mso-width-percent:0;mso-height-percent:0;mso-width-relative:margin;mso-height-relative:margin" from="203pt,335.2pt" to="397.75pt,338.45pt" o:gfxdata="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" strokecolor="black [3213]" strokeweight="1.5pt">
                 <v:stroke dashstyle="1 1" joinstyle="miter"/>
                 <w10:wrap anchorx="page"/>
               </v:line>
-            </w:pict>
-          </mc:Fallback>
-        </mc:AlternateContent>
-      </w:r>
-      <w:r>
-        <w:rPr>
-          <w:noProof/>
-        </w:rPr>
-        <mc:AlternateContent>
-          <mc:Choice Requires="wps">
-            <w:drawing>
-              <wp:anchor distT="0" distB="0" distL="114300" distR="114300" simplePos="0" relativeHeight="251697152" behindDoc="0" locked="0" layoutInCell="1" allowOverlap="1" wp14:anchorId="7BDF1757" wp14:editId="29AE3F22">
-                <wp:simplePos x="0" y="0"/>
-                <wp:positionH relativeFrom="column">
-                  <wp:posOffset>1504013</wp:posOffset>
-                </wp:positionH>
-                <wp:positionV relativeFrom="paragraph">
-                  <wp:posOffset>2773180</wp:posOffset>
-                </wp:positionV>
-                <wp:extent cx="2506980" cy="1484027"/>
-                <wp:effectExtent l="0" t="0" r="0" b="1905"/>
-                <wp:wrapNone/>
-                <wp:docPr id="30" name="Text Box 30"/>
-                <wp:cNvGraphicFramePr/>
-                <a:graphic xmlns:a="http://schemas.openxmlformats.org/drawingml/2006/main">
-                  <a:graphicData uri="http://schemas.microsoft.com/office/word/2010/wordprocessingShape">
-                    <wps:wsp>
-                      <wps:cNvSpPr txBox="1"/>
-                      <wps:spPr>
-                        <a:xfrm>
-                          <a:off x="0" y="0"/>
-                          <a:ext cx="2506980" cy="1484027"/>
-                        </a:xfrm>
-                        <a:prstGeom prst="rect">
-                          <a:avLst/>
-                        </a:prstGeom>
-                        <a:noFill/>
-                        <a:ln w="6350">
-                          <a:noFill/>
-                        </a:ln>
-                      </wps:spPr>
-                      <wps:txbx>
-                        <w:txbxContent>
-                          <w:p>
-                            <w:pPr>
-                              <w:pStyle w:val="ListParagraph"/>
-                              <w:numPr>
-                                <w:ilvl w:val="0"/>
-                                <w:numId w:val="7"/>
-                              </w:numPr>
-                              <w:rPr>
-                                <w:rFonts w:ascii="Rockwell Condensed" w:hAnsi="Rockwell Condensed"/>
-                                <w:sz w:val="32"/>
-                                <w:szCs w:val="32"/>
-                              </w:rPr>
-                            </w:pPr>
-                            <w:r>
-                              <w:rPr>
-                                <w:rFonts w:ascii="Rockwell Condensed" w:hAnsi="Rockwell Condensed"/>
-                                <w:sz w:val="32"/>
-                                <w:szCs w:val="32"/>
-                              </w:rPr>
-                              <w:t>{</w:t>
-                            </w:r>
-                            <w:r>
-                              <w:rPr>
-                                <w:rFonts w:ascii="Rockwell Condensed" w:hAnsi="Rockwell Condensed"/>
-                                <w:sz w:val="32"/>
-                                <w:szCs w:val="32"/>
-                              </w:rPr>
-                              <w:t>celebrity1</w:t>
-                            </w:r>
-                            <w:r>
-                              <w:rPr>
-                                <w:rFonts w:ascii="Rockwell Condensed" w:hAnsi="Rockwell Condensed"/>
-                                <w:sz w:val="32"/>
-                                <w:szCs w:val="32"/>
-                              </w:rPr>
-                              <w:t>}</w:t>
-                            </w:r>
-                          </w:p>
-                          <w:p>
-                            <w:pPr>
-                              <w:pStyle w:val="ListParagraph"/>
-                              <w:numPr>
-                                <w:ilvl w:val="0"/>
-                                <w:numId w:val="7"/>
-                              </w:numPr>
-                              <w:rPr>
-                                <w:rFonts w:ascii="Rockwell Condensed" w:hAnsi="Rockwell Condensed"/>
-                                <w:sz w:val="32"/>
-                                <w:szCs w:val="32"/>
-                              </w:rPr>
-                            </w:pPr>
-                            <w:r>
-                              <w:rPr>
-                                <w:rFonts w:ascii="Rockwell Condensed" w:hAnsi="Rockwell Condensed"/>
-                                <w:sz w:val="32"/>
-                                <w:szCs w:val="32"/>
-                              </w:rPr>
-                              <w:t>{</w:t>
-                            </w:r>
-                            <w:r>
-                              <w:rPr>
-                                <w:rFonts w:ascii="Rockwell Condensed" w:hAnsi="Rockwell Condensed"/>
-                                <w:sz w:val="32"/>
-                                <w:szCs w:val="32"/>
-                              </w:rPr>
-                              <w:t>celebrity</w:t>
-                            </w:r>
-                            <w:r>
-                              <w:rPr>
-                                <w:rFonts w:ascii="Rockwell Condensed" w:hAnsi="Rockwell Condensed"/>
-                                <w:sz w:val="32"/>
-                                <w:szCs w:val="32"/>
-                              </w:rPr>
-                              <w:t>2</w:t>
-                            </w:r>
-                            <w:r>
-                              <w:rPr>
-                                <w:rFonts w:ascii="Rockwell Condensed" w:hAnsi="Rockwell Condensed"/>
-                                <w:sz w:val="32"/>
-                                <w:szCs w:val="32"/>
-                              </w:rPr>
-                              <w:t>}</w:t>
-                            </w:r>
-                          </w:p>
-                          <w:p>
-                            <w:pPr>
-                              <w:pStyle w:val="ListParagraph"/>
-                              <w:numPr>
-                                <w:ilvl w:val="0"/>
-                                <w:numId w:val="7"/>
-                              </w:numPr>
-                              <w:rPr>
-                                <w:rFonts w:ascii="Rockwell Condensed" w:hAnsi="Rockwell Condensed"/>
-                                <w:sz w:val="32"/>
-                                <w:szCs w:val="32"/>
-                              </w:rPr>
-                            </w:pPr>
-                            <w:r>
-                              <w:rPr>
-                                <w:rFonts w:ascii="Rockwell Condensed" w:hAnsi="Rockwell Condensed"/>
-                                <w:sz w:val="32"/>
-                                <w:szCs w:val="32"/>
-                              </w:rPr>
-                              <w:t>{</w:t>
-                            </w:r>
-                            <w:r>
-                              <w:rPr>
-                                <w:rFonts w:ascii="Rockwell Condensed" w:hAnsi="Rockwell Condensed"/>
-                                <w:sz w:val="32"/>
-                                <w:szCs w:val="32"/>
-                              </w:rPr>
-                              <w:t>celebrity</w:t>
-                            </w:r>
-                            <w:r>
-                              <w:rPr>
-                                <w:rFonts w:ascii="Rockwell Condensed" w:hAnsi="Rockwell Condensed"/>
-                                <w:sz w:val="32"/>
-                                <w:szCs w:val="32"/>
-                              </w:rPr>
-                              <w:t>3</w:t>
-                            </w:r>
-                            <w:r>
-                              <w:rPr>
-                                <w:rFonts w:ascii="Rockwell Condensed" w:hAnsi="Rockwell Condensed"/>
-                                <w:sz w:val="32"/>
-                                <w:szCs w:val="32"/>
-                              </w:rPr>
-                              <w:t>}</w:t>
-                            </w:r>
-                          </w:p>
-                          <w:p>
-                            <w:pPr>
-                              <w:pStyle w:val="ListParagraph"/>
-                              <w:numPr>
-                                <w:ilvl w:val="0"/>
-                                <w:numId w:val="7"/>
-                              </w:numPr>
-                              <w:rPr>
-                                <w:rFonts w:ascii="Rockwell Condensed" w:hAnsi="Rockwell Condensed"/>
-                                <w:sz w:val="32"/>
-                                <w:szCs w:val="32"/>
-                              </w:rPr>
-                            </w:pPr>
-                            <w:r>
-                              <w:rPr>
-                                <w:rFonts w:ascii="Rockwell Condensed" w:hAnsi="Rockwell Condensed"/>
-                                <w:sz w:val="32"/>
-                                <w:szCs w:val="32"/>
-                              </w:rPr>
-                              <w:t>{</w:t>
-                            </w:r>
-                            <w:r>
-                              <w:rPr>
-                                <w:rFonts w:ascii="Rockwell Condensed" w:hAnsi="Rockwell Condensed"/>
-                                <w:sz w:val="32"/>
-                                <w:szCs w:val="32"/>
-                              </w:rPr>
-                              <w:t>celebrity</w:t>
-                            </w:r>
-                            <w:r>
-                              <w:rPr>
-                                <w:rFonts w:ascii="Rockwell Condensed" w:hAnsi="Rockwell Condensed"/>
-                                <w:sz w:val="32"/>
-                                <w:szCs w:val="32"/>
-                              </w:rPr>
-                              <w:t>4</w:t>
-                            </w:r>
-                            <w:r>
-                              <w:rPr>
-                                <w:rFonts w:ascii="Rockwell Condensed" w:hAnsi="Rockwell Condensed"/>
-                                <w:sz w:val="32"/>
-                                <w:szCs w:val="32"/>
-                              </w:rPr>
-                              <w:t>}</w:t>
-                            </w:r>
-                          </w:p>
-                          <w:p>
-                            <w:pPr>
-                              <w:pStyle w:val="ListParagraph"/>
-                              <w:numPr>
-                                <w:ilvl w:val="0"/>
-                                <w:numId w:val="7"/>
-                              </w:numPr>
-                              <w:rPr>
-                                <w:rFonts w:ascii="Rockwell Condensed" w:hAnsi="Rockwell Condensed"/>
-                                <w:sz w:val="32"/>
-                                <w:szCs w:val="32"/>
-                              </w:rPr>
-                            </w:pPr>
-                            <w:r>
-                              <w:rPr>
-                                <w:rFonts w:ascii="Rockwell Condensed" w:hAnsi="Rockwell Condensed"/>
-                                <w:sz w:val="32"/>
-                                <w:szCs w:val="32"/>
-                              </w:rPr>
-                              <w:t>{</w:t>
-                            </w:r>
-                            <w:r>
-                              <w:rPr>
-                                <w:rFonts w:ascii="Rockwell Condensed" w:hAnsi="Rockwell Condensed"/>
-                                <w:sz w:val="32"/>
-                                <w:szCs w:val="32"/>
-                              </w:rPr>
-                              <w:t>celebrity</w:t>
-                            </w:r>
-                            <w:r>
-                              <w:rPr>
-                                <w:rFonts w:ascii="Rockwell Condensed" w:hAnsi="Rockwell Condensed"/>
-                                <w:sz w:val="32"/>
-                                <w:szCs w:val="32"/>
-                              </w:rPr>
-                              <w:t>5</w:t>
-                            </w:r>
-                            <w:r>
-                              <w:rPr>
-                                <w:rFonts w:ascii="Rockwell Condensed" w:hAnsi="Rockwell Condensed"/>
-                                <w:sz w:val="32"/>
-                                <w:szCs w:val="32"/>
-                              </w:rPr>
-                              <w:t>}</w:t>
-                            </w:r>
-                          </w:p>
-                        </w:txbxContent>
-                      </wps:txbx>
-                      <wps:bodyPr rot="0" spcFirstLastPara="0" vertOverflow="overflow" horzOverflow="overflow" vert="horz" wrap="square" lIns="91440" tIns="45720" rIns="91440" bIns="45720" numCol="1" spcCol="0" rtlCol="0" fromWordArt="0" anchor="t" anchorCtr="0" forceAA="0" compatLnSpc="1">
-                        <a:prstTxWarp prst="textNoShape">
-                          <a:avLst/>
-                        </a:prstTxWarp>
-                        <a:noAutofit/>
-                      </wps:bodyPr>
-                    </wps:wsp>
-                  </a:graphicData>
-                </a:graphic>
-                <wp14:sizeRelH relativeFrom="margin">
-                  <wp14:pctWidth>0</wp14:pctWidth>
-                </wp14:sizeRelH>
-                <wp14:sizeRelV relativeFrom="margin">
-                  <wp14:pctHeight>0</wp14:pctHeight>
-                </wp14:sizeRelV>
-              </wp:anchor>
-            </w:drawing>
-          </mc:Choice>
-          <mc:Fallback>
-            <w:pict>
-              <v:shape w14:anchorId="7BDF1757" id="Text Box 30" o:spid="_x0000_s1027" type="#_x0000_t202" style="position:absolute;margin-left:118.45pt;margin-top:218.35pt;width:197.4pt;height:116.85pt;z-index:251697152;visibility:visible;mso-wrap-style:square;mso-width-percent:0;mso-height-percent:0;mso-wrap-distance-left:9pt;mso-wrap-distance-top:0;mso-wrap-distance-right:9pt;mso-wrap-distance-bottom:0;mso-position-horizontal:absolute;mso-position-horizontal-relative:text;mso-position-vertical:absolute;mso-position-vertical-relative:text;mso-width-percent:0;mso-height-percent:0;mso-width-relative:margin;mso-height-relative:margin;v-text-anchor:top" o:gfxdata="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" filled="f" stroked="f" strokeweight=".5pt">
-                <v:textbox>
-                  <w:txbxContent>
-                    <w:p>
-                      <w:pPr>
-                        <w:pStyle w:val="ListParagraph"/>
-                        <w:numPr>
-                          <w:ilvl w:val="0"/>
-                          <w:numId w:val="7"/>
-                        </w:numPr>
-                        <w:rPr>
-                          <w:rFonts w:ascii="Rockwell Condensed" w:hAnsi="Rockwell Condensed"/>
-                          <w:sz w:val="32"/>
-                          <w:szCs w:val="32"/>
-                        </w:rPr>
-                      </w:pPr>
-                      <w:r>
-                        <w:rPr>
-                          <w:rFonts w:ascii="Rockwell Condensed" w:hAnsi="Rockwell Condensed"/>
-                          <w:sz w:val="32"/>
-                          <w:szCs w:val="32"/>
-                        </w:rPr>
-                        <w:t>{</w:t>
-                      </w:r>
-                      <w:r>
-                        <w:rPr>
-                          <w:rFonts w:ascii="Rockwell Condensed" w:hAnsi="Rockwell Condensed"/>
-                          <w:sz w:val="32"/>
-                          <w:szCs w:val="32"/>
-                        </w:rPr>
-                        <w:t>celebrity1</w:t>
-                      </w:r>
-                      <w:r>
-                        <w:rPr>
-                          <w:rFonts w:ascii="Rockwell Condensed" w:hAnsi="Rockwell Condensed"/>
-                          <w:sz w:val="32"/>
-                          <w:szCs w:val="32"/>
-                        </w:rPr>
-                        <w:t>}</w:t>
-                      </w:r>
-                    </w:p>
-                    <w:p>
-                      <w:pPr>
-                        <w:pStyle w:val="ListParagraph"/>
-                        <w:numPr>
-                          <w:ilvl w:val="0"/>
-                          <w:numId w:val="7"/>
-                        </w:numPr>
-                        <w:rPr>
-                          <w:rFonts w:ascii="Rockwell Condensed" w:hAnsi="Rockwell Condensed"/>
-                          <w:sz w:val="32"/>
-                          <w:szCs w:val="32"/>
-                        </w:rPr>
-                      </w:pPr>
-                      <w:r>
-                        <w:rPr>
-                          <w:rFonts w:ascii="Rockwell Condensed" w:hAnsi="Rockwell Condensed"/>
-                          <w:sz w:val="32"/>
-                          <w:szCs w:val="32"/>
-                        </w:rPr>
-                        <w:t>{</w:t>
-                      </w:r>
-                      <w:r>
-                        <w:rPr>
-                          <w:rFonts w:ascii="Rockwell Condensed" w:hAnsi="Rockwell Condensed"/>
-                          <w:sz w:val="32"/>
-                          <w:szCs w:val="32"/>
-                        </w:rPr>
-                        <w:t>celebrity</w:t>
-                      </w:r>
-                      <w:r>
-                        <w:rPr>
-                          <w:rFonts w:ascii="Rockwell Condensed" w:hAnsi="Rockwell Condensed"/>
-                          <w:sz w:val="32"/>
-                          <w:szCs w:val="32"/>
-                        </w:rPr>
-                        <w:t>2</w:t>
-                      </w:r>
-                      <w:r>
-                        <w:rPr>
-                          <w:rFonts w:ascii="Rockwell Condensed" w:hAnsi="Rockwell Condensed"/>
-                          <w:sz w:val="32"/>
-                          <w:szCs w:val="32"/>
-                        </w:rPr>
-                        <w:t>}</w:t>
-                      </w:r>
-                    </w:p>
-                    <w:p>
-                      <w:pPr>
-                        <w:pStyle w:val="ListParagraph"/>
-                        <w:numPr>
-                          <w:ilvl w:val="0"/>
-                          <w:numId w:val="7"/>
-                        </w:numPr>
-                        <w:rPr>
-                          <w:rFonts w:ascii="Rockwell Condensed" w:hAnsi="Rockwell Condensed"/>
-                          <w:sz w:val="32"/>
-                          <w:szCs w:val="32"/>
-                        </w:rPr>
-                      </w:pPr>
-                      <w:r>
-                        <w:rPr>
-                          <w:rFonts w:ascii="Rockwell Condensed" w:hAnsi="Rockwell Condensed"/>
-                          <w:sz w:val="32"/>
-                          <w:szCs w:val="32"/>
-                        </w:rPr>
-                        <w:t>{</w:t>
-                      </w:r>
-                      <w:r>
-                        <w:rPr>
-                          <w:rFonts w:ascii="Rockwell Condensed" w:hAnsi="Rockwell Condensed"/>
-                          <w:sz w:val="32"/>
-                          <w:szCs w:val="32"/>
-                        </w:rPr>
-                        <w:t>celebrity</w:t>
-                      </w:r>
-                      <w:r>
-                        <w:rPr>
-                          <w:rFonts w:ascii="Rockwell Condensed" w:hAnsi="Rockwell Condensed"/>
-                          <w:sz w:val="32"/>
-                          <w:szCs w:val="32"/>
-                        </w:rPr>
-                        <w:t>3</w:t>
-                      </w:r>
-                      <w:r>
-                        <w:rPr>
-                          <w:rFonts w:ascii="Rockwell Condensed" w:hAnsi="Rockwell Condensed"/>
-                          <w:sz w:val="32"/>
-                          <w:szCs w:val="32"/>
-                        </w:rPr>
-                        <w:t>}</w:t>
-                      </w:r>
-                    </w:p>
-                    <w:p>
-                      <w:pPr>
-                        <w:pStyle w:val="ListParagraph"/>
-                        <w:numPr>
-                          <w:ilvl w:val="0"/>
-                          <w:numId w:val="7"/>
-                        </w:numPr>
-                        <w:rPr>
-                          <w:rFonts w:ascii="Rockwell Condensed" w:hAnsi="Rockwell Condensed"/>
-                          <w:sz w:val="32"/>
-                          <w:szCs w:val="32"/>
-                        </w:rPr>
-                      </w:pPr>
-                      <w:r>
-                        <w:rPr>
-                          <w:rFonts w:ascii="Rockwell Condensed" w:hAnsi="Rockwell Condensed"/>
-                          <w:sz w:val="32"/>
-                          <w:szCs w:val="32"/>
-                        </w:rPr>
-                        <w:t>{</w:t>
-                      </w:r>
-                      <w:r>
-                        <w:rPr>
-                          <w:rFonts w:ascii="Rockwell Condensed" w:hAnsi="Rockwell Condensed"/>
-                          <w:sz w:val="32"/>
-                          <w:szCs w:val="32"/>
-                        </w:rPr>
-                        <w:t>celebrity</w:t>
-                      </w:r>
-                      <w:r>
-                        <w:rPr>
-                          <w:rFonts w:ascii="Rockwell Condensed" w:hAnsi="Rockwell Condensed"/>
-                          <w:sz w:val="32"/>
-                          <w:szCs w:val="32"/>
-                        </w:rPr>
-                        <w:t>4</w:t>
-                      </w:r>
-                      <w:r>
-                        <w:rPr>
-                          <w:rFonts w:ascii="Rockwell Condensed" w:hAnsi="Rockwell Condensed"/>
-                          <w:sz w:val="32"/>
-                          <w:szCs w:val="32"/>
-                        </w:rPr>
-                        <w:t>}</w:t>
-                      </w:r>
-                    </w:p>
-                    <w:p>
-                      <w:pPr>
-                        <w:pStyle w:val="ListParagraph"/>
-                        <w:numPr>
-                          <w:ilvl w:val="0"/>
-                          <w:numId w:val="7"/>
-                        </w:numPr>
-                        <w:rPr>
-                          <w:rFonts w:ascii="Rockwell Condensed" w:hAnsi="Rockwell Condensed"/>
-                          <w:sz w:val="32"/>
-                          <w:szCs w:val="32"/>
-                        </w:rPr>
-                      </w:pPr>
-                      <w:r>
-                        <w:rPr>
-                          <w:rFonts w:ascii="Rockwell Condensed" w:hAnsi="Rockwell Condensed"/>
-                          <w:sz w:val="32"/>
-                          <w:szCs w:val="32"/>
-                        </w:rPr>
-                        <w:t>{</w:t>
-                      </w:r>
-                      <w:r>
-                        <w:rPr>
-                          <w:rFonts w:ascii="Rockwell Condensed" w:hAnsi="Rockwell Condensed"/>
-                          <w:sz w:val="32"/>
-                          <w:szCs w:val="32"/>
-                        </w:rPr>
-                        <w:t>celebrity</w:t>
-                      </w:r>
-                      <w:r>
-                        <w:rPr>
-                          <w:rFonts w:ascii="Rockwell Condensed" w:hAnsi="Rockwell Condensed"/>
-                          <w:sz w:val="32"/>
-                          <w:szCs w:val="32"/>
-                        </w:rPr>
-                        <w:t>5</w:t>
-                      </w:r>
-                      <w:r>
-                        <w:rPr>
-                          <w:rFonts w:ascii="Rockwell Condensed" w:hAnsi="Rockwell Condensed"/>
-                          <w:sz w:val="32"/>
-                          <w:szCs w:val="32"/>
-                        </w:rPr>
-                        <w:t>}</w:t>
-                      </w:r>
-                    </w:p>
-                  </w:txbxContent>
-                </v:textbox>
-              </v:shape>
             </w:pict>
           </mc:Fallback>
         </mc:AlternateContent>
@@ -834,7 +2437,25 @@
                                 <w:sz w:val="32"/>
                                 <w:szCs w:val="32"/>
                               </w:rPr>
-                              <w:t>Who was born?</w:t>
+                              <w:t xml:space="preserve">Who was </w:t>
+                            </w:r>
+                            <w:proofErr w:type="spellStart"/>
+                            <w:r>
+                              <w:rPr>
+                                <w:rFonts w:ascii="Lucida Console" w:hAnsi="Lucida Console"/>
+                                <w:sz w:val="32"/>
+                                <w:szCs w:val="32"/>
+                              </w:rPr>
+                              <w:t>born</w:t>
+                            </w:r>
+                            <w:proofErr w:type="spellEnd"/>
+                            <w:r>
+                              <w:rPr>
+                                <w:rFonts w:ascii="Lucida Console" w:hAnsi="Lucida Console"/>
+                                <w:sz w:val="32"/>
+                                <w:szCs w:val="32"/>
+                              </w:rPr>
+                              <w:t>?</w:t>
                             </w:r>
                           </w:p>
                         </w:txbxContent>
@@ -859,7 +2480,7 @@
           </mc:Choice>
           <mc:Fallback>
             <w:pict>
-              <v:shape w14:anchorId="4251F670" id="Text Box 29" o:spid="_x0000_s1028" type="#_x0000_t202" style="position:absolute;margin-left:134.6pt;margin-top:185.25pt;width:147.55pt;height:24.8pt;z-index:251696128;visibility:visible;mso-wrap-style:square;mso-width-percent:0;mso-height-percent:0;mso-wrap-distance-left:9pt;mso-wrap-distance-top:0;mso-wrap-distance-right:9pt;mso-wrap-distance-bottom:0;mso-position-horizontal:absolute;mso-position-horizontal-relative:text;mso-position-vertical:absolute;mso-position-vertical-relative:text;mso-width-percent:0;mso-height-percent:0;mso-width-relative:margin;mso-height-relative:margin;v-text-anchor:top" o:gfxdata="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" filled="f" stroked="f" strokeweight=".5pt">
+              <v:shape w14:anchorId="4251F670" id="Text Box 29" o:spid="_x0000_s1036" type="#_x0000_t202" style="position:absolute;margin-left:134.6pt;margin-top:185.25pt;width:147.55pt;height:24.8pt;z-index:251696128;visibility:visible;mso-wrap-style:square;mso-width-percent:0;mso-height-percent:0;mso-wrap-distance-left:9pt;mso-wrap-distance-top:0;mso-wrap-distance-right:9pt;mso-wrap-distance-bottom:0;mso-position-horizontal:absolute;mso-position-horizontal-relative:text;mso-position-vertical:absolute;mso-position-vertical-relative:text;mso-width-percent:0;mso-height-percent:0;mso-width-relative:margin;mso-height-relative:margin;v-text-anchor:top" o:gfxdata="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" filled="f" stroked="f" strokeweight=".5pt">
                 <v:textbox>
                   <w:txbxContent>
                     <w:p>
@@ -876,7 +2497,25 @@
                           <w:sz w:val="32"/>
                           <w:szCs w:val="32"/>
                         </w:rPr>
-                        <w:t>Who was born?</w:t>
+                        <w:t xml:space="preserve">Who was </w:t>
+                      </w:r>
+                      <w:proofErr w:type="spellStart"/>
+                      <w:r>
+                        <w:rPr>
+                          <w:rFonts w:ascii="Lucida Console" w:hAnsi="Lucida Console"/>
+                          <w:sz w:val="32"/>
+                          <w:szCs w:val="32"/>
+                        </w:rPr>
+                        <w:t>born</w:t>
+                      </w:r>
+                      <w:proofErr w:type="spellEnd"/>
+                      <w:r>
+                        <w:rPr>
+                          <w:rFonts w:ascii="Lucida Console" w:hAnsi="Lucida Console"/>
+                          <w:sz w:val="32"/>
+                          <w:szCs w:val="32"/>
+                        </w:rPr>
+                        <w:t>?</w:t>
                       </w:r>
                     </w:p>
                   </w:txbxContent>
@@ -891,7 +2530,7 @@
           <w:noProof/>
         </w:rPr>
         <w:drawing>
-          <wp:anchor distT="0" distB="0" distL="114300" distR="114300" simplePos="0" relativeHeight="251695104" behindDoc="0" locked="0" layoutInCell="1" allowOverlap="1" wp14:anchorId="5FCE72E6" wp14:editId="65C7D1B5">
+          <wp:anchor distT="0" distB="0" distL="114300" distR="114300" simplePos="0" relativeHeight="251695104" behindDoc="0" locked="0" layoutInCell="1" allowOverlap="1" wp14:anchorId="5FCE72E6" wp14:editId="674B8872">
             <wp:simplePos x="0" y="0"/>
             <wp:positionH relativeFrom="column">
               <wp:posOffset>3422223</wp:posOffset>
@@ -953,134 +2592,6 @@
         <mc:AlternateContent>
           <mc:Choice Requires="wps">
             <w:drawing>
-              <wp:anchor distT="0" distB="0" distL="114300" distR="114300" simplePos="0" relativeHeight="251694080" behindDoc="0" locked="0" layoutInCell="1" allowOverlap="1" wp14:anchorId="138F2C74" wp14:editId="41C14B7E">
-                <wp:simplePos x="0" y="0"/>
-                <wp:positionH relativeFrom="column">
-                  <wp:posOffset>2203398</wp:posOffset>
-                </wp:positionH>
-                <wp:positionV relativeFrom="paragraph">
-                  <wp:posOffset>1348927</wp:posOffset>
-                </wp:positionV>
-                <wp:extent cx="1807866" cy="782594"/>
-                <wp:effectExtent l="0" t="0" r="0" b="0"/>
-                <wp:wrapNone/>
-                <wp:docPr id="25" name="Text Box 25"/>
-                <wp:cNvGraphicFramePr/>
-                <a:graphic xmlns:a="http://schemas.openxmlformats.org/drawingml/2006/main">
-                  <a:graphicData uri="http://schemas.microsoft.com/office/word/2010/wordprocessingShape">
-                    <wps:wsp>
-                      <wps:cNvSpPr txBox="1"/>
-                      <wps:spPr>
-                        <a:xfrm>
-                          <a:off x="0" y="0"/>
-                          <a:ext cx="1807866" cy="782594"/>
-                        </a:xfrm>
-                        <a:prstGeom prst="rect">
-                          <a:avLst/>
-                        </a:prstGeom>
-                        <a:noFill/>
-                        <a:ln w="6350">
-                          <a:noFill/>
-                        </a:ln>
-                      </wps:spPr>
-                      <wps:txbx>
-                        <w:txbxContent>
-                          <w:p>
-                            <w:pPr>
-                              <w:pStyle w:val="ListParagraph"/>
-                              <w:numPr>
-                                <w:ilvl w:val="0"/>
-                                <w:numId w:val="6"/>
-                              </w:numPr>
-                              <w:rPr>
-                                <w:rFonts w:ascii="Arial" w:hAnsi="Arial" w:cs="Arial"/>
-                                <w:sz w:val="28"/>
-                                <w:szCs w:val="28"/>
-                              </w:rPr>
-                            </w:pPr>
-                            <w:r>
-                              <w:rPr>
-                                <w:rFonts w:ascii="Arial" w:hAnsi="Arial" w:cs="Arial"/>
-                                <w:sz w:val="28"/>
-                                <w:szCs w:val="28"/>
-                              </w:rPr>
-                              <w:t xml:space="preserve">Monarch </w:t>
-                            </w:r>
-                            <w:r>
-                              <w:rPr>
-                                <w:rFonts w:ascii="Arial" w:hAnsi="Arial" w:cs="Arial"/>
-                                <w:sz w:val="28"/>
-                                <w:szCs w:val="28"/>
-                              </w:rPr>
-                              <w:t>{monarch}</w:t>
-                            </w:r>
-                          </w:p>
-                        </w:txbxContent>
-                      </wps:txbx>
-                      <wps:bodyPr rot="0" spcFirstLastPara="0" vertOverflow="overflow" horzOverflow="overflow" vert="horz" wrap="square" lIns="91440" tIns="45720" rIns="91440" bIns="45720" numCol="1" spcCol="0" rtlCol="0" fromWordArt="0" anchor="t" anchorCtr="0" forceAA="0" compatLnSpc="1">
-                        <a:prstTxWarp prst="textNoShape">
-                          <a:avLst/>
-                        </a:prstTxWarp>
-                        <a:noAutofit/>
-                      </wps:bodyPr>
-                    </wps:wsp>
-                  </a:graphicData>
-                </a:graphic>
-                <wp14:sizeRelH relativeFrom="margin">
-                  <wp14:pctWidth>0</wp14:pctWidth>
-                </wp14:sizeRelH>
-              </wp:anchor>
-            </w:drawing>
-          </mc:Choice>
-          <mc:Fallback>
-            <w:pict>
-              <v:shape w14:anchorId="138F2C74" id="Text Box 25" o:spid="_x0000_s1029" type="#_x0000_t202" style="position:absolute;margin-left:173.5pt;margin-top:106.2pt;width:142.35pt;height:61.6pt;z-index:251694080;visibility:visible;mso-wrap-style:square;mso-width-percent:0;mso-wrap-distance-left:9pt;mso-wrap-distance-top:0;mso-wrap-distance-right:9pt;mso-wrap-distance-bottom:0;mso-position-horizontal:absolute;mso-position-horizontal-relative:text;mso-position-vertical:absolute;mso-position-vertical-relative:text;mso-width-percent:0;mso-width-relative:margin;v-text-anchor:top" o:gfxdata="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" filled="f" stroked="f" strokeweight=".5pt">
-                <v:textbox>
-                  <w:txbxContent>
-                    <w:p>
-                      <w:pPr>
-                        <w:pStyle w:val="ListParagraph"/>
-                        <w:numPr>
-                          <w:ilvl w:val="0"/>
-                          <w:numId w:val="6"/>
-                        </w:numPr>
-                        <w:rPr>
-                          <w:rFonts w:ascii="Arial" w:hAnsi="Arial" w:cs="Arial"/>
-                          <w:sz w:val="28"/>
-                          <w:szCs w:val="28"/>
-                        </w:rPr>
-                      </w:pPr>
-                      <w:r>
-                        <w:rPr>
-                          <w:rFonts w:ascii="Arial" w:hAnsi="Arial" w:cs="Arial"/>
-                          <w:sz w:val="28"/>
-                          <w:szCs w:val="28"/>
-                        </w:rPr>
-                        <w:t xml:space="preserve">Monarch </w:t>
-                      </w:r>
-                      <w:r>
-                        <w:rPr>
-                          <w:rFonts w:ascii="Arial" w:hAnsi="Arial" w:cs="Arial"/>
-                          <w:sz w:val="28"/>
-                          <w:szCs w:val="28"/>
-                        </w:rPr>
-                        <w:t>{monarch}</w:t>
-                      </w:r>
-                    </w:p>
-                  </w:txbxContent>
-                </v:textbox>
-              </v:shape>
-            </w:pict>
-          </mc:Fallback>
-        </mc:AlternateContent>
-      </w:r>
-      <w:r>
-        <w:rPr>
-          <w:noProof/>
-        </w:rPr>
-        <mc:AlternateContent>
-          <mc:Choice Requires="wps">
-            <w:drawing>
               <wp:anchor distT="0" distB="0" distL="114300" distR="114300" simplePos="0" relativeHeight="251691008" behindDoc="0" locked="0" layoutInCell="1" allowOverlap="1" wp14:anchorId="26B8FE5E" wp14:editId="7D5F17E9">
                 <wp:simplePos x="0" y="0"/>
                 <wp:positionH relativeFrom="column">
@@ -1150,7 +2661,7 @@
           </mc:Choice>
           <mc:Fallback>
             <w:pict>
-              <v:shape w14:anchorId="26B8FE5E" id="Text Box 22" o:spid="_x0000_s1030" type="#_x0000_t202" style="position:absolute;margin-left:195.6pt;margin-top:57.75pt;width:122.85pt;height:36.95pt;z-index:251691008;visibility:visible;mso-wrap-style:square;mso-wrap-distance-left:9pt;mso-wrap-distance-top:0;mso-wrap-distance-right:9pt;mso-wrap-distance-bottom:0;mso-position-horizontal:absolute;mso-position-horizontal-relative:text;mso-position-vertical:absolute;mso-position-vertical-relative:text;v-text-anchor:top" o:gfxdata="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" filled="f" stroked="f" strokeweight=".5pt">
+              <v:shape w14:anchorId="26B8FE5E" id="Text Box 22" o:spid="_x0000_s1037" type="#_x0000_t202" style="position:absolute;margin-left:195.6pt;margin-top:57.75pt;width:122.85pt;height:36.95pt;z-index:251691008;visibility:visible;mso-wrap-style:square;mso-wrap-distance-left:9pt;mso-wrap-distance-top:0;mso-wrap-distance-right:9pt;mso-wrap-distance-bottom:0;mso-position-horizontal:absolute;mso-position-horizontal-relative:text;mso-position-vertical:absolute;mso-position-vertical-relative:text;v-text-anchor:top" o:gfxdata="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" filled="f" stroked="f" strokeweight=".5pt">
                 <v:textbox>
                   <w:txbxContent>
                     <w:p>
@@ -1186,7 +2697,7 @@
           <w:noProof/>
         </w:rPr>
         <w:drawing>
-          <wp:anchor distT="0" distB="0" distL="114300" distR="114300" simplePos="0" relativeHeight="251689984" behindDoc="0" locked="0" layoutInCell="1" allowOverlap="1" wp14:anchorId="52A16032" wp14:editId="7FBB3B7C">
+          <wp:anchor distT="0" distB="0" distL="114300" distR="114300" simplePos="0" relativeHeight="251689984" behindDoc="0" locked="0" layoutInCell="1" allowOverlap="1" wp14:anchorId="52A16032" wp14:editId="735BEA7D">
             <wp:simplePos x="0" y="0"/>
             <wp:positionH relativeFrom="column">
               <wp:posOffset>1721520</wp:posOffset>
@@ -1247,539 +2758,6 @@
             </wp14:sizeRelV>
           </wp:anchor>
         </w:drawing>
-      </w:r>
-      <w:r>
-        <w:rPr>
-          <w:noProof/>
-        </w:rPr>
-        <mc:AlternateContent>
-          <mc:Choice Requires="wps">
-            <w:drawing>
-              <wp:anchor distT="0" distB="0" distL="114300" distR="114300" simplePos="0" relativeHeight="251688960" behindDoc="0" locked="0" layoutInCell="1" allowOverlap="1" wp14:anchorId="5D2386AE" wp14:editId="06EFE2E2">
-                <wp:simplePos x="0" y="0"/>
-                <wp:positionH relativeFrom="column">
-                  <wp:posOffset>-761674</wp:posOffset>
-                </wp:positionH>
-                <wp:positionV relativeFrom="paragraph">
-                  <wp:posOffset>8595669</wp:posOffset>
-                </wp:positionV>
-                <wp:extent cx="2215978" cy="518984"/>
-                <wp:effectExtent l="0" t="0" r="0" b="0"/>
-                <wp:wrapNone/>
-                <wp:docPr id="20" name="Text Box 20"/>
-                <wp:cNvGraphicFramePr/>
-                <a:graphic xmlns:a="http://schemas.openxmlformats.org/drawingml/2006/main">
-                  <a:graphicData uri="http://schemas.microsoft.com/office/word/2010/wordprocessingShape">
-                    <wps:wsp>
-                      <wps:cNvSpPr txBox="1"/>
-                      <wps:spPr>
-                        <a:xfrm>
-                          <a:off x="0" y="0"/>
-                          <a:ext cx="2215978" cy="518984"/>
-                        </a:xfrm>
-                        <a:prstGeom prst="rect">
-                          <a:avLst/>
-                        </a:prstGeom>
-                        <a:noFill/>
-                        <a:ln w="6350">
-                          <a:noFill/>
-                        </a:ln>
-                      </wps:spPr>
-                      <wps:txbx>
-                        <w:txbxContent>
-                          <w:p>
-                            <w:pPr>
-                              <w:rPr>
-                                <w:rFonts w:ascii="Bahnschrift Light Condensed" w:hAnsi="Bahnschrift Light Condensed"/>
-                                <w:sz w:val="40"/>
-                                <w:szCs w:val="40"/>
-                              </w:rPr>
-                            </w:pPr>
-                            <w:r>
-                              <w:rPr>
-                                <w:rFonts w:ascii="Bahnschrift Light Condensed" w:hAnsi="Bahnschrift Light Condensed"/>
-                                <w:sz w:val="40"/>
-                                <w:szCs w:val="40"/>
-                              </w:rPr>
-                              <w:t>{book5}</w:t>
-                            </w:r>
-                          </w:p>
-                        </w:txbxContent>
-                      </wps:txbx>
-                      <wps:bodyPr rot="0" spcFirstLastPara="0" vertOverflow="overflow" horzOverflow="overflow" vert="horz" wrap="square" lIns="91440" tIns="45720" rIns="91440" bIns="45720" numCol="1" spcCol="0" rtlCol="0" fromWordArt="0" anchor="t" anchorCtr="0" forceAA="0" compatLnSpc="1">
-                        <a:prstTxWarp prst="textNoShape">
-                          <a:avLst/>
-                        </a:prstTxWarp>
-                        <a:noAutofit/>
-                      </wps:bodyPr>
-                    </wps:wsp>
-                  </a:graphicData>
-                </a:graphic>
-                <wp14:sizeRelV relativeFrom="margin">
-                  <wp14:pctHeight>0</wp14:pctHeight>
-                </wp14:sizeRelV>
-              </wp:anchor>
-            </w:drawing>
-          </mc:Choice>
-          <mc:Fallback>
-            <w:pict>
-              <v:shape w14:anchorId="5D2386AE" id="Text Box 20" o:spid="_x0000_s1031" type="#_x0000_t202" style="position:absolute;margin-left:-59.95pt;margin-top:676.8pt;width:174.5pt;height:40.85pt;z-index:251688960;visibility:visible;mso-wrap-style:square;mso-height-percent:0;mso-wrap-distance-left:9pt;mso-wrap-distance-top:0;mso-wrap-distance-right:9pt;mso-wrap-distance-bottom:0;mso-position-horizontal:absolute;mso-position-horizontal-relative:text;mso-position-vertical:absolute;mso-position-vertical-relative:text;mso-height-percent:0;mso-height-relative:margin;v-text-anchor:top" o:gfxdata="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" filled="f" stroked="f" strokeweight=".5pt">
-                <v:textbox>
-                  <w:txbxContent>
-                    <w:p>
-                      <w:pPr>
-                        <w:rPr>
-                          <w:rFonts w:ascii="Bahnschrift Light Condensed" w:hAnsi="Bahnschrift Light Condensed"/>
-                          <w:sz w:val="40"/>
-                          <w:szCs w:val="40"/>
-                        </w:rPr>
-                      </w:pPr>
-                      <w:r>
-                        <w:rPr>
-                          <w:rFonts w:ascii="Bahnschrift Light Condensed" w:hAnsi="Bahnschrift Light Condensed"/>
-                          <w:sz w:val="40"/>
-                          <w:szCs w:val="40"/>
-                        </w:rPr>
-                        <w:t>{book5}</w:t>
-                      </w:r>
-                    </w:p>
-                  </w:txbxContent>
-                </v:textbox>
-              </v:shape>
-            </w:pict>
-          </mc:Fallback>
-        </mc:AlternateContent>
-      </w:r>
-      <w:r>
-        <w:rPr>
-          <w:noProof/>
-        </w:rPr>
-        <mc:AlternateContent>
-          <mc:Choice Requires="wps">
-            <w:drawing>
-              <wp:anchor distT="0" distB="0" distL="114300" distR="114300" simplePos="0" relativeHeight="251686912" behindDoc="0" locked="0" layoutInCell="1" allowOverlap="1" wp14:anchorId="06CDAC20" wp14:editId="69247EB6">
-                <wp:simplePos x="0" y="0"/>
-                <wp:positionH relativeFrom="column">
-                  <wp:posOffset>-757881</wp:posOffset>
-                </wp:positionH>
-                <wp:positionV relativeFrom="paragraph">
-                  <wp:posOffset>8073081</wp:posOffset>
-                </wp:positionV>
-                <wp:extent cx="2215978" cy="518984"/>
-                <wp:effectExtent l="0" t="0" r="0" b="0"/>
-                <wp:wrapNone/>
-                <wp:docPr id="19" name="Text Box 19"/>
-                <wp:cNvGraphicFramePr/>
-                <a:graphic xmlns:a="http://schemas.openxmlformats.org/drawingml/2006/main">
-                  <a:graphicData uri="http://schemas.microsoft.com/office/word/2010/wordprocessingShape">
-                    <wps:wsp>
-                      <wps:cNvSpPr txBox="1"/>
-                      <wps:spPr>
-                        <a:xfrm>
-                          <a:off x="0" y="0"/>
-                          <a:ext cx="2215978" cy="518984"/>
-                        </a:xfrm>
-                        <a:prstGeom prst="rect">
-                          <a:avLst/>
-                        </a:prstGeom>
-                        <a:noFill/>
-                        <a:ln w="6350">
-                          <a:noFill/>
-                        </a:ln>
-                      </wps:spPr>
-                      <wps:txbx>
-                        <w:txbxContent>
-                          <w:p>
-                            <w:pPr>
-                              <w:rPr>
-                                <w:rFonts w:ascii="Bahnschrift SemiBold Condensed" w:hAnsi="Bahnschrift SemiBold Condensed"/>
-                                <w:sz w:val="52"/>
-                                <w:szCs w:val="52"/>
-                              </w:rPr>
-                            </w:pPr>
-                            <w:r>
-                              <w:rPr>
-                                <w:rFonts w:ascii="Bahnschrift SemiBold Condensed" w:hAnsi="Bahnschrift SemiBold Condensed"/>
-                                <w:sz w:val="52"/>
-                                <w:szCs w:val="52"/>
-                              </w:rPr>
-                              <w:t>{book2}</w:t>
-                            </w:r>
-                          </w:p>
-                        </w:txbxContent>
-                      </wps:txbx>
-                      <wps:bodyPr rot="0" spcFirstLastPara="0" vertOverflow="overflow" horzOverflow="overflow" vert="horz" wrap="square" lIns="91440" tIns="45720" rIns="91440" bIns="45720" numCol="1" spcCol="0" rtlCol="0" fromWordArt="0" anchor="t" anchorCtr="0" forceAA="0" compatLnSpc="1">
-                        <a:prstTxWarp prst="textNoShape">
-                          <a:avLst/>
-                        </a:prstTxWarp>
-                        <a:noAutofit/>
-                      </wps:bodyPr>
-                    </wps:wsp>
-                  </a:graphicData>
-                </a:graphic>
-                <wp14:sizeRelV relativeFrom="margin">
-                  <wp14:pctHeight>0</wp14:pctHeight>
-                </wp14:sizeRelV>
-              </wp:anchor>
-            </w:drawing>
-          </mc:Choice>
-          <mc:Fallback>
-            <w:pict>
-              <v:shape w14:anchorId="06CDAC20" id="Text Box 19" o:spid="_x0000_s1032" type="#_x0000_t202" style="position:absolute;margin-left:-59.7pt;margin-top:635.7pt;width:174.5pt;height:40.85pt;z-index:251686912;visibility:visible;mso-wrap-style:square;mso-height-percent:0;mso-wrap-distance-left:9pt;mso-wrap-distance-top:0;mso-wrap-distance-right:9pt;mso-wrap-distance-bottom:0;mso-position-horizontal:absolute;mso-position-horizontal-relative:text;mso-position-vertical:absolute;mso-position-vertical-relative:text;mso-height-percent:0;mso-height-relative:margin;v-text-anchor:top" o:gfxdata="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" filled="f" stroked="f" strokeweight=".5pt">
-                <v:textbox>
-                  <w:txbxContent>
-                    <w:p>
-                      <w:pPr>
-                        <w:rPr>
-                          <w:rFonts w:ascii="Bahnschrift SemiBold Condensed" w:hAnsi="Bahnschrift SemiBold Condensed"/>
-                          <w:sz w:val="52"/>
-                          <w:szCs w:val="52"/>
-                        </w:rPr>
-                      </w:pPr>
-                      <w:r>
-                        <w:rPr>
-                          <w:rFonts w:ascii="Bahnschrift SemiBold Condensed" w:hAnsi="Bahnschrift SemiBold Condensed"/>
-                          <w:sz w:val="52"/>
-                          <w:szCs w:val="52"/>
-                        </w:rPr>
-                        <w:t>{book2}</w:t>
-                      </w:r>
-                    </w:p>
-                  </w:txbxContent>
-                </v:textbox>
-              </v:shape>
-            </w:pict>
-          </mc:Fallback>
-        </mc:AlternateContent>
-      </w:r>
-      <w:r>
-        <w:rPr>
-          <w:noProof/>
-        </w:rPr>
-        <mc:AlternateContent>
-          <mc:Choice Requires="wps">
-            <w:drawing>
-              <wp:anchor distT="0" distB="0" distL="114300" distR="114300" simplePos="0" relativeHeight="251684864" behindDoc="0" locked="0" layoutInCell="1" allowOverlap="1" wp14:anchorId="36460E93" wp14:editId="5B63D150">
-                <wp:simplePos x="0" y="0"/>
-                <wp:positionH relativeFrom="column">
-                  <wp:posOffset>-803017</wp:posOffset>
-                </wp:positionH>
-                <wp:positionV relativeFrom="paragraph">
-                  <wp:posOffset>7607351</wp:posOffset>
-                </wp:positionV>
-                <wp:extent cx="2215978" cy="403654"/>
-                <wp:effectExtent l="0" t="0" r="0" b="0"/>
-                <wp:wrapNone/>
-                <wp:docPr id="18" name="Text Box 18"/>
-                <wp:cNvGraphicFramePr/>
-                <a:graphic xmlns:a="http://schemas.openxmlformats.org/drawingml/2006/main">
-                  <a:graphicData uri="http://schemas.microsoft.com/office/word/2010/wordprocessingShape">
-                    <wps:wsp>
-                      <wps:cNvSpPr txBox="1"/>
-                      <wps:spPr>
-                        <a:xfrm>
-                          <a:off x="0" y="0"/>
-                          <a:ext cx="2215978" cy="403654"/>
-                        </a:xfrm>
-                        <a:prstGeom prst="rect">
-                          <a:avLst/>
-                        </a:prstGeom>
-                        <a:noFill/>
-                        <a:ln w="6350">
-                          <a:noFill/>
-                        </a:ln>
-                      </wps:spPr>
-                      <wps:txbx>
-                        <w:txbxContent>
-                          <w:p>
-                            <w:pPr>
-                              <w:rPr>
-                                <w:rFonts w:ascii="Bahnschrift SemiCondensed" w:hAnsi="Bahnschrift SemiCondensed"/>
-                                <w:sz w:val="40"/>
-                                <w:szCs w:val="40"/>
-                              </w:rPr>
-                            </w:pPr>
-                            <w:r>
-                              <w:rPr>
-                                <w:rFonts w:ascii="Bahnschrift SemiCondensed" w:hAnsi="Bahnschrift SemiCondensed"/>
-                                <w:sz w:val="40"/>
-                                <w:szCs w:val="40"/>
-                              </w:rPr>
-                              <w:t>{book3}</w:t>
-                            </w:r>
-                          </w:p>
-                        </w:txbxContent>
-                      </wps:txbx>
-                      <wps:bodyPr rot="0" spcFirstLastPara="0" vertOverflow="overflow" horzOverflow="overflow" vert="horz" wrap="square" lIns="91440" tIns="45720" rIns="91440" bIns="45720" numCol="1" spcCol="0" rtlCol="0" fromWordArt="0" anchor="t" anchorCtr="0" forceAA="0" compatLnSpc="1">
-                        <a:prstTxWarp prst="textNoShape">
-                          <a:avLst/>
-                        </a:prstTxWarp>
-                        <a:noAutofit/>
-                      </wps:bodyPr>
-                    </wps:wsp>
-                  </a:graphicData>
-                </a:graphic>
-              </wp:anchor>
-            </w:drawing>
-          </mc:Choice>
-          <mc:Fallback>
-            <w:pict>
-              <v:shape w14:anchorId="36460E93" id="Text Box 18" o:spid="_x0000_s1033" type="#_x0000_t202" style="position:absolute;margin-left:-63.25pt;margin-top:599pt;width:174.5pt;height:31.8pt;z-index:251684864;visibility:visible;mso-wrap-style:square;mso-wrap-distance-left:9pt;mso-wrap-distance-top:0;mso-wrap-distance-right:9pt;mso-wrap-distance-bottom:0;mso-position-horizontal:absolute;mso-position-horizontal-relative:text;mso-position-vertical:absolute;mso-position-vertical-relative:text;v-text-anchor:top" o:gfxdata="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" filled="f" stroked="f" strokeweight=".5pt">
-                <v:textbox>
-                  <w:txbxContent>
-                    <w:p>
-                      <w:pPr>
-                        <w:rPr>
-                          <w:rFonts w:ascii="Bahnschrift SemiCondensed" w:hAnsi="Bahnschrift SemiCondensed"/>
-                          <w:sz w:val="40"/>
-                          <w:szCs w:val="40"/>
-                        </w:rPr>
-                      </w:pPr>
-                      <w:r>
-                        <w:rPr>
-                          <w:rFonts w:ascii="Bahnschrift SemiCondensed" w:hAnsi="Bahnschrift SemiCondensed"/>
-                          <w:sz w:val="40"/>
-                          <w:szCs w:val="40"/>
-                        </w:rPr>
-                        <w:t>{book3}</w:t>
-                      </w:r>
-                    </w:p>
-                  </w:txbxContent>
-                </v:textbox>
-              </v:shape>
-            </w:pict>
-          </mc:Fallback>
-        </mc:AlternateContent>
-      </w:r>
-      <w:r>
-        <w:rPr>
-          <w:noProof/>
-        </w:rPr>
-        <mc:AlternateContent>
-          <mc:Choice Requires="wps">
-            <w:drawing>
-              <wp:anchor distT="0" distB="0" distL="114300" distR="114300" simplePos="0" relativeHeight="251682816" behindDoc="0" locked="0" layoutInCell="1" allowOverlap="1" wp14:anchorId="74802961" wp14:editId="51ADA488">
-                <wp:simplePos x="0" y="0"/>
-                <wp:positionH relativeFrom="column">
-                  <wp:posOffset>-835884</wp:posOffset>
-                </wp:positionH>
-                <wp:positionV relativeFrom="paragraph">
-                  <wp:posOffset>7178658</wp:posOffset>
-                </wp:positionV>
-                <wp:extent cx="2215978" cy="403654"/>
-                <wp:effectExtent l="0" t="0" r="0" b="0"/>
-                <wp:wrapNone/>
-                <wp:docPr id="17" name="Text Box 17"/>
-                <wp:cNvGraphicFramePr/>
-                <a:graphic xmlns:a="http://schemas.openxmlformats.org/drawingml/2006/main">
-                  <a:graphicData uri="http://schemas.microsoft.com/office/word/2010/wordprocessingShape">
-                    <wps:wsp>
-                      <wps:cNvSpPr txBox="1"/>
-                      <wps:spPr>
-                        <a:xfrm>
-                          <a:off x="0" y="0"/>
-                          <a:ext cx="2215978" cy="403654"/>
-                        </a:xfrm>
-                        <a:prstGeom prst="rect">
-                          <a:avLst/>
-                        </a:prstGeom>
-                        <a:noFill/>
-                        <a:ln w="6350">
-                          <a:noFill/>
-                        </a:ln>
-                      </wps:spPr>
-                      <wps:txbx>
-                        <w:txbxContent>
-                          <w:p>
-                            <w:pPr>
-                              <w:rPr>
-                                <w:rFonts w:ascii="Bahnschrift Light" w:hAnsi="Bahnschrift Light"/>
-                                <w:sz w:val="36"/>
-                                <w:szCs w:val="36"/>
-                              </w:rPr>
-                            </w:pPr>
-                            <w:r>
-                              <w:rPr>
-                                <w:rFonts w:ascii="Bahnschrift Light" w:hAnsi="Bahnschrift Light"/>
-                                <w:sz w:val="36"/>
-                                <w:szCs w:val="36"/>
-                              </w:rPr>
-                              <w:t>{book</w:t>
-                            </w:r>
-                            <w:r>
-                              <w:rPr>
-                                <w:rFonts w:ascii="Bahnschrift Light" w:hAnsi="Bahnschrift Light"/>
-                                <w:sz w:val="36"/>
-                                <w:szCs w:val="36"/>
-                              </w:rPr>
-                              <w:t>4</w:t>
-                            </w:r>
-                            <w:r>
-                              <w:rPr>
-                                <w:rFonts w:ascii="Bahnschrift Light" w:hAnsi="Bahnschrift Light"/>
-                                <w:sz w:val="36"/>
-                                <w:szCs w:val="36"/>
-                              </w:rPr>
-                              <w:t>}</w:t>
-                            </w:r>
-                          </w:p>
-                        </w:txbxContent>
-                      </wps:txbx>
-                      <wps:bodyPr rot="0" spcFirstLastPara="0" vertOverflow="overflow" horzOverflow="overflow" vert="horz" wrap="square" lIns="91440" tIns="45720" rIns="91440" bIns="45720" numCol="1" spcCol="0" rtlCol="0" fromWordArt="0" anchor="t" anchorCtr="0" forceAA="0" compatLnSpc="1">
-                        <a:prstTxWarp prst="textNoShape">
-                          <a:avLst/>
-                        </a:prstTxWarp>
-                        <a:noAutofit/>
-                      </wps:bodyPr>
-                    </wps:wsp>
-                  </a:graphicData>
-                </a:graphic>
-              </wp:anchor>
-            </w:drawing>
-          </mc:Choice>
-          <mc:Fallback>
-            <w:pict>
-              <v:shape w14:anchorId="74802961" id="Text Box 17" o:spid="_x0000_s1034" type="#_x0000_t202" style="position:absolute;margin-left:-65.8pt;margin-top:565.25pt;width:174.5pt;height:31.8pt;z-index:251682816;visibility:visible;mso-wrap-style:square;mso-wrap-distance-left:9pt;mso-wrap-distance-top:0;mso-wrap-distance-right:9pt;mso-wrap-distance-bottom:0;mso-position-horizontal:absolute;mso-position-horizontal-relative:text;mso-position-vertical:absolute;mso-position-vertical-relative:text;v-text-anchor:top" o:gfxdata="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" filled="f" stroked="f" strokeweight=".5pt">
-                <v:textbox>
-                  <w:txbxContent>
-                    <w:p>
-                      <w:pPr>
-                        <w:rPr>
-                          <w:rFonts w:ascii="Bahnschrift Light" w:hAnsi="Bahnschrift Light"/>
-                          <w:sz w:val="36"/>
-                          <w:szCs w:val="36"/>
-                        </w:rPr>
-                      </w:pPr>
-                      <w:r>
-                        <w:rPr>
-                          <w:rFonts w:ascii="Bahnschrift Light" w:hAnsi="Bahnschrift Light"/>
-                          <w:sz w:val="36"/>
-                          <w:szCs w:val="36"/>
-                        </w:rPr>
-                        <w:t>{book</w:t>
-                      </w:r>
-                      <w:r>
-                        <w:rPr>
-                          <w:rFonts w:ascii="Bahnschrift Light" w:hAnsi="Bahnschrift Light"/>
-                          <w:sz w:val="36"/>
-                          <w:szCs w:val="36"/>
-                        </w:rPr>
-                        <w:t>4</w:t>
-                      </w:r>
-                      <w:r>
-                        <w:rPr>
-                          <w:rFonts w:ascii="Bahnschrift Light" w:hAnsi="Bahnschrift Light"/>
-                          <w:sz w:val="36"/>
-                          <w:szCs w:val="36"/>
-                        </w:rPr>
-                        <w:t>}</w:t>
-                      </w:r>
-                    </w:p>
-                  </w:txbxContent>
-                </v:textbox>
-              </v:shape>
-            </w:pict>
-          </mc:Fallback>
-        </mc:AlternateContent>
-      </w:r>
-      <w:r>
-        <w:rPr>
-          <w:noProof/>
-        </w:rPr>
-        <mc:AlternateContent>
-          <mc:Choice Requires="wps">
-            <w:drawing>
-              <wp:anchor distT="0" distB="0" distL="114300" distR="114300" simplePos="0" relativeHeight="251680768" behindDoc="0" locked="0" layoutInCell="1" allowOverlap="1" wp14:anchorId="432E7372" wp14:editId="25F37F2D">
-                <wp:simplePos x="0" y="0"/>
-                <wp:positionH relativeFrom="column">
-                  <wp:posOffset>-790832</wp:posOffset>
-                </wp:positionH>
-                <wp:positionV relativeFrom="paragraph">
-                  <wp:posOffset>6713838</wp:posOffset>
-                </wp:positionV>
-                <wp:extent cx="2215978" cy="403654"/>
-                <wp:effectExtent l="0" t="0" r="0" b="0"/>
-                <wp:wrapNone/>
-                <wp:docPr id="11" name="Text Box 11"/>
-                <wp:cNvGraphicFramePr/>
-                <a:graphic xmlns:a="http://schemas.openxmlformats.org/drawingml/2006/main">
-                  <a:graphicData uri="http://schemas.microsoft.com/office/word/2010/wordprocessingShape">
-                    <wps:wsp>
-                      <wps:cNvSpPr txBox="1"/>
-                      <wps:spPr>
-                        <a:xfrm>
-                          <a:off x="0" y="0"/>
-                          <a:ext cx="2215978" cy="403654"/>
-                        </a:xfrm>
-                        <a:prstGeom prst="rect">
-                          <a:avLst/>
-                        </a:prstGeom>
-                        <a:noFill/>
-                        <a:ln w="6350">
-                          <a:noFill/>
-                        </a:ln>
-                      </wps:spPr>
-                      <wps:txbx>
-                        <w:txbxContent>
-                          <w:p>
-                            <w:pPr>
-                              <w:rPr>
-                                <w:rFonts w:ascii="Bahnschrift SemiBold" w:hAnsi="Bahnschrift SemiBold"/>
-                                <w:sz w:val="48"/>
-                                <w:szCs w:val="48"/>
-                              </w:rPr>
-                            </w:pPr>
-                            <w:r>
-                              <w:rPr>
-                                <w:rFonts w:ascii="Bahnschrift SemiBold" w:hAnsi="Bahnschrift SemiBold"/>
-                                <w:sz w:val="48"/>
-                                <w:szCs w:val="48"/>
-                              </w:rPr>
-                              <w:t>{book1}</w:t>
-                            </w:r>
-                          </w:p>
-                        </w:txbxContent>
-                      </wps:txbx>
-                      <wps:bodyPr rot="0" spcFirstLastPara="0" vertOverflow="overflow" horzOverflow="overflow" vert="horz" wrap="square" lIns="91440" tIns="45720" rIns="91440" bIns="45720" numCol="1" spcCol="0" rtlCol="0" fromWordArt="0" anchor="t" anchorCtr="0" forceAA="0" compatLnSpc="1">
-                        <a:prstTxWarp prst="textNoShape">
-                          <a:avLst/>
-                        </a:prstTxWarp>
-                        <a:noAutofit/>
-                      </wps:bodyPr>
-                    </wps:wsp>
-                  </a:graphicData>
-                </a:graphic>
-              </wp:anchor>
-            </w:drawing>
-          </mc:Choice>
-          <mc:Fallback>
-            <w:pict>
-              <v:shape w14:anchorId="432E7372" id="Text Box 11" o:spid="_x0000_s1035" type="#_x0000_t202" style="position:absolute;margin-left:-62.25pt;margin-top:528.65pt;width:174.5pt;height:31.8pt;z-index:251680768;visibility:visible;mso-wrap-style:square;mso-wrap-distance-left:9pt;mso-wrap-distance-top:0;mso-wrap-distance-right:9pt;mso-wrap-distance-bottom:0;mso-position-horizontal:absolute;mso-position-horizontal-relative:text;mso-position-vertical:absolute;mso-position-vertical-relative:text;v-text-anchor:top" o:gfxdata="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" filled="f" stroked="f" strokeweight=".5pt">
-                <v:textbox>
-                  <w:txbxContent>
-                    <w:p>
-                      <w:pPr>
-                        <w:rPr>
-                          <w:rFonts w:ascii="Bahnschrift SemiBold" w:hAnsi="Bahnschrift SemiBold"/>
-                          <w:sz w:val="48"/>
-                          <w:szCs w:val="48"/>
-                        </w:rPr>
-                      </w:pPr>
-                      <w:r>
-                        <w:rPr>
-                          <w:rFonts w:ascii="Bahnschrift SemiBold" w:hAnsi="Bahnschrift SemiBold"/>
-                          <w:sz w:val="48"/>
-                          <w:szCs w:val="48"/>
-                        </w:rPr>
-                        <w:t>{book1}</w:t>
-                      </w:r>
-                    </w:p>
-                  </w:txbxContent>
-                </v:textbox>
-              </v:shape>
-            </w:pict>
-          </mc:Fallback>
-        </mc:AlternateContent>
       </w:r>
       <w:r>
         <w:rPr>
@@ -1920,7 +2898,7 @@
           </mc:Choice>
           <mc:Fallback>
             <w:pict>
-              <v:shape w14:anchorId="28D8422B" id="Text Box 16" o:spid="_x0000_s1036" type="#_x0000_t202" style="position:absolute;margin-left:-63.25pt;margin-top:483.55pt;width:156.95pt;height:32.45pt;z-index:251678720;visibility:visible;mso-wrap-style:square;mso-wrap-distance-left:9pt;mso-wrap-distance-top:0;mso-wrap-distance-right:9pt;mso-wrap-distance-bottom:0;mso-position-horizontal:absolute;mso-position-horizontal-relative:text;mso-position-vertical:absolute;mso-position-vertical-relative:text;v-text-anchor:top" o:gfxdata="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" filled="f" stroked="f" strokeweight=".5pt">
+              <v:shape w14:anchorId="28D8422B" id="Text Box 16" o:spid="_x0000_s1038" type="#_x0000_t202" style="position:absolute;margin-left:-63.25pt;margin-top:483.55pt;width:156.95pt;height:32.45pt;z-index:251678720;visibility:visible;mso-wrap-style:square;mso-wrap-distance-left:9pt;mso-wrap-distance-top:0;mso-wrap-distance-right:9pt;mso-wrap-distance-bottom:0;mso-position-horizontal:absolute;mso-position-horizontal-relative:text;mso-position-vertical:absolute;mso-position-vertical-relative:text;v-text-anchor:top" o:gfxdata="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" filled="f" stroked="f" strokeweight=".5pt">
                 <v:textbox>
                   <w:txbxContent>
                     <w:p>
@@ -1954,7 +2932,7 @@
         <mc:AlternateContent>
           <mc:Choice Requires="wps">
             <w:drawing>
-              <wp:anchor distT="0" distB="0" distL="114300" distR="114300" simplePos="0" relativeHeight="251676672" behindDoc="0" locked="0" layoutInCell="1" allowOverlap="1" wp14:anchorId="06D642C9" wp14:editId="171C308F">
+              <wp:anchor distT="0" distB="0" distL="114300" distR="114300" simplePos="0" relativeHeight="251676672" behindDoc="0" locked="0" layoutInCell="1" allowOverlap="1" wp14:anchorId="06D642C9" wp14:editId="069BA825">
                 <wp:simplePos x="0" y="0"/>
                 <wp:positionH relativeFrom="page">
                   <wp:posOffset>0</wp:posOffset>
@@ -2015,531 +2993,10 @@
           </mc:Choice>
           <mc:Fallback>
             <w:pict>
-              <v:line w14:anchorId="04A208E2" id="Straight Connector 15" o:spid="_x0000_s1026" style="position:absolute;z-index:251676672;visibility:visible;mso-wrap-style:square;mso-width-percent:0;mso-height-percent:0;mso-wrap-distance-left:9pt;mso-wrap-distance-top:0;mso-wrap-distance-right:9pt;mso-wrap-distance-bottom:0;mso-position-horizontal:absolute;mso-position-horizontal-relative:page;mso-position-vertical:absolute;mso-position-vertical-relative:text;mso-width-percent:0;mso-height-percent:0;mso-width-relative:margin;mso-height-relative:margin" from="0,475.7pt" to="203.05pt,478.95pt" o:gfxdata="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" strokecolor="black [3213]" strokeweight="1.5pt">
+              <v:line w14:anchorId="76F10DF2" id="Straight Connector 15" o:spid="_x0000_s1026" style="position:absolute;z-index:251676672;visibility:visible;mso-wrap-style:square;mso-width-percent:0;mso-height-percent:0;mso-wrap-distance-left:9pt;mso-wrap-distance-top:0;mso-wrap-distance-right:9pt;mso-wrap-distance-bottom:0;mso-position-horizontal:absolute;mso-position-horizontal-relative:page;mso-position-vertical:absolute;mso-position-vertical-relative:text;mso-width-percent:0;mso-height-percent:0;mso-width-relative:margin;mso-height-relative:margin" from="0,475.7pt" to="203.05pt,478.95pt" o:gfxdata="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" strokecolor="black [3213]" strokeweight="1.5pt">
                 <v:stroke dashstyle="1 1" joinstyle="miter"/>
                 <w10:wrap anchorx="page"/>
               </v:line>
-            </w:pict>
-          </mc:Fallback>
-        </mc:AlternateContent>
-      </w:r>
-      <w:r>
-        <w:rPr>
-          <w:noProof/>
-        </w:rPr>
-        <mc:AlternateContent>
-          <mc:Choice Requires="wps">
-            <w:drawing>
-              <wp:anchor distT="0" distB="0" distL="114300" distR="114300" simplePos="0" relativeHeight="251673600" behindDoc="0" locked="0" layoutInCell="1" allowOverlap="1" wp14:anchorId="700F6C0E" wp14:editId="0C1B6EF7">
-                <wp:simplePos x="0" y="0"/>
-                <wp:positionH relativeFrom="column">
-                  <wp:posOffset>-1145059</wp:posOffset>
-                </wp:positionH>
-                <wp:positionV relativeFrom="paragraph">
-                  <wp:posOffset>3031524</wp:posOffset>
-                </wp:positionV>
-                <wp:extent cx="1943735" cy="3015049"/>
-                <wp:effectExtent l="0" t="0" r="0" b="0"/>
-                <wp:wrapNone/>
-                <wp:docPr id="13" name="Text Box 13"/>
-                <wp:cNvGraphicFramePr/>
-                <a:graphic xmlns:a="http://schemas.openxmlformats.org/drawingml/2006/main">
-                  <a:graphicData uri="http://schemas.microsoft.com/office/word/2010/wordprocessingShape">
-                    <wps:wsp>
-                      <wps:cNvSpPr txBox="1"/>
-                      <wps:spPr>
-                        <a:xfrm>
-                          <a:off x="0" y="0"/>
-                          <a:ext cx="1943735" cy="3015049"/>
-                        </a:xfrm>
-                        <a:prstGeom prst="rect">
-                          <a:avLst/>
-                        </a:prstGeom>
-                        <a:noFill/>
-                        <a:ln w="6350">
-                          <a:noFill/>
-                        </a:ln>
-                      </wps:spPr>
-                      <wps:txbx>
-                        <w:txbxContent>
-                          <w:p>
-                            <w:pPr>
-                              <w:pStyle w:val="ListParagraph"/>
-                              <w:numPr>
-                                <w:ilvl w:val="0"/>
-                                <w:numId w:val="5"/>
-                              </w:numPr>
-                              <w:spacing w:after="120"/>
-                              <w:ind w:left="714" w:hanging="357"/>
-                              <w:contextualSpacing w:val="0"/>
-                              <w:rPr>
-                                <w:rFonts w:ascii="Bahnschrift Light Condensed" w:hAnsi="Bahnschrift Light Condensed"/>
-                                <w:sz w:val="56"/>
-                                <w:szCs w:val="56"/>
-                              </w:rPr>
-                            </w:pPr>
-                            <w:r>
-                              <w:rPr>
-                                <w:rFonts w:ascii="Bahnschrift Light Condensed" w:hAnsi="Bahnschrift Light Condensed"/>
-                                <w:sz w:val="56"/>
-                                <w:szCs w:val="56"/>
-                              </w:rPr>
-                              <w:t>{</w:t>
-                            </w:r>
-                            <w:r>
-                              <w:rPr>
-                                <w:rFonts w:ascii="Bahnschrift Light Condensed" w:hAnsi="Bahnschrift Light Condensed"/>
-                                <w:sz w:val="56"/>
-                                <w:szCs w:val="56"/>
-                              </w:rPr>
-                              <w:t>movie1</w:t>
-                            </w:r>
-                            <w:r>
-                              <w:rPr>
-                                <w:rFonts w:ascii="Bahnschrift Light Condensed" w:hAnsi="Bahnschrift Light Condensed"/>
-                                <w:sz w:val="56"/>
-                                <w:szCs w:val="56"/>
-                              </w:rPr>
-                              <w:t>}</w:t>
-                            </w:r>
-                          </w:p>
-                          <w:p>
-                            <w:pPr>
-                              <w:pStyle w:val="ListParagraph"/>
-                              <w:numPr>
-                                <w:ilvl w:val="0"/>
-                                <w:numId w:val="5"/>
-                              </w:numPr>
-                              <w:spacing w:after="120"/>
-                              <w:ind w:left="714" w:hanging="357"/>
-                              <w:contextualSpacing w:val="0"/>
-                              <w:rPr>
-                                <w:rFonts w:ascii="Bahnschrift Light Condensed" w:hAnsi="Bahnschrift Light Condensed"/>
-                                <w:sz w:val="56"/>
-                                <w:szCs w:val="56"/>
-                              </w:rPr>
-                            </w:pPr>
-                            <w:r>
-                              <w:rPr>
-                                <w:rFonts w:ascii="Bahnschrift Light Condensed" w:hAnsi="Bahnschrift Light Condensed"/>
-                                <w:sz w:val="56"/>
-                                <w:szCs w:val="56"/>
-                              </w:rPr>
-                              <w:t>{</w:t>
-                            </w:r>
-                            <w:r>
-                              <w:rPr>
-                                <w:rFonts w:ascii="Bahnschrift Light Condensed" w:hAnsi="Bahnschrift Light Condensed"/>
-                                <w:sz w:val="56"/>
-                                <w:szCs w:val="56"/>
-                              </w:rPr>
-                              <w:t>movie2</w:t>
-                            </w:r>
-                            <w:r>
-                              <w:rPr>
-                                <w:rFonts w:ascii="Bahnschrift Light Condensed" w:hAnsi="Bahnschrift Light Condensed"/>
-                                <w:sz w:val="56"/>
-                                <w:szCs w:val="56"/>
-                              </w:rPr>
-                              <w:t>}</w:t>
-                            </w:r>
-                          </w:p>
-                          <w:p>
-                            <w:pPr>
-                              <w:pStyle w:val="ListParagraph"/>
-                              <w:numPr>
-                                <w:ilvl w:val="0"/>
-                                <w:numId w:val="5"/>
-                              </w:numPr>
-                              <w:spacing w:after="120"/>
-                              <w:ind w:left="714" w:hanging="357"/>
-                              <w:contextualSpacing w:val="0"/>
-                              <w:rPr>
-                                <w:rFonts w:ascii="Bahnschrift Light Condensed" w:hAnsi="Bahnschrift Light Condensed"/>
-                                <w:sz w:val="56"/>
-                                <w:szCs w:val="56"/>
-                              </w:rPr>
-                            </w:pPr>
-                            <w:r>
-                              <w:rPr>
-                                <w:rFonts w:ascii="Bahnschrift Light Condensed" w:hAnsi="Bahnschrift Light Condensed"/>
-                                <w:sz w:val="56"/>
-                                <w:szCs w:val="56"/>
-                              </w:rPr>
-                              <w:t>{</w:t>
-                            </w:r>
-                            <w:r>
-                              <w:rPr>
-                                <w:rFonts w:ascii="Bahnschrift Light Condensed" w:hAnsi="Bahnschrift Light Condensed"/>
-                                <w:sz w:val="56"/>
-                                <w:szCs w:val="56"/>
-                              </w:rPr>
-                              <w:t>movie</w:t>
-                            </w:r>
-                            <w:r>
-                              <w:rPr>
-                                <w:rFonts w:ascii="Bahnschrift Light Condensed" w:hAnsi="Bahnschrift Light Condensed"/>
-                                <w:sz w:val="56"/>
-                                <w:szCs w:val="56"/>
-                              </w:rPr>
-                              <w:t>3</w:t>
-                            </w:r>
-                            <w:r>
-                              <w:rPr>
-                                <w:rFonts w:ascii="Bahnschrift Light Condensed" w:hAnsi="Bahnschrift Light Condensed"/>
-                                <w:sz w:val="56"/>
-                                <w:szCs w:val="56"/>
-                              </w:rPr>
-                              <w:t>}</w:t>
-                            </w:r>
-                          </w:p>
-                          <w:p>
-                            <w:pPr>
-                              <w:pStyle w:val="ListParagraph"/>
-                              <w:numPr>
-                                <w:ilvl w:val="0"/>
-                                <w:numId w:val="5"/>
-                              </w:numPr>
-                              <w:spacing w:after="120"/>
-                              <w:ind w:left="714" w:hanging="357"/>
-                              <w:contextualSpacing w:val="0"/>
-                              <w:rPr>
-                                <w:rFonts w:ascii="Bahnschrift Light Condensed" w:hAnsi="Bahnschrift Light Condensed"/>
-                                <w:sz w:val="56"/>
-                                <w:szCs w:val="56"/>
-                              </w:rPr>
-                            </w:pPr>
-                            <w:r>
-                              <w:rPr>
-                                <w:rFonts w:ascii="Bahnschrift Light Condensed" w:hAnsi="Bahnschrift Light Condensed"/>
-                                <w:sz w:val="56"/>
-                                <w:szCs w:val="56"/>
-                              </w:rPr>
-                              <w:t>{</w:t>
-                            </w:r>
-                            <w:r>
-                              <w:rPr>
-                                <w:rFonts w:ascii="Bahnschrift Light Condensed" w:hAnsi="Bahnschrift Light Condensed"/>
-                                <w:sz w:val="56"/>
-                                <w:szCs w:val="56"/>
-                              </w:rPr>
-                              <w:t>movie</w:t>
-                            </w:r>
-                            <w:r>
-                              <w:rPr>
-                                <w:rFonts w:ascii="Bahnschrift Light Condensed" w:hAnsi="Bahnschrift Light Condensed"/>
-                                <w:sz w:val="56"/>
-                                <w:szCs w:val="56"/>
-                              </w:rPr>
-                              <w:t>4}</w:t>
-                            </w:r>
-                          </w:p>
-                          <w:p>
-                            <w:pPr>
-                              <w:pStyle w:val="ListParagraph"/>
-                              <w:numPr>
-                                <w:ilvl w:val="0"/>
-                                <w:numId w:val="5"/>
-                              </w:numPr>
-                              <w:spacing w:after="120"/>
-                              <w:ind w:left="714" w:hanging="357"/>
-                              <w:contextualSpacing w:val="0"/>
-                              <w:rPr>
-                                <w:rFonts w:ascii="Bahnschrift Light Condensed" w:hAnsi="Bahnschrift Light Condensed"/>
-                                <w:sz w:val="56"/>
-                                <w:szCs w:val="56"/>
-                              </w:rPr>
-                            </w:pPr>
-                            <w:r>
-                              <w:rPr>
-                                <w:rFonts w:ascii="Bahnschrift Light Condensed" w:hAnsi="Bahnschrift Light Condensed"/>
-                                <w:sz w:val="56"/>
-                                <w:szCs w:val="56"/>
-                              </w:rPr>
-                              <w:t>{</w:t>
-                            </w:r>
-                            <w:r>
-                              <w:rPr>
-                                <w:rFonts w:ascii="Bahnschrift Light Condensed" w:hAnsi="Bahnschrift Light Condensed"/>
-                                <w:sz w:val="56"/>
-                                <w:szCs w:val="56"/>
-                              </w:rPr>
-                              <w:t>movie</w:t>
-                            </w:r>
-                            <w:r>
-                              <w:rPr>
-                                <w:rFonts w:ascii="Bahnschrift Light Condensed" w:hAnsi="Bahnschrift Light Condensed"/>
-                                <w:sz w:val="56"/>
-                                <w:szCs w:val="56"/>
-                              </w:rPr>
-                              <w:t>5}</w:t>
-                            </w:r>
-                          </w:p>
-                          <w:p>
-                            <w:pPr>
-                              <w:spacing w:after="120"/>
-                              <w:rPr>
-                                <w:rFonts w:ascii="Bahnschrift Light Condensed" w:hAnsi="Bahnschrift Light Condensed"/>
-                                <w:sz w:val="56"/>
-                                <w:szCs w:val="56"/>
-                              </w:rPr>
-                            </w:pPr>
-                          </w:p>
-                        </w:txbxContent>
-                      </wps:txbx>
-                      <wps:bodyPr rot="0" spcFirstLastPara="0" vertOverflow="overflow" horzOverflow="overflow" vert="horz" wrap="square" lIns="91440" tIns="45720" rIns="91440" bIns="45720" numCol="1" spcCol="0" rtlCol="0" fromWordArt="0" anchor="t" anchorCtr="0" forceAA="0" compatLnSpc="1">
-                        <a:prstTxWarp prst="textNoShape">
-                          <a:avLst/>
-                        </a:prstTxWarp>
-                        <a:noAutofit/>
-                      </wps:bodyPr>
-                    </wps:wsp>
-                  </a:graphicData>
-                </a:graphic>
-                <wp14:sizeRelH relativeFrom="margin">
-                  <wp14:pctWidth>0</wp14:pctWidth>
-                </wp14:sizeRelH>
-                <wp14:sizeRelV relativeFrom="margin">
-                  <wp14:pctHeight>0</wp14:pctHeight>
-                </wp14:sizeRelV>
-              </wp:anchor>
-            </w:drawing>
-          </mc:Choice>
-          <mc:Fallback>
-            <w:pict>
-              <v:shapetype w14:anchorId="700F6C0E" id="_x0000_t202" coordsize="21600,21600" o:spt="202" path="m,l,21600r21600,l21600,xe">
-                <v:stroke joinstyle="miter"/>
-                <v:path gradientshapeok="t" o:connecttype="rect"/>
-              </v:shapetype>
-              <v:shape id="Text Box 13" o:spid="_x0000_s1037" type="#_x0000_t202" style="position:absolute;margin-left:-90.15pt;margin-top:238.7pt;width:153.05pt;height:237.4pt;z-index:251673600;visibility:visible;mso-wrap-style:square;mso-width-percent:0;mso-height-percent:0;mso-wrap-distance-left:9pt;mso-wrap-distance-top:0;mso-wrap-distance-right:9pt;mso-wrap-distance-bottom:0;mso-position-horizontal:absolute;mso-position-horizontal-relative:text;mso-position-vertical:absolute;mso-position-vertical-relative:text;mso-width-percent:0;mso-height-percent:0;mso-width-relative:margin;mso-height-relative:margin;v-text-anchor:top" o:gfxdata="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" filled="f" stroked="f" strokeweight=".5pt">
-                <v:textbox>
-                  <w:txbxContent>
-                    <w:p>
-                      <w:pPr>
-                        <w:pStyle w:val="ListParagraph"/>
-                        <w:numPr>
-                          <w:ilvl w:val="0"/>
-                          <w:numId w:val="5"/>
-                        </w:numPr>
-                        <w:spacing w:after="120"/>
-                        <w:ind w:left="714" w:hanging="357"/>
-                        <w:contextualSpacing w:val="0"/>
-                        <w:rPr>
-                          <w:rFonts w:ascii="Bahnschrift Light Condensed" w:hAnsi="Bahnschrift Light Condensed"/>
-                          <w:sz w:val="56"/>
-                          <w:szCs w:val="56"/>
-                        </w:rPr>
-                      </w:pPr>
-                      <w:r>
-                        <w:rPr>
-                          <w:rFonts w:ascii="Bahnschrift Light Condensed" w:hAnsi="Bahnschrift Light Condensed"/>
-                          <w:sz w:val="56"/>
-                          <w:szCs w:val="56"/>
-                        </w:rPr>
-                        <w:t>{</w:t>
-                      </w:r>
-                      <w:r>
-                        <w:rPr>
-                          <w:rFonts w:ascii="Bahnschrift Light Condensed" w:hAnsi="Bahnschrift Light Condensed"/>
-                          <w:sz w:val="56"/>
-                          <w:szCs w:val="56"/>
-                        </w:rPr>
-                        <w:t>movie1</w:t>
-                      </w:r>
-                      <w:r>
-                        <w:rPr>
-                          <w:rFonts w:ascii="Bahnschrift Light Condensed" w:hAnsi="Bahnschrift Light Condensed"/>
-                          <w:sz w:val="56"/>
-                          <w:szCs w:val="56"/>
-                        </w:rPr>
-                        <w:t>}</w:t>
-                      </w:r>
-                    </w:p>
-                    <w:p>
-                      <w:pPr>
-                        <w:pStyle w:val="ListParagraph"/>
-                        <w:numPr>
-                          <w:ilvl w:val="0"/>
-                          <w:numId w:val="5"/>
-                        </w:numPr>
-                        <w:spacing w:after="120"/>
-                        <w:ind w:left="714" w:hanging="357"/>
-                        <w:contextualSpacing w:val="0"/>
-                        <w:rPr>
-                          <w:rFonts w:ascii="Bahnschrift Light Condensed" w:hAnsi="Bahnschrift Light Condensed"/>
-                          <w:sz w:val="56"/>
-                          <w:szCs w:val="56"/>
-                        </w:rPr>
-                      </w:pPr>
-                      <w:r>
-                        <w:rPr>
-                          <w:rFonts w:ascii="Bahnschrift Light Condensed" w:hAnsi="Bahnschrift Light Condensed"/>
-                          <w:sz w:val="56"/>
-                          <w:szCs w:val="56"/>
-                        </w:rPr>
-                        <w:t>{</w:t>
-                      </w:r>
-                      <w:r>
-                        <w:rPr>
-                          <w:rFonts w:ascii="Bahnschrift Light Condensed" w:hAnsi="Bahnschrift Light Condensed"/>
-                          <w:sz w:val="56"/>
-                          <w:szCs w:val="56"/>
-                        </w:rPr>
-                        <w:t>movie2</w:t>
-                      </w:r>
-                      <w:r>
-                        <w:rPr>
-                          <w:rFonts w:ascii="Bahnschrift Light Condensed" w:hAnsi="Bahnschrift Light Condensed"/>
-                          <w:sz w:val="56"/>
-                          <w:szCs w:val="56"/>
-                        </w:rPr>
-                        <w:t>}</w:t>
-                      </w:r>
-                    </w:p>
-                    <w:p>
-                      <w:pPr>
-                        <w:pStyle w:val="ListParagraph"/>
-                        <w:numPr>
-                          <w:ilvl w:val="0"/>
-                          <w:numId w:val="5"/>
-                        </w:numPr>
-                        <w:spacing w:after="120"/>
-                        <w:ind w:left="714" w:hanging="357"/>
-                        <w:contextualSpacing w:val="0"/>
-                        <w:rPr>
-                          <w:rFonts w:ascii="Bahnschrift Light Condensed" w:hAnsi="Bahnschrift Light Condensed"/>
-                          <w:sz w:val="56"/>
-                          <w:szCs w:val="56"/>
-                        </w:rPr>
-                      </w:pPr>
-                      <w:r>
-                        <w:rPr>
-                          <w:rFonts w:ascii="Bahnschrift Light Condensed" w:hAnsi="Bahnschrift Light Condensed"/>
-                          <w:sz w:val="56"/>
-                          <w:szCs w:val="56"/>
-                        </w:rPr>
-                        <w:t>{</w:t>
-                      </w:r>
-                      <w:r>
-                        <w:rPr>
-                          <w:rFonts w:ascii="Bahnschrift Light Condensed" w:hAnsi="Bahnschrift Light Condensed"/>
-                          <w:sz w:val="56"/>
-                          <w:szCs w:val="56"/>
-                        </w:rPr>
-                        <w:t>movie</w:t>
-                      </w:r>
-                      <w:r>
-                        <w:rPr>
-                          <w:rFonts w:ascii="Bahnschrift Light Condensed" w:hAnsi="Bahnschrift Light Condensed"/>
-                          <w:sz w:val="56"/>
-                          <w:szCs w:val="56"/>
-                        </w:rPr>
-                        <w:t>3</w:t>
-                      </w:r>
-                      <w:r>
-                        <w:rPr>
-                          <w:rFonts w:ascii="Bahnschrift Light Condensed" w:hAnsi="Bahnschrift Light Condensed"/>
-                          <w:sz w:val="56"/>
-                          <w:szCs w:val="56"/>
-                        </w:rPr>
-                        <w:t>}</w:t>
-                      </w:r>
-                    </w:p>
-                    <w:p>
-                      <w:pPr>
-                        <w:pStyle w:val="ListParagraph"/>
-                        <w:numPr>
-                          <w:ilvl w:val="0"/>
-                          <w:numId w:val="5"/>
-                        </w:numPr>
-                        <w:spacing w:after="120"/>
-                        <w:ind w:left="714" w:hanging="357"/>
-                        <w:contextualSpacing w:val="0"/>
-                        <w:rPr>
-                          <w:rFonts w:ascii="Bahnschrift Light Condensed" w:hAnsi="Bahnschrift Light Condensed"/>
-                          <w:sz w:val="56"/>
-                          <w:szCs w:val="56"/>
-                        </w:rPr>
-                      </w:pPr>
-                      <w:r>
-                        <w:rPr>
-                          <w:rFonts w:ascii="Bahnschrift Light Condensed" w:hAnsi="Bahnschrift Light Condensed"/>
-                          <w:sz w:val="56"/>
-                          <w:szCs w:val="56"/>
-                        </w:rPr>
-                        <w:t>{</w:t>
-                      </w:r>
-                      <w:r>
-                        <w:rPr>
-                          <w:rFonts w:ascii="Bahnschrift Light Condensed" w:hAnsi="Bahnschrift Light Condensed"/>
-                          <w:sz w:val="56"/>
-                          <w:szCs w:val="56"/>
-                        </w:rPr>
-                        <w:t>movie</w:t>
-                      </w:r>
-                      <w:r>
-                        <w:rPr>
-                          <w:rFonts w:ascii="Bahnschrift Light Condensed" w:hAnsi="Bahnschrift Light Condensed"/>
-                          <w:sz w:val="56"/>
-                          <w:szCs w:val="56"/>
-                        </w:rPr>
-                        <w:t>4}</w:t>
-                      </w:r>
-                    </w:p>
-                    <w:p>
-                      <w:pPr>
-                        <w:pStyle w:val="ListParagraph"/>
-                        <w:numPr>
-                          <w:ilvl w:val="0"/>
-                          <w:numId w:val="5"/>
-                        </w:numPr>
-                        <w:spacing w:after="120"/>
-                        <w:ind w:left="714" w:hanging="357"/>
-                        <w:contextualSpacing w:val="0"/>
-                        <w:rPr>
-                          <w:rFonts w:ascii="Bahnschrift Light Condensed" w:hAnsi="Bahnschrift Light Condensed"/>
-                          <w:sz w:val="56"/>
-                          <w:szCs w:val="56"/>
-                        </w:rPr>
-                      </w:pPr>
-                      <w:r>
-                        <w:rPr>
-                          <w:rFonts w:ascii="Bahnschrift Light Condensed" w:hAnsi="Bahnschrift Light Condensed"/>
-                          <w:sz w:val="56"/>
-                          <w:szCs w:val="56"/>
-                        </w:rPr>
-                        <w:t>{</w:t>
-                      </w:r>
-                      <w:r>
-                        <w:rPr>
-                          <w:rFonts w:ascii="Bahnschrift Light Condensed" w:hAnsi="Bahnschrift Light Condensed"/>
-                          <w:sz w:val="56"/>
-                          <w:szCs w:val="56"/>
-                        </w:rPr>
-                        <w:t>movie</w:t>
-                      </w:r>
-                      <w:r>
-                        <w:rPr>
-                          <w:rFonts w:ascii="Bahnschrift Light Condensed" w:hAnsi="Bahnschrift Light Condensed"/>
-                          <w:sz w:val="56"/>
-                          <w:szCs w:val="56"/>
-                        </w:rPr>
-                        <w:t>5}</w:t>
-                      </w:r>
-                    </w:p>
-                    <w:p>
-                      <w:pPr>
-                        <w:spacing w:after="120"/>
-                        <w:rPr>
-                          <w:rFonts w:ascii="Bahnschrift Light Condensed" w:hAnsi="Bahnschrift Light Condensed"/>
-                          <w:sz w:val="56"/>
-                          <w:szCs w:val="56"/>
-                        </w:rPr>
-                      </w:pPr>
-                    </w:p>
-                  </w:txbxContent>
-                </v:textbox>
-              </v:shape>
             </w:pict>
           </mc:Fallback>
         </mc:AlternateContent>
@@ -2702,7 +3159,7 @@
         <mc:AlternateContent>
           <mc:Choice Requires="wps">
             <w:drawing>
-              <wp:anchor distT="0" distB="0" distL="114300" distR="114300" simplePos="0" relativeHeight="251670528" behindDoc="0" locked="0" layoutInCell="1" allowOverlap="1" wp14:anchorId="71CDC27F" wp14:editId="69F87AAF">
+              <wp:anchor distT="0" distB="0" distL="114300" distR="114300" simplePos="0" relativeHeight="251670528" behindDoc="0" locked="0" layoutInCell="1" allowOverlap="1" wp14:anchorId="71CDC27F" wp14:editId="10733FA2">
                 <wp:simplePos x="0" y="0"/>
                 <wp:positionH relativeFrom="column">
                   <wp:posOffset>4147288</wp:posOffset>
@@ -2763,208 +3220,9 @@
           </mc:Choice>
           <mc:Fallback>
             <w:pict>
-              <v:line w14:anchorId="2D65E152" id="Straight Connector 9" o:spid="_x0000_s1026" style="position:absolute;z-index:251670528;visibility:visible;mso-wrap-style:square;mso-width-percent:0;mso-height-percent:0;mso-wrap-distance-left:9pt;mso-wrap-distance-top:0;mso-wrap-distance-right:9pt;mso-wrap-distance-bottom:0;mso-position-horizontal:absolute;mso-position-horizontal-relative:text;mso-position-vertical:absolute;mso-position-vertical-relative:text;mso-width-percent:0;mso-height-percent:0;mso-width-relative:margin;mso-height-relative:margin" from="326.55pt,61.3pt" to="327.2pt,750.8pt" o:gfxdata="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" strokecolor="black [3213]" strokeweight="1.5pt">
+              <v:line w14:anchorId="69FD0F4E" id="Straight Connector 9" o:spid="_x0000_s1026" style="position:absolute;z-index:251670528;visibility:visible;mso-wrap-style:square;mso-width-percent:0;mso-height-percent:0;mso-wrap-distance-left:9pt;mso-wrap-distance-top:0;mso-wrap-distance-right:9pt;mso-wrap-distance-bottom:0;mso-position-horizontal:absolute;mso-position-horizontal-relative:text;mso-position-vertical:absolute;mso-position-vertical-relative:text;mso-width-percent:0;mso-height-percent:0;mso-width-relative:margin;mso-height-relative:margin" from="326.55pt,61.3pt" to="327.2pt,750.8pt" o:gfxdata="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" strokecolor="black [3213]" strokeweight="1.5pt">
                 <v:stroke dashstyle="1 1" joinstyle="miter"/>
               </v:line>
-            </w:pict>
-          </mc:Fallback>
-        </mc:AlternateContent>
-      </w:r>
-      <w:r>
-        <w:rPr>
-          <w:noProof/>
-        </w:rPr>
-        <mc:AlternateContent>
-          <mc:Choice Requires="wps">
-            <w:drawing>
-              <wp:anchor distT="0" distB="0" distL="114300" distR="114300" simplePos="0" relativeHeight="251666432" behindDoc="0" locked="0" layoutInCell="1" allowOverlap="1" wp14:anchorId="5F092BFA" wp14:editId="7DE8FA72">
-                <wp:simplePos x="0" y="0"/>
-                <wp:positionH relativeFrom="column">
-                  <wp:posOffset>-815340</wp:posOffset>
-                </wp:positionH>
-                <wp:positionV relativeFrom="paragraph">
-                  <wp:posOffset>1706880</wp:posOffset>
-                </wp:positionV>
-                <wp:extent cx="1981200" cy="868680"/>
-                <wp:effectExtent l="0" t="0" r="0" b="7620"/>
-                <wp:wrapNone/>
-                <wp:docPr id="7" name="Text Box 7"/>
-                <wp:cNvGraphicFramePr/>
-                <a:graphic xmlns:a="http://schemas.openxmlformats.org/drawingml/2006/main">
-                  <a:graphicData uri="http://schemas.microsoft.com/office/word/2010/wordprocessingShape">
-                    <wps:wsp>
-                      <wps:cNvSpPr txBox="1"/>
-                      <wps:spPr>
-                        <a:xfrm>
-                          <a:off x="0" y="0"/>
-                          <a:ext cx="1981200" cy="868680"/>
-                        </a:xfrm>
-                        <a:prstGeom prst="rect">
-                          <a:avLst/>
-                        </a:prstGeom>
-                        <a:noFill/>
-                        <a:ln w="6350">
-                          <a:noFill/>
-                        </a:ln>
-                      </wps:spPr>
-                      <wps:txbx>
-                        <w:txbxContent>
-                          <w:p>
-                            <w:pPr>
-                              <w:rPr>
-                                <w:rFonts w:ascii="Bahnschrift Light Condensed" w:hAnsi="Bahnschrift Light Condensed"/>
-                                <w:sz w:val="28"/>
-                                <w:szCs w:val="28"/>
-                                <w:lang w:val="en-GB"/>
-                              </w:rPr>
-                            </w:pPr>
-                            <w:r>
-                              <w:rPr>
-                                <w:rFonts w:ascii="Bahnschrift Light Condensed" w:hAnsi="Bahnschrift Light Condensed"/>
-                                <w:sz w:val="28"/>
-                                <w:szCs w:val="28"/>
-                                <w:lang w:val="en-GB"/>
-                              </w:rPr>
-                              <w:t>World Population: {world_pop}</w:t>
-                            </w:r>
-                          </w:p>
-                          <w:p>
-                            <w:pPr>
-                              <w:rPr>
-                                <w:rFonts w:ascii="Bahnschrift Light Condensed" w:hAnsi="Bahnschrift Light Condensed"/>
-                                <w:sz w:val="28"/>
-                                <w:szCs w:val="28"/>
-                                <w:lang w:val="en-GB"/>
-                              </w:rPr>
-                            </w:pPr>
-                            <w:r>
-                              <w:rPr>
-                                <w:rFonts w:ascii="Bahnschrift Light Condensed" w:hAnsi="Bahnschrift Light Condensed"/>
-                                <w:sz w:val="28"/>
-                                <w:szCs w:val="28"/>
-                                <w:lang w:val="en-GB"/>
-                              </w:rPr>
-                              <w:t xml:space="preserve">UK Population: </w:t>
-                            </w:r>
-                            <w:r>
-                              <w:rPr>
-                                <w:rFonts w:ascii="Bahnschrift Light Condensed" w:hAnsi="Bahnschrift Light Condensed"/>
-                                <w:sz w:val="28"/>
-                                <w:szCs w:val="28"/>
-                                <w:lang w:val="en-GB"/>
-                              </w:rPr>
-                              <w:t>{uk_pop}</w:t>
-                            </w:r>
-                          </w:p>
-                        </w:txbxContent>
-                      </wps:txbx>
-                      <wps:bodyPr rot="0" spcFirstLastPara="0" vertOverflow="overflow" horzOverflow="overflow" vert="horz" wrap="square" lIns="91440" tIns="45720" rIns="91440" bIns="45720" numCol="1" spcCol="0" rtlCol="0" fromWordArt="0" anchor="t" anchorCtr="0" forceAA="0" compatLnSpc="1">
-                        <a:prstTxWarp prst="textNoShape">
-                          <a:avLst/>
-                        </a:prstTxWarp>
-                        <a:noAutofit/>
-                      </wps:bodyPr>
-                    </wps:wsp>
-                  </a:graphicData>
-                </a:graphic>
-              </wp:anchor>
-            </w:drawing>
-          </mc:Choice>
-          <mc:Fallback>
-            <w:pict>
-              <v:shape w14:anchorId="5F092BFA" id="Text Box 7" o:spid="_x0000_s1038" type="#_x0000_t202" style="position:absolute;margin-left:-64.2pt;margin-top:134.4pt;width:156pt;height:68.4pt;z-index:251666432;visibility:visible;mso-wrap-style:square;mso-wrap-distance-left:9pt;mso-wrap-distance-top:0;mso-wrap-distance-right:9pt;mso-wrap-distance-bottom:0;mso-position-horizontal:absolute;mso-position-horizontal-relative:text;mso-position-vertical:absolute;mso-position-vertical-relative:text;v-text-anchor:top" o:gfxdata="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" filled="f" stroked="f" strokeweight=".5pt">
-                <v:textbox>
-                  <w:txbxContent>
-                    <w:p>
-                      <w:pPr>
-                        <w:rPr>
-                          <w:rFonts w:ascii="Bahnschrift Light Condensed" w:hAnsi="Bahnschrift Light Condensed"/>
-                          <w:sz w:val="28"/>
-                          <w:szCs w:val="28"/>
-                          <w:lang w:val="en-GB"/>
-                        </w:rPr>
-                      </w:pPr>
-                      <w:r>
-                        <w:rPr>
-                          <w:rFonts w:ascii="Bahnschrift Light Condensed" w:hAnsi="Bahnschrift Light Condensed"/>
-                          <w:sz w:val="28"/>
-                          <w:szCs w:val="28"/>
-                          <w:lang w:val="en-GB"/>
-                        </w:rPr>
-                        <w:t>World Population: {</w:t>
-                      </w:r>
-                      <w:proofErr w:type="spellStart"/>
-                      <w:r>
-                        <w:rPr>
-                          <w:rFonts w:ascii="Bahnschrift Light Condensed" w:hAnsi="Bahnschrift Light Condensed"/>
-                          <w:sz w:val="28"/>
-                          <w:szCs w:val="28"/>
-                          <w:lang w:val="en-GB"/>
-                        </w:rPr>
-                        <w:t>world_pop</w:t>
-                      </w:r>
-                      <w:proofErr w:type="spellEnd"/>
-                      <w:r>
-                        <w:rPr>
-                          <w:rFonts w:ascii="Bahnschrift Light Condensed" w:hAnsi="Bahnschrift Light Condensed"/>
-                          <w:sz w:val="28"/>
-                          <w:szCs w:val="28"/>
-                          <w:lang w:val="en-GB"/>
-                        </w:rPr>
-                        <w:t>}</w:t>
-                      </w:r>
-                    </w:p>
-                    <w:p>
-                      <w:pPr>
-                        <w:rPr>
-                          <w:rFonts w:ascii="Bahnschrift Light Condensed" w:hAnsi="Bahnschrift Light Condensed"/>
-                          <w:sz w:val="28"/>
-                          <w:szCs w:val="28"/>
-                          <w:lang w:val="en-GB"/>
-                        </w:rPr>
-                      </w:pPr>
-                      <w:r>
-                        <w:rPr>
-                          <w:rFonts w:ascii="Bahnschrift Light Condensed" w:hAnsi="Bahnschrift Light Condensed"/>
-                          <w:sz w:val="28"/>
-                          <w:szCs w:val="28"/>
-                          <w:lang w:val="en-GB"/>
-                        </w:rPr>
-                        <w:t xml:space="preserve">UK Population: </w:t>
-                      </w:r>
-                      <w:r>
-                        <w:rPr>
-                          <w:rFonts w:ascii="Bahnschrift Light Condensed" w:hAnsi="Bahnschrift Light Condensed"/>
-                          <w:sz w:val="28"/>
-                          <w:szCs w:val="28"/>
-                          <w:lang w:val="en-GB"/>
-                        </w:rPr>
-                        <w:t>{</w:t>
-                      </w:r>
-                      <w:proofErr w:type="spellStart"/>
-                      <w:r>
-                        <w:rPr>
-                          <w:rFonts w:ascii="Bahnschrift Light Condensed" w:hAnsi="Bahnschrift Light Condensed"/>
-                          <w:sz w:val="28"/>
-                          <w:szCs w:val="28"/>
-                          <w:lang w:val="en-GB"/>
-                        </w:rPr>
-                        <w:t>uk_pop</w:t>
-                      </w:r>
-                      <w:proofErr w:type="spellEnd"/>
-                      <w:r>
-                        <w:rPr>
-                          <w:rFonts w:ascii="Bahnschrift Light Condensed" w:hAnsi="Bahnschrift Light Condensed"/>
-                          <w:sz w:val="28"/>
-                          <w:szCs w:val="28"/>
-                          <w:lang w:val="en-GB"/>
-                        </w:rPr>
-                        <w:t>}</w:t>
-                      </w:r>
-                    </w:p>
-                  </w:txbxContent>
-                </v:textbox>
-              </v:shape>
             </w:pict>
           </mc:Fallback>
         </mc:AlternateContent>
@@ -3092,7 +3350,27 @@
                                 <w:szCs w:val="56"/>
                                 <w:lang w:val="en-GB"/>
                               </w:rPr>
-                              <w:t xml:space="preserve">{years_ago} years ago back in </w:t>
+                              <w:t>{</w:t>
+                            </w:r>
+                            <w:proofErr w:type="spellStart"/>
+                            <w:r>
+                              <w:rPr>
+                                <w:rFonts w:ascii="Copperplate Gothic Bold" w:hAnsi="Copperplate Gothic Bold"/>
+                                <w:sz w:val="56"/>
+                                <w:szCs w:val="56"/>
+                                <w:lang w:val="en-GB"/>
+                              </w:rPr>
+                              <w:t>years_ago</w:t>
+                            </w:r>
+                            <w:proofErr w:type="spellEnd"/>
+                            <w:r>
+                              <w:rPr>
+                                <w:rFonts w:ascii="Copperplate Gothic Bold" w:hAnsi="Copperplate Gothic Bold"/>
+                                <w:sz w:val="56"/>
+                                <w:szCs w:val="56"/>
+                                <w:lang w:val="en-GB"/>
+                              </w:rPr>
+                              <w:t xml:space="preserve">} years ago back in </w:t>
                             </w:r>
                             <w:r>
                               <w:rPr>
@@ -3123,7 +3401,7 @@
           </mc:Choice>
           <mc:Fallback>
             <w:pict>
-              <v:shape w14:anchorId="45BF9F61" id="Text Box 3" o:spid="_x0000_s1039" type="#_x0000_t202" style="position:absolute;margin-left:530.8pt;margin-top:13.2pt;width:582pt;height:54pt;z-index:251661312;visibility:visible;mso-wrap-style:square;mso-width-percent:0;mso-wrap-distance-left:9pt;mso-wrap-distance-top:0;mso-wrap-distance-right:9pt;mso-wrap-distance-bottom:0;mso-position-horizontal:right;mso-position-horizontal-relative:page;mso-position-vertical:absolute;mso-position-vertical-relative:text;mso-width-percent:0;mso-width-relative:margin;v-text-anchor:top" o:gfxdata="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" filled="f" stroked="f" strokeweight=".5pt">
+              <v:shape w14:anchorId="45BF9F61" id="Text Box 3" o:spid="_x0000_s1039" type="#_x0000_t202" style="position:absolute;margin-left:530.8pt;margin-top:13.2pt;width:582pt;height:54pt;z-index:251661312;visibility:visible;mso-wrap-style:square;mso-width-percent:0;mso-wrap-distance-left:9pt;mso-wrap-distance-top:0;mso-wrap-distance-right:9pt;mso-wrap-distance-bottom:0;mso-position-horizontal:right;mso-position-horizontal-relative:page;mso-position-vertical:absolute;mso-position-vertical-relative:text;mso-width-percent:0;mso-width-relative:margin;v-text-anchor:top" o:gfxdata="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" filled="f" stroked="f" strokeweight=".5pt">
                 <v:textbox>
                   <w:txbxContent>
                     <w:p>
@@ -3248,7 +3526,7 @@
               </wp:anchor>
             </w:drawing>
           </mc:Choice>
-          <mc:Fallback xmlns:w16du="http://schemas.microsoft.com/office/word/2023/wordml/word16du" xmlns:oel="http://schemas.microsoft.com/office/2019/extlst">
+          <mc:Fallback>
             <w:pict>
               <v:line w14:anchorId="001CF3FF" id="Straight Connector 2" o:spid="_x0000_s1026" style="position:absolute;z-index:251660288;visibility:visible;mso-wrap-style:square;mso-width-percent:0;mso-height-percent:0;mso-wrap-distance-left:9pt;mso-wrap-distance-top:0;mso-wrap-distance-right:9pt;mso-wrap-distance-bottom:0;mso-position-horizontal:center;mso-position-horizontal-relative:margin;mso-position-vertical:absolute;mso-position-vertical-relative:text;mso-width-percent:0;mso-height-percent:0;mso-width-relative:margin;mso-height-relative:margin" from="0,7.5pt" to="525.3pt,7.5pt" o:gfxdata="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" strokecolor="black [3213]" strokeweight="3pt">
                 <v:stroke joinstyle="miter"/>
@@ -3335,7 +3613,7 @@
           </mc:Choice>
           <mc:Fallback>
             <w:pict>
-              <v:shape w14:anchorId="032CAE37" id="Text Box 1" o:spid="_x0000_s1040" type="#_x0000_t202" style="position:absolute;margin-left:0;margin-top:-54.6pt;width:533.4pt;height:68.4pt;z-index:251659264;visibility:visible;mso-wrap-style:square;mso-wrap-distance-left:9pt;mso-wrap-distance-top:0;mso-wrap-distance-right:9pt;mso-wrap-distance-bottom:0;mso-position-horizontal:center;mso-position-horizontal-relative:margin;mso-position-vertical:absolute;mso-position-vertical-relative:text;v-text-anchor:top" o:gfxdata="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" filled="f" stroked="f" strokeweight=".5pt">
+              <v:shape w14:anchorId="032CAE37" id="Text Box 1" o:spid="_x0000_s1040" type="#_x0000_t202" style="position:absolute;margin-left:0;margin-top:-54.6pt;width:533.4pt;height:68.4pt;z-index:251659264;visibility:visible;mso-wrap-style:square;mso-wrap-distance-left:9pt;mso-wrap-distance-top:0;mso-wrap-distance-right:9pt;mso-wrap-distance-bottom:0;mso-position-horizontal:center;mso-position-horizontal-relative:margin;mso-position-vertical:absolute;mso-position-vertical-relative:text;v-text-anchor:top" o:gfxdata="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" filled="f" stroked="f" strokeweight=".5pt">
                 <v:textbox>
                   <w:txbxContent>
                     <w:p>
@@ -3380,10 +3658,10 @@
 </file>
 
 <file path=word/numbering.xml><?xml version="1.0" encoding="utf-8"?>
-<w:numbering xmlns:wpc="http://schemas.microsoft.com/office/word/2010/wordprocessingCanvas" xmlns:cx="http://schemas.microsoft.com/office/drawing/2014/chartex" xmlns:cx1="http://schemas.microsoft.com/office/drawing/2015/9/8/chartex" xmlns:cx2="http://schemas.microsoft.com/office/drawing/2015/10/21/chartex" xmlns:cx3="http://schemas.microsoft.com/office/drawing/2016/5/9/chartex" xmlns:cx4="http://schemas.microsoft.com/office/drawing/2016/5/10/chartex" xmlns:cx5="http://schemas.microsoft.com/office/drawing/2016/5/11/chartex" xmlns:cx6="http://schemas.microsoft.com/office/drawing/2016/5/12/chartex" xmlns:cx7="http://schemas.microsoft.com/office/drawing/2016/5/13/chartex" xmlns:cx8="http://schemas.microsoft.com/office/drawing/2016/5/14/chartex" xmlns:mc="http://schemas.openxmlformats.org/markup-compatibility/2006" xmlns:aink="http://schemas.microsoft.com/office/drawing/2016/ink" xmlns:am3d="http://schemas.microsoft.com/office/drawing/2017/model3d" xmlns:o="urn:schemas-microsoft-com:office:office" xmlns:r="http://schemas.openxmlformats.org/officeDocument/2006/relationships" xmlns:m="http://schemas.openxmlformats.org/officeDocument/2006/math" xmlns:v="urn:schemas-microsoft-com:vml" xmlns:wp14="http://schemas.microsoft.com/office/word/2010/wordprocessingDrawing" xmlns:wp="http://schemas.openxmlformats.org/drawingml/2006/wordprocessingDrawing" xmlns:w10="urn:schemas-microsoft-com:office:word" xmlns:w="http://schemas.openxmlformats.org/wordprocessingml/2006/main" xmlns:w14="http://schemas.microsoft.com/office/word/2010/wordml" xmlns:w15="http://schemas.microsoft.com/office/word/2012/wordml" xmlns:w16cex="http://schemas.microsoft.com/office/word/2018/wordml/cex" xmlns:w16cid="http://schemas.microsoft.com/office/word/2016/wordml/cid" xmlns:w16="http://schemas.microsoft.com/office/word/2018/wordml" xmlns:w16sdtdh="http://schemas.microsoft.com/office/word/2020/wordml/sdtdatahash" xmlns:w16se="http://schemas.microsoft.com/office/word/2015/wordml/symex" xmlns:wpg="http://schemas.microsoft.com/office/word/2010/wordprocessingGroup" xmlns:wpi="http://schemas.microsoft.com/office/word/2010/wordprocessingInk" xmlns:wne="http://schemas.microsoft.com/office/word/2006/wordml" xmlns:wps="http://schemas.microsoft.com/office/word/2010/wordprocessingShape" mc:Ignorable="w14 w15 w16se w16cid w16 w16cex w16sdtdh wp14">
+<w:numbering xmlns:wpc="http://schemas.microsoft.com/office/word/2010/wordprocessingCanvas" xmlns:cx="http://schemas.microsoft.com/office/drawing/2014/chartex" xmlns:cx1="http://schemas.microsoft.com/office/drawing/2015/9/8/chartex" xmlns:cx2="http://schemas.microsoft.com/office/drawing/2015/10/21/chartex" xmlns:cx3="http://schemas.microsoft.com/office/drawing/2016/5/9/chartex" xmlns:cx4="http://schemas.microsoft.com/office/drawing/2016/5/10/chartex" xmlns:cx5="http://schemas.microsoft.com/office/drawing/2016/5/11/chartex" xmlns:cx6="http://schemas.microsoft.com/office/drawing/2016/5/12/chartex" xmlns:cx7="http://schemas.microsoft.com/office/drawing/2016/5/13/chartex" xmlns:cx8="http://schemas.microsoft.com/office/drawing/2016/5/14/chartex" xmlns:mc="http://schemas.openxmlformats.org/markup-compatibility/2006" xmlns:aink="http://schemas.microsoft.com/office/drawing/2016/ink" xmlns:am3d="http://schemas.microsoft.com/office/drawing/2017/model3d" xmlns:o="urn:schemas-microsoft-com:office:office" xmlns:oel="http://schemas.microsoft.com/office/2019/extlst" xmlns:r="http://schemas.openxmlformats.org/officeDocument/2006/relationships" xmlns:m="http://schemas.openxmlformats.org/officeDocument/2006/math" xmlns:v="urn:schemas-microsoft-com:vml" xmlns:wp14="http://schemas.microsoft.com/office/word/2010/wordprocessingDrawing" xmlns:wp="http://schemas.openxmlformats.org/drawingml/2006/wordprocessingDrawing" xmlns:w10="urn:schemas-microsoft-com:office:word" xmlns:w="http://schemas.openxmlformats.org/wordprocessingml/2006/main" xmlns:w14="http://schemas.microsoft.com/office/word/2010/wordml" xmlns:w15="http://schemas.microsoft.com/office/word/2012/wordml" xmlns:w16cex="http://schemas.microsoft.com/office/word/2018/wordml/cex" xmlns:w16cid="http://schemas.microsoft.com/office/word/2016/wordml/cid" xmlns:w16="http://schemas.microsoft.com/office/word/2018/wordml" xmlns:w16du="http://schemas.microsoft.com/office/word/2023/wordml/word16du" xmlns:w16sdtdh="http://schemas.microsoft.com/office/word/2020/wordml/sdtdatahash" xmlns:w16se="http://schemas.microsoft.com/office/word/2015/wordml/symex" xmlns:wpg="http://schemas.microsoft.com/office/word/2010/wordprocessingGroup" xmlns:wpi="http://schemas.microsoft.com/office/word/2010/wordprocessingInk" xmlns:wne="http://schemas.microsoft.com/office/word/2006/wordml" xmlns:wps="http://schemas.microsoft.com/office/word/2010/wordprocessingShape" mc:Ignorable="w14 w15 w16se w16cid w16 w16cex w16sdtdh wp14">
   <w:numPicBullet w:numPicBulletId="0">
     <w:pict>
-      <v:shapetype w14:anchorId="7BDF1757" id="_x0000_t75" coordsize="21600,21600" o:spt="75" o:preferrelative="t" path="m@4@5l@4@11@9@11@9@5xe" filled="f" stroked="f">
+      <v:shapetype w14:anchorId="36460E93" id="_x0000_t75" coordsize="21600,21600" o:spt="75" o:preferrelative="t" path="m@4@5l@4@11@9@11@9@5xe" filled="f" stroked="f">
         <v:stroke joinstyle="miter"/>
         <v:formulas>
           <v:f eqn="if lineDrawn pixelLineWidth 0"/>
@@ -3402,7 +3680,7 @@
         <v:path o:extrusionok="f" gradientshapeok="t" o:connecttype="rect"/>
         <o:lock v:ext="edit" aspectratio="t"/>
       </v:shapetype>
-      <v:shape id="_x0000_i1061" type="#_x0000_t75" style="width:11pt;height:11pt" o:bullet="t">
+      <v:shape id="_x0000_i1029" type="#_x0000_t75" style="width:10.8pt;height:10.8pt" o:bullet="t">
         <v:imagedata r:id="rId1" o:title="mso5F86"/>
       </v:shape>
     </w:pict>
@@ -4174,25 +4452,25 @@
       </w:rPr>
     </w:lvl>
   </w:abstractNum>
-  <w:num w:numId="1">
+  <w:num w:numId="1" w16cid:durableId="995766095">
     <w:abstractNumId w:val="6"/>
   </w:num>
-  <w:num w:numId="2">
+  <w:num w:numId="2" w16cid:durableId="1571423791">
     <w:abstractNumId w:val="3"/>
   </w:num>
-  <w:num w:numId="3">
+  <w:num w:numId="3" w16cid:durableId="228343165">
     <w:abstractNumId w:val="2"/>
   </w:num>
-  <w:num w:numId="4">
+  <w:num w:numId="4" w16cid:durableId="1969119377">
     <w:abstractNumId w:val="1"/>
   </w:num>
-  <w:num w:numId="5">
+  <w:num w:numId="5" w16cid:durableId="655181191">
     <w:abstractNumId w:val="5"/>
   </w:num>
-  <w:num w:numId="6">
+  <w:num w:numId="6" w16cid:durableId="470101212">
     <w:abstractNumId w:val="4"/>
   </w:num>
-  <w:num w:numId="7">
+  <w:num w:numId="7" w16cid:durableId="1465658989">
     <w:abstractNumId w:val="0"/>
   </w:num>
 </w:numbering>

</xml_diff>